<commit_message>
Added docx, added example.py for references, and updated list task function
</commit_message>
<xml_diff>
--- a/91896 Testing.docx
+++ b/91896 Testing.docx
@@ -85,6 +85,13 @@
               </w:rPr>
               <w:t>Function/ Feature</w:t>
             </w:r>
+            <w:r>
+              <w:rPr>
+                <w:sz w:val="28"/>
+                <w:szCs w:val="28"/>
+              </w:rPr>
+              <w:t xml:space="preserve"> List feature</w:t>
+            </w:r>
           </w:p>
           <w:p/>
         </w:tc>
@@ -169,21 +176,29 @@
           <w:tcPr>
             <w:tcW w:w="1992" w:type="dxa"/>
           </w:tcPr>
-          <w:p/>
-        </w:tc>
-        <w:tc>
-          <w:tcPr>
-            <w:tcW w:w="1992" w:type="dxa"/>
-          </w:tcPr>
-          <w:p/>
-        </w:tc>
-        <w:tc>
-          <w:tcPr>
-            <w:tcW w:w="1992" w:type="dxa"/>
-          </w:tcPr>
-          <w:p>
-            <w:r>
-              <w:t>Expected,  Boundary, or Invalid</w:t>
+          <w:p>
+            <w:r>
+              <w:t>19/06</w:t>
+            </w:r>
+          </w:p>
+        </w:tc>
+        <w:tc>
+          <w:tcPr>
+            <w:tcW w:w="1992" w:type="dxa"/>
+          </w:tcPr>
+          <w:p>
+            <w:r>
+              <w:t>List function</w:t>
+            </w:r>
+          </w:p>
+        </w:tc>
+        <w:tc>
+          <w:tcPr>
+            <w:tcW w:w="1992" w:type="dxa"/>
+          </w:tcPr>
+          <w:p>
+            <w:r>
+              <w:t>Expected</w:t>
             </w:r>
           </w:p>
         </w:tc>
@@ -792,6 +807,7 @@
                 <w:sz w:val="28"/>
                 <w:szCs w:val="28"/>
               </w:rPr>
+              <w:lastRenderedPageBreak/>
               <w:t xml:space="preserve">NAME </w:t>
             </w:r>
             <w:r>
@@ -2956,26 +2972,6 @@
 </file>
 
 <file path=customXml/item1.xml><?xml version="1.0" encoding="utf-8"?>
-<p:properties xmlns:p="http://schemas.microsoft.com/office/2006/metadata/properties" xmlns:xsi="http://www.w3.org/2001/XMLSchema-instance" xmlns:pc="http://schemas.microsoft.com/office/infopath/2007/PartnerControls">
-  <documentManagement>
-    <TaxCatchAll xmlns="36c75000-58b1-48ef-889f-834f55adc240" xsi:nil="true"/>
-    <lcf76f155ced4ddcb4097134ff3c332f xmlns="123be271-b045-42f2-9f8f-350d6f8ef38d">
-      <Terms xmlns="http://schemas.microsoft.com/office/infopath/2007/PartnerControls"/>
-    </lcf76f155ced4ddcb4097134ff3c332f>
-  </documentManagement>
-</p:properties>
-</file>
-
-<file path=customXml/item2.xml><?xml version="1.0" encoding="utf-8"?>
-<?mso-contentType ?>
-<FormTemplates xmlns="http://schemas.microsoft.com/sharepoint/v3/contenttype/forms">
-  <Display>DocumentLibraryForm</Display>
-  <Edit>DocumentLibraryForm</Edit>
-  <New>DocumentLibraryForm</New>
-</FormTemplates>
-</file>
-
-<file path=customXml/item3.xml><?xml version="1.0" encoding="utf-8"?>
 <ct:contentTypeSchema xmlns:ct="http://schemas.microsoft.com/office/2006/metadata/contentType" xmlns:ma="http://schemas.microsoft.com/office/2006/metadata/properties/metaAttributes" ct:_="" ma:_="" ma:contentTypeName="Document" ma:contentTypeID="0x0101007E8B0F3A3D93E84AB524F8279E19E7B7" ma:contentTypeVersion="11" ma:contentTypeDescription="Create a new document." ma:contentTypeScope="" ma:versionID="857d14907125e99ca9f435da587db4e2">
   <xsd:schema xmlns:xsd="http://www.w3.org/2001/XMLSchema" xmlns:xs="http://www.w3.org/2001/XMLSchema" xmlns:p="http://schemas.microsoft.com/office/2006/metadata/properties" xmlns:ns2="123be271-b045-42f2-9f8f-350d6f8ef38d" xmlns:ns3="36c75000-58b1-48ef-889f-834f55adc240" targetNamespace="http://schemas.microsoft.com/office/2006/metadata/properties" ma:root="true" ma:fieldsID="2b82e7a265a00a58c708e3a9a583fdbf" ns2:_="" ns3:_="">
     <xsd:import namespace="123be271-b045-42f2-9f8f-350d6f8ef38d"/>
@@ -3170,26 +3166,27 @@
 </ct:contentTypeSchema>
 </file>
 
-<file path=customXml/itemProps1.xml><?xml version="1.0" encoding="utf-8"?>
-<ds:datastoreItem xmlns:ds="http://schemas.openxmlformats.org/officeDocument/2006/customXml" ds:itemID="{C7515DB5-DEF0-4F12-A4AA-38224E91E24A}">
-  <ds:schemaRefs>
-    <ds:schemaRef ds:uri="http://schemas.microsoft.com/office/2006/metadata/properties"/>
-    <ds:schemaRef ds:uri="http://schemas.microsoft.com/office/infopath/2007/PartnerControls"/>
-    <ds:schemaRef ds:uri="36c75000-58b1-48ef-889f-834f55adc240"/>
-    <ds:schemaRef ds:uri="123be271-b045-42f2-9f8f-350d6f8ef38d"/>
-  </ds:schemaRefs>
-</ds:datastoreItem>
+<file path=customXml/item2.xml><?xml version="1.0" encoding="utf-8"?>
+<?mso-contentType ?>
+<FormTemplates xmlns="http://schemas.microsoft.com/sharepoint/v3/contenttype/forms">
+  <Display>DocumentLibraryForm</Display>
+  <Edit>DocumentLibraryForm</Edit>
+  <New>DocumentLibraryForm</New>
+</FormTemplates>
 </file>
 
-<file path=customXml/itemProps2.xml><?xml version="1.0" encoding="utf-8"?>
-<ds:datastoreItem xmlns:ds="http://schemas.openxmlformats.org/officeDocument/2006/customXml" ds:itemID="{1D738709-4E75-423A-A58E-A367BEE6EA78}">
-  <ds:schemaRefs>
-    <ds:schemaRef ds:uri="http://schemas.microsoft.com/sharepoint/v3/contenttype/forms"/>
-  </ds:schemaRefs>
-</ds:datastoreItem>
+<file path=customXml/item3.xml><?xml version="1.0" encoding="utf-8"?>
+<p:properties xmlns:p="http://schemas.microsoft.com/office/2006/metadata/properties" xmlns:xsi="http://www.w3.org/2001/XMLSchema-instance" xmlns:pc="http://schemas.microsoft.com/office/infopath/2007/PartnerControls">
+  <documentManagement>
+    <TaxCatchAll xmlns="36c75000-58b1-48ef-889f-834f55adc240" xsi:nil="true"/>
+    <lcf76f155ced4ddcb4097134ff3c332f xmlns="123be271-b045-42f2-9f8f-350d6f8ef38d">
+      <Terms xmlns="http://schemas.microsoft.com/office/infopath/2007/PartnerControls"/>
+    </lcf76f155ced4ddcb4097134ff3c332f>
+  </documentManagement>
+</p:properties>
 </file>
 
-<file path=customXml/itemProps3.xml><?xml version="1.0" encoding="utf-8"?>
+<file path=customXml/itemProps1.xml><?xml version="1.0" encoding="utf-8"?>
 <ds:datastoreItem xmlns:ds="http://schemas.openxmlformats.org/officeDocument/2006/customXml" ds:itemID="{1A2AD3AA-B754-4655-957F-F1B126635C66}">
   <ds:schemaRefs>
     <ds:schemaRef ds:uri="http://schemas.microsoft.com/office/2006/metadata/contentType"/>
@@ -3206,4 +3203,23 @@
     <ds:schemaRef ds:uri="http://schemas.microsoft.com/internal/obd"/>
   </ds:schemaRefs>
 </ds:datastoreItem>
+</file>
+
+<file path=customXml/itemProps2.xml><?xml version="1.0" encoding="utf-8"?>
+<ds:datastoreItem xmlns:ds="http://schemas.openxmlformats.org/officeDocument/2006/customXml" ds:itemID="{1D738709-4E75-423A-A58E-A367BEE6EA78}">
+  <ds:schemaRefs>
+    <ds:schemaRef ds:uri="http://schemas.microsoft.com/sharepoint/v3/contenttype/forms"/>
+  </ds:schemaRefs>
+</ds:datastoreItem>
+</file>
+
+<file path=customXml/itemProps3.xml><?xml version="1.0" encoding="utf-8"?>
+<ds:datastoreItem xmlns:ds="http://schemas.openxmlformats.org/officeDocument/2006/customXml" ds:itemID="{C7515DB5-DEF0-4F12-A4AA-38224E91E24A}">
+  <ds:schemaRefs>
+    <ds:schemaRef ds:uri="http://schemas.microsoft.com/office/2006/metadata/properties"/>
+    <ds:schemaRef ds:uri="http://schemas.microsoft.com/office/infopath/2007/PartnerControls"/>
+    <ds:schemaRef ds:uri="36c75000-58b1-48ef-889f-834f55adc240"/>
+    <ds:schemaRef ds:uri="123be271-b045-42f2-9f8f-350d6f8ef38d"/>
+  </ds:schemaRefs>
+</ds:datastoreItem>
 </file>
</xml_diff>

<commit_message>
Fixed add task function aswell as list task function
</commit_message>
<xml_diff>
--- a/91896 Testing.docx
+++ b/91896 Testing.docx
@@ -44,13 +44,13 @@
         <w:tblLook w:val="0420" w:firstRow="1" w:lastRow="0" w:firstColumn="0" w:lastColumn="0" w:noHBand="0" w:noVBand="1"/>
       </w:tblPr>
       <w:tblGrid>
-        <w:gridCol w:w="1992"/>
-        <w:gridCol w:w="1992"/>
-        <w:gridCol w:w="1992"/>
-        <w:gridCol w:w="1993"/>
-        <w:gridCol w:w="1993"/>
-        <w:gridCol w:w="1993"/>
-        <w:gridCol w:w="1993"/>
+        <w:gridCol w:w="2026"/>
+        <w:gridCol w:w="1986"/>
+        <w:gridCol w:w="1986"/>
+        <w:gridCol w:w="1987"/>
+        <w:gridCol w:w="1989"/>
+        <w:gridCol w:w="1987"/>
+        <w:gridCol w:w="1987"/>
       </w:tblGrid>
       <w:tr>
         <w:trPr>
@@ -178,7 +178,10 @@
           </w:tcPr>
           <w:p>
             <w:r>
-              <w:t>19/06</w:t>
+              <w:tab/>
+            </w:r>
+            <w:r>
+              <w:t>23/06/2025</w:t>
             </w:r>
           </w:p>
         </w:tc>
@@ -186,21 +189,13 @@
           <w:tcPr>
             <w:tcW w:w="1992" w:type="dxa"/>
           </w:tcPr>
-          <w:p>
-            <w:r>
-              <w:t>List function</w:t>
-            </w:r>
-          </w:p>
-        </w:tc>
-        <w:tc>
-          <w:tcPr>
-            <w:tcW w:w="1992" w:type="dxa"/>
-          </w:tcPr>
-          <w:p>
-            <w:r>
-              <w:t>Expected</w:t>
-            </w:r>
-          </w:p>
+          <w:p/>
+        </w:tc>
+        <w:tc>
+          <w:tcPr>
+            <w:tcW w:w="1992" w:type="dxa"/>
+          </w:tcPr>
+          <w:p/>
         </w:tc>
         <w:tc>
           <w:tcPr>
@@ -2233,7 +2228,6 @@
   <w:style w:type="character" w:default="1" w:styleId="DefaultParagraphFont">
     <w:name w:val="Default Paragraph Font"/>
     <w:uiPriority w:val="1"/>
-    <w:semiHidden/>
     <w:unhideWhenUsed/>
   </w:style>
   <w:style w:type="table" w:default="1" w:styleId="TableNormal">
@@ -2972,6 +2966,26 @@
 </file>
 
 <file path=customXml/item1.xml><?xml version="1.0" encoding="utf-8"?>
+<p:properties xmlns:p="http://schemas.microsoft.com/office/2006/metadata/properties" xmlns:xsi="http://www.w3.org/2001/XMLSchema-instance" xmlns:pc="http://schemas.microsoft.com/office/infopath/2007/PartnerControls">
+  <documentManagement>
+    <TaxCatchAll xmlns="36c75000-58b1-48ef-889f-834f55adc240" xsi:nil="true"/>
+    <lcf76f155ced4ddcb4097134ff3c332f xmlns="123be271-b045-42f2-9f8f-350d6f8ef38d">
+      <Terms xmlns="http://schemas.microsoft.com/office/infopath/2007/PartnerControls"/>
+    </lcf76f155ced4ddcb4097134ff3c332f>
+  </documentManagement>
+</p:properties>
+</file>
+
+<file path=customXml/item2.xml><?xml version="1.0" encoding="utf-8"?>
+<?mso-contentType ?>
+<FormTemplates xmlns="http://schemas.microsoft.com/sharepoint/v3/contenttype/forms">
+  <Display>DocumentLibraryForm</Display>
+  <Edit>DocumentLibraryForm</Edit>
+  <New>DocumentLibraryForm</New>
+</FormTemplates>
+</file>
+
+<file path=customXml/item3.xml><?xml version="1.0" encoding="utf-8"?>
 <ct:contentTypeSchema xmlns:ct="http://schemas.microsoft.com/office/2006/metadata/contentType" xmlns:ma="http://schemas.microsoft.com/office/2006/metadata/properties/metaAttributes" ct:_="" ma:_="" ma:contentTypeName="Document" ma:contentTypeID="0x0101007E8B0F3A3D93E84AB524F8279E19E7B7" ma:contentTypeVersion="11" ma:contentTypeDescription="Create a new document." ma:contentTypeScope="" ma:versionID="857d14907125e99ca9f435da587db4e2">
   <xsd:schema xmlns:xsd="http://www.w3.org/2001/XMLSchema" xmlns:xs="http://www.w3.org/2001/XMLSchema" xmlns:p="http://schemas.microsoft.com/office/2006/metadata/properties" xmlns:ns2="123be271-b045-42f2-9f8f-350d6f8ef38d" xmlns:ns3="36c75000-58b1-48ef-889f-834f55adc240" targetNamespace="http://schemas.microsoft.com/office/2006/metadata/properties" ma:root="true" ma:fieldsID="2b82e7a265a00a58c708e3a9a583fdbf" ns2:_="" ns3:_="">
     <xsd:import namespace="123be271-b045-42f2-9f8f-350d6f8ef38d"/>
@@ -3166,27 +3180,26 @@
 </ct:contentTypeSchema>
 </file>
 
-<file path=customXml/item2.xml><?xml version="1.0" encoding="utf-8"?>
-<?mso-contentType ?>
-<FormTemplates xmlns="http://schemas.microsoft.com/sharepoint/v3/contenttype/forms">
-  <Display>DocumentLibraryForm</Display>
-  <Edit>DocumentLibraryForm</Edit>
-  <New>DocumentLibraryForm</New>
-</FormTemplates>
+<file path=customXml/itemProps1.xml><?xml version="1.0" encoding="utf-8"?>
+<ds:datastoreItem xmlns:ds="http://schemas.openxmlformats.org/officeDocument/2006/customXml" ds:itemID="{C7515DB5-DEF0-4F12-A4AA-38224E91E24A}">
+  <ds:schemaRefs>
+    <ds:schemaRef ds:uri="http://schemas.microsoft.com/office/2006/metadata/properties"/>
+    <ds:schemaRef ds:uri="http://schemas.microsoft.com/office/infopath/2007/PartnerControls"/>
+    <ds:schemaRef ds:uri="36c75000-58b1-48ef-889f-834f55adc240"/>
+    <ds:schemaRef ds:uri="123be271-b045-42f2-9f8f-350d6f8ef38d"/>
+  </ds:schemaRefs>
+</ds:datastoreItem>
 </file>
 
-<file path=customXml/item3.xml><?xml version="1.0" encoding="utf-8"?>
-<p:properties xmlns:p="http://schemas.microsoft.com/office/2006/metadata/properties" xmlns:xsi="http://www.w3.org/2001/XMLSchema-instance" xmlns:pc="http://schemas.microsoft.com/office/infopath/2007/PartnerControls">
-  <documentManagement>
-    <TaxCatchAll xmlns="36c75000-58b1-48ef-889f-834f55adc240" xsi:nil="true"/>
-    <lcf76f155ced4ddcb4097134ff3c332f xmlns="123be271-b045-42f2-9f8f-350d6f8ef38d">
-      <Terms xmlns="http://schemas.microsoft.com/office/infopath/2007/PartnerControls"/>
-    </lcf76f155ced4ddcb4097134ff3c332f>
-  </documentManagement>
-</p:properties>
+<file path=customXml/itemProps2.xml><?xml version="1.0" encoding="utf-8"?>
+<ds:datastoreItem xmlns:ds="http://schemas.openxmlformats.org/officeDocument/2006/customXml" ds:itemID="{1D738709-4E75-423A-A58E-A367BEE6EA78}">
+  <ds:schemaRefs>
+    <ds:schemaRef ds:uri="http://schemas.microsoft.com/sharepoint/v3/contenttype/forms"/>
+  </ds:schemaRefs>
+</ds:datastoreItem>
 </file>
 
-<file path=customXml/itemProps1.xml><?xml version="1.0" encoding="utf-8"?>
+<file path=customXml/itemProps3.xml><?xml version="1.0" encoding="utf-8"?>
 <ds:datastoreItem xmlns:ds="http://schemas.openxmlformats.org/officeDocument/2006/customXml" ds:itemID="{1A2AD3AA-B754-4655-957F-F1B126635C66}">
   <ds:schemaRefs>
     <ds:schemaRef ds:uri="http://schemas.microsoft.com/office/2006/metadata/contentType"/>
@@ -3203,23 +3216,4 @@
     <ds:schemaRef ds:uri="http://schemas.microsoft.com/internal/obd"/>
   </ds:schemaRefs>
 </ds:datastoreItem>
-</file>
-
-<file path=customXml/itemProps2.xml><?xml version="1.0" encoding="utf-8"?>
-<ds:datastoreItem xmlns:ds="http://schemas.openxmlformats.org/officeDocument/2006/customXml" ds:itemID="{1D738709-4E75-423A-A58E-A367BEE6EA78}">
-  <ds:schemaRefs>
-    <ds:schemaRef ds:uri="http://schemas.microsoft.com/sharepoint/v3/contenttype/forms"/>
-  </ds:schemaRefs>
-</ds:datastoreItem>
-</file>
-
-<file path=customXml/itemProps3.xml><?xml version="1.0" encoding="utf-8"?>
-<ds:datastoreItem xmlns:ds="http://schemas.openxmlformats.org/officeDocument/2006/customXml" ds:itemID="{C7515DB5-DEF0-4F12-A4AA-38224E91E24A}">
-  <ds:schemaRefs>
-    <ds:schemaRef ds:uri="http://schemas.microsoft.com/office/2006/metadata/properties"/>
-    <ds:schemaRef ds:uri="http://schemas.microsoft.com/office/infopath/2007/PartnerControls"/>
-    <ds:schemaRef ds:uri="36c75000-58b1-48ef-889f-834f55adc240"/>
-    <ds:schemaRef ds:uri="123be271-b045-42f2-9f8f-350d6f8ef38d"/>
-  </ds:schemaRefs>
-</ds:datastoreItem>
 </file>
</xml_diff>

<commit_message>
Added search for members
</commit_message>
<xml_diff>
--- a/91896 Testing.docx
+++ b/91896 Testing.docx
@@ -44,12 +44,12 @@
         <w:tblLook w:val="0420" w:firstRow="1" w:lastRow="0" w:firstColumn="0" w:lastColumn="0" w:noHBand="0" w:noVBand="1"/>
       </w:tblPr>
       <w:tblGrid>
-        <w:gridCol w:w="2026"/>
-        <w:gridCol w:w="1985"/>
+        <w:gridCol w:w="2027"/>
+        <w:gridCol w:w="1986"/>
+        <w:gridCol w:w="1986"/>
         <w:gridCol w:w="1987"/>
-        <w:gridCol w:w="1986"/>
-        <w:gridCol w:w="1988"/>
-        <w:gridCol w:w="1988"/>
+        <w:gridCol w:w="1987"/>
+        <w:gridCol w:w="1987"/>
         <w:gridCol w:w="1988"/>
       </w:tblGrid>
       <w:tr>
@@ -93,6 +93,23 @@
               <w:t xml:space="preserve"> List feature</w:t>
             </w:r>
           </w:p>
+          <w:p>
+            <w:pPr>
+              <w:rPr>
+                <w:b w:val="0"/>
+                <w:bCs w:val="0"/>
+                <w:sz w:val="28"/>
+                <w:szCs w:val="28"/>
+              </w:rPr>
+            </w:pPr>
+            <w:r>
+              <w:rPr>
+                <w:sz w:val="28"/>
+                <w:szCs w:val="28"/>
+              </w:rPr>
+              <w:t>Search</w:t>
+            </w:r>
+          </w:p>
           <w:p/>
         </w:tc>
       </w:tr>
@@ -215,7 +232,11 @@
           <w:tcPr>
             <w:tcW w:w="1993" w:type="dxa"/>
           </w:tcPr>
-          <w:p/>
+          <w:p>
+            <w:r>
+              <w:t>The search function</w:t>
+            </w:r>
+          </w:p>
         </w:tc>
         <w:tc>
           <w:tcPr>
@@ -256,43 +277,80 @@
           <w:tcPr>
             <w:tcW w:w="1992" w:type="dxa"/>
           </w:tcPr>
-          <w:p/>
-        </w:tc>
-        <w:tc>
-          <w:tcPr>
-            <w:tcW w:w="1992" w:type="dxa"/>
-          </w:tcPr>
-          <w:p/>
-        </w:tc>
-        <w:tc>
-          <w:tcPr>
-            <w:tcW w:w="1992" w:type="dxa"/>
-          </w:tcPr>
-          <w:p/>
-        </w:tc>
-        <w:tc>
-          <w:tcPr>
-            <w:tcW w:w="1993" w:type="dxa"/>
-          </w:tcPr>
-          <w:p/>
-        </w:tc>
-        <w:tc>
-          <w:tcPr>
-            <w:tcW w:w="1993" w:type="dxa"/>
-          </w:tcPr>
-          <w:p/>
-        </w:tc>
-        <w:tc>
-          <w:tcPr>
-            <w:tcW w:w="1993" w:type="dxa"/>
-          </w:tcPr>
-          <w:p/>
-        </w:tc>
-        <w:tc>
-          <w:tcPr>
-            <w:tcW w:w="1993" w:type="dxa"/>
-          </w:tcPr>
-          <w:p/>
+          <w:p>
+            <w:r>
+              <w:t>14/07/2025</w:t>
+            </w:r>
+          </w:p>
+        </w:tc>
+        <w:tc>
+          <w:tcPr>
+            <w:tcW w:w="1992" w:type="dxa"/>
+          </w:tcPr>
+          <w:p>
+            <w:r>
+              <w:t>Search task function</w:t>
+            </w:r>
+          </w:p>
+        </w:tc>
+        <w:tc>
+          <w:tcPr>
+            <w:tcW w:w="1992" w:type="dxa"/>
+          </w:tcPr>
+          <w:p>
+            <w:r>
+              <w:t>I</w:t>
+            </w:r>
+            <w:r>
+              <w:t>nvalid</w:t>
+            </w:r>
+          </w:p>
+        </w:tc>
+        <w:tc>
+          <w:tcPr>
+            <w:tcW w:w="1993" w:type="dxa"/>
+          </w:tcPr>
+          <w:p>
+            <w:r>
+              <w:t>Entering a blank string</w:t>
+            </w:r>
+          </w:p>
+        </w:tc>
+        <w:tc>
+          <w:tcPr>
+            <w:tcW w:w="1993" w:type="dxa"/>
+          </w:tcPr>
+          <w:p>
+            <w:r>
+              <w:t>Return an error message that says you can’t enter blank string, then return to menu.</w:t>
+            </w:r>
+          </w:p>
+        </w:tc>
+        <w:tc>
+          <w:tcPr>
+            <w:tcW w:w="1993" w:type="dxa"/>
+          </w:tcPr>
+          <w:p>
+            <w:r>
+              <w:t>It returns with “task not found</w:t>
+            </w:r>
+            <w:r>
+              <w:t>”,</w:t>
+            </w:r>
+            <w:r>
+              <w:t xml:space="preserve"> then boots the user back to main menu with no warning about avoid empty string.</w:t>
+            </w:r>
+          </w:p>
+        </w:tc>
+        <w:tc>
+          <w:tcPr>
+            <w:tcW w:w="1993" w:type="dxa"/>
+          </w:tcPr>
+          <w:p>
+            <w:r>
+              <w:t>I fixed this by accounting for None and len() == 0. This avoids blank space being entered to break the program.</w:t>
+            </w:r>
+          </w:p>
         </w:tc>
       </w:tr>
       <w:tr>
@@ -482,7 +540,23 @@
               <w:t>Function/ Feature</w:t>
             </w:r>
           </w:p>
-          <w:p/>
+          <w:p>
+            <w:pPr>
+              <w:rPr>
+                <w:b w:val="0"/>
+                <w:bCs w:val="0"/>
+                <w:sz w:val="28"/>
+                <w:szCs w:val="28"/>
+              </w:rPr>
+            </w:pPr>
+            <w:r>
+              <w:rPr>
+                <w:sz w:val="28"/>
+                <w:szCs w:val="28"/>
+              </w:rPr>
+              <w:t>List</w:t>
+            </w:r>
+          </w:p>
         </w:tc>
       </w:tr>
       <w:tr>
@@ -565,43 +639,71 @@
           <w:tcPr>
             <w:tcW w:w="1992" w:type="dxa"/>
           </w:tcPr>
-          <w:p/>
-        </w:tc>
-        <w:tc>
-          <w:tcPr>
-            <w:tcW w:w="1992" w:type="dxa"/>
-          </w:tcPr>
-          <w:p/>
-        </w:tc>
-        <w:tc>
-          <w:tcPr>
-            <w:tcW w:w="1992" w:type="dxa"/>
-          </w:tcPr>
-          <w:p/>
-        </w:tc>
-        <w:tc>
-          <w:tcPr>
-            <w:tcW w:w="1993" w:type="dxa"/>
-          </w:tcPr>
-          <w:p/>
-        </w:tc>
-        <w:tc>
-          <w:tcPr>
-            <w:tcW w:w="1993" w:type="dxa"/>
-          </w:tcPr>
-          <w:p/>
-        </w:tc>
-        <w:tc>
-          <w:tcPr>
-            <w:tcW w:w="1993" w:type="dxa"/>
-          </w:tcPr>
-          <w:p/>
-        </w:tc>
-        <w:tc>
-          <w:tcPr>
-            <w:tcW w:w="1993" w:type="dxa"/>
-          </w:tcPr>
-          <w:p/>
+          <w:p>
+            <w:r>
+              <w:t>14/7/2025</w:t>
+            </w:r>
+          </w:p>
+        </w:tc>
+        <w:tc>
+          <w:tcPr>
+            <w:tcW w:w="1992" w:type="dxa"/>
+          </w:tcPr>
+          <w:p>
+            <w:r>
+              <w:t>List task function</w:t>
+            </w:r>
+          </w:p>
+        </w:tc>
+        <w:tc>
+          <w:tcPr>
+            <w:tcW w:w="1992" w:type="dxa"/>
+          </w:tcPr>
+          <w:p>
+            <w:r>
+              <w:t>Expected</w:t>
+            </w:r>
+          </w:p>
+        </w:tc>
+        <w:tc>
+          <w:tcPr>
+            <w:tcW w:w="1993" w:type="dxa"/>
+          </w:tcPr>
+          <w:p>
+            <w:r>
+              <w:t>The list function</w:t>
+            </w:r>
+          </w:p>
+        </w:tc>
+        <w:tc>
+          <w:tcPr>
+            <w:tcW w:w="1993" w:type="dxa"/>
+          </w:tcPr>
+          <w:p>
+            <w:r>
+              <w:t>I expect to see all the stock tasks and its details when selected.</w:t>
+            </w:r>
+          </w:p>
+        </w:tc>
+        <w:tc>
+          <w:tcPr>
+            <w:tcW w:w="1993" w:type="dxa"/>
+          </w:tcPr>
+          <w:p>
+            <w:r>
+              <w:t>It works exactly as expected, I can also press cancel to get back to the main menu.</w:t>
+            </w:r>
+          </w:p>
+        </w:tc>
+        <w:tc>
+          <w:tcPr>
+            <w:tcW w:w="1993" w:type="dxa"/>
+          </w:tcPr>
+          <w:p>
+            <w:r>
+              <w:t>N/A</w:t>
+            </w:r>
+          </w:p>
         </w:tc>
       </w:tr>
       <w:tr>
@@ -612,43 +714,71 @@
           <w:tcPr>
             <w:tcW w:w="1992" w:type="dxa"/>
           </w:tcPr>
-          <w:p/>
-        </w:tc>
-        <w:tc>
-          <w:tcPr>
-            <w:tcW w:w="1992" w:type="dxa"/>
-          </w:tcPr>
-          <w:p/>
-        </w:tc>
-        <w:tc>
-          <w:tcPr>
-            <w:tcW w:w="1992" w:type="dxa"/>
-          </w:tcPr>
-          <w:p/>
-        </w:tc>
-        <w:tc>
-          <w:tcPr>
-            <w:tcW w:w="1993" w:type="dxa"/>
-          </w:tcPr>
-          <w:p/>
-        </w:tc>
-        <w:tc>
-          <w:tcPr>
-            <w:tcW w:w="1993" w:type="dxa"/>
-          </w:tcPr>
-          <w:p/>
-        </w:tc>
-        <w:tc>
-          <w:tcPr>
-            <w:tcW w:w="1993" w:type="dxa"/>
-          </w:tcPr>
-          <w:p/>
-        </w:tc>
-        <w:tc>
-          <w:tcPr>
-            <w:tcW w:w="1993" w:type="dxa"/>
-          </w:tcPr>
-          <w:p/>
+          <w:p>
+            <w:r>
+              <w:t>14/7/2025</w:t>
+            </w:r>
+          </w:p>
+        </w:tc>
+        <w:tc>
+          <w:tcPr>
+            <w:tcW w:w="1992" w:type="dxa"/>
+          </w:tcPr>
+          <w:p>
+            <w:r>
+              <w:t>List task after adding/updating a task.</w:t>
+            </w:r>
+          </w:p>
+        </w:tc>
+        <w:tc>
+          <w:tcPr>
+            <w:tcW w:w="1992" w:type="dxa"/>
+          </w:tcPr>
+          <w:p>
+            <w:r>
+              <w:t>Expected</w:t>
+            </w:r>
+          </w:p>
+        </w:tc>
+        <w:tc>
+          <w:tcPr>
+            <w:tcW w:w="1993" w:type="dxa"/>
+          </w:tcPr>
+          <w:p>
+            <w:r>
+              <w:t>The list/add/update function</w:t>
+            </w:r>
+          </w:p>
+        </w:tc>
+        <w:tc>
+          <w:tcPr>
+            <w:tcW w:w="1993" w:type="dxa"/>
+          </w:tcPr>
+          <w:p>
+            <w:r>
+              <w:t>I expected to successfully change/add the tasks and then list said task after it’s changed.</w:t>
+            </w:r>
+          </w:p>
+        </w:tc>
+        <w:tc>
+          <w:tcPr>
+            <w:tcW w:w="1993" w:type="dxa"/>
+          </w:tcPr>
+          <w:p>
+            <w:r>
+              <w:t>Works as expected.</w:t>
+            </w:r>
+          </w:p>
+        </w:tc>
+        <w:tc>
+          <w:tcPr>
+            <w:tcW w:w="1993" w:type="dxa"/>
+          </w:tcPr>
+          <w:p>
+            <w:r>
+              <w:t>N/A</w:t>
+            </w:r>
+          </w:p>
         </w:tc>
       </w:tr>
       <w:tr>
@@ -2992,26 +3122,6 @@
 </file>
 
 <file path=customXml/item1.xml><?xml version="1.0" encoding="utf-8"?>
-<p:properties xmlns:p="http://schemas.microsoft.com/office/2006/metadata/properties" xmlns:xsi="http://www.w3.org/2001/XMLSchema-instance" xmlns:pc="http://schemas.microsoft.com/office/infopath/2007/PartnerControls">
-  <documentManagement>
-    <TaxCatchAll xmlns="36c75000-58b1-48ef-889f-834f55adc240" xsi:nil="true"/>
-    <lcf76f155ced4ddcb4097134ff3c332f xmlns="123be271-b045-42f2-9f8f-350d6f8ef38d">
-      <Terms xmlns="http://schemas.microsoft.com/office/infopath/2007/PartnerControls"/>
-    </lcf76f155ced4ddcb4097134ff3c332f>
-  </documentManagement>
-</p:properties>
-</file>
-
-<file path=customXml/item2.xml><?xml version="1.0" encoding="utf-8"?>
-<?mso-contentType ?>
-<FormTemplates xmlns="http://schemas.microsoft.com/sharepoint/v3/contenttype/forms">
-  <Display>DocumentLibraryForm</Display>
-  <Edit>DocumentLibraryForm</Edit>
-  <New>DocumentLibraryForm</New>
-</FormTemplates>
-</file>
-
-<file path=customXml/item3.xml><?xml version="1.0" encoding="utf-8"?>
 <ct:contentTypeSchema xmlns:ct="http://schemas.microsoft.com/office/2006/metadata/contentType" xmlns:ma="http://schemas.microsoft.com/office/2006/metadata/properties/metaAttributes" ct:_="" ma:_="" ma:contentTypeName="Document" ma:contentTypeID="0x0101007E8B0F3A3D93E84AB524F8279E19E7B7" ma:contentTypeVersion="11" ma:contentTypeDescription="Create a new document." ma:contentTypeScope="" ma:versionID="857d14907125e99ca9f435da587db4e2">
   <xsd:schema xmlns:xsd="http://www.w3.org/2001/XMLSchema" xmlns:xs="http://www.w3.org/2001/XMLSchema" xmlns:p="http://schemas.microsoft.com/office/2006/metadata/properties" xmlns:ns2="123be271-b045-42f2-9f8f-350d6f8ef38d" xmlns:ns3="36c75000-58b1-48ef-889f-834f55adc240" targetNamespace="http://schemas.microsoft.com/office/2006/metadata/properties" ma:root="true" ma:fieldsID="2b82e7a265a00a58c708e3a9a583fdbf" ns2:_="" ns3:_="">
     <xsd:import namespace="123be271-b045-42f2-9f8f-350d6f8ef38d"/>
@@ -3206,26 +3316,27 @@
 </ct:contentTypeSchema>
 </file>
 
-<file path=customXml/itemProps1.xml><?xml version="1.0" encoding="utf-8"?>
-<ds:datastoreItem xmlns:ds="http://schemas.openxmlformats.org/officeDocument/2006/customXml" ds:itemID="{C7515DB5-DEF0-4F12-A4AA-38224E91E24A}">
-  <ds:schemaRefs>
-    <ds:schemaRef ds:uri="http://schemas.microsoft.com/office/2006/metadata/properties"/>
-    <ds:schemaRef ds:uri="http://schemas.microsoft.com/office/infopath/2007/PartnerControls"/>
-    <ds:schemaRef ds:uri="36c75000-58b1-48ef-889f-834f55adc240"/>
-    <ds:schemaRef ds:uri="123be271-b045-42f2-9f8f-350d6f8ef38d"/>
-  </ds:schemaRefs>
-</ds:datastoreItem>
+<file path=customXml/item2.xml><?xml version="1.0" encoding="utf-8"?>
+<?mso-contentType ?>
+<FormTemplates xmlns="http://schemas.microsoft.com/sharepoint/v3/contenttype/forms">
+  <Display>DocumentLibraryForm</Display>
+  <Edit>DocumentLibraryForm</Edit>
+  <New>DocumentLibraryForm</New>
+</FormTemplates>
 </file>
 
-<file path=customXml/itemProps2.xml><?xml version="1.0" encoding="utf-8"?>
-<ds:datastoreItem xmlns:ds="http://schemas.openxmlformats.org/officeDocument/2006/customXml" ds:itemID="{1D738709-4E75-423A-A58E-A367BEE6EA78}">
-  <ds:schemaRefs>
-    <ds:schemaRef ds:uri="http://schemas.microsoft.com/sharepoint/v3/contenttype/forms"/>
-  </ds:schemaRefs>
-</ds:datastoreItem>
+<file path=customXml/item3.xml><?xml version="1.0" encoding="utf-8"?>
+<p:properties xmlns:p="http://schemas.microsoft.com/office/2006/metadata/properties" xmlns:xsi="http://www.w3.org/2001/XMLSchema-instance" xmlns:pc="http://schemas.microsoft.com/office/infopath/2007/PartnerControls">
+  <documentManagement>
+    <TaxCatchAll xmlns="36c75000-58b1-48ef-889f-834f55adc240" xsi:nil="true"/>
+    <lcf76f155ced4ddcb4097134ff3c332f xmlns="123be271-b045-42f2-9f8f-350d6f8ef38d">
+      <Terms xmlns="http://schemas.microsoft.com/office/infopath/2007/PartnerControls"/>
+    </lcf76f155ced4ddcb4097134ff3c332f>
+  </documentManagement>
+</p:properties>
 </file>
 
-<file path=customXml/itemProps3.xml><?xml version="1.0" encoding="utf-8"?>
+<file path=customXml/itemProps1.xml><?xml version="1.0" encoding="utf-8"?>
 <ds:datastoreItem xmlns:ds="http://schemas.openxmlformats.org/officeDocument/2006/customXml" ds:itemID="{1A2AD3AA-B754-4655-957F-F1B126635C66}">
   <ds:schemaRefs>
     <ds:schemaRef ds:uri="http://schemas.microsoft.com/office/2006/metadata/contentType"/>
@@ -3242,4 +3353,23 @@
     <ds:schemaRef ds:uri="http://schemas.microsoft.com/internal/obd"/>
   </ds:schemaRefs>
 </ds:datastoreItem>
+</file>
+
+<file path=customXml/itemProps2.xml><?xml version="1.0" encoding="utf-8"?>
+<ds:datastoreItem xmlns:ds="http://schemas.openxmlformats.org/officeDocument/2006/customXml" ds:itemID="{1D738709-4E75-423A-A58E-A367BEE6EA78}">
+  <ds:schemaRefs>
+    <ds:schemaRef ds:uri="http://schemas.microsoft.com/sharepoint/v3/contenttype/forms"/>
+  </ds:schemaRefs>
+</ds:datastoreItem>
+</file>
+
+<file path=customXml/itemProps3.xml><?xml version="1.0" encoding="utf-8"?>
+<ds:datastoreItem xmlns:ds="http://schemas.openxmlformats.org/officeDocument/2006/customXml" ds:itemID="{C7515DB5-DEF0-4F12-A4AA-38224E91E24A}">
+  <ds:schemaRefs>
+    <ds:schemaRef ds:uri="http://schemas.microsoft.com/office/2006/metadata/properties"/>
+    <ds:schemaRef ds:uri="http://schemas.microsoft.com/office/infopath/2007/PartnerControls"/>
+    <ds:schemaRef ds:uri="36c75000-58b1-48ef-889f-834f55adc240"/>
+    <ds:schemaRef ds:uri="123be271-b045-42f2-9f8f-350d6f8ef38d"/>
+  </ds:schemaRefs>
+</ds:datastoreItem>
 </file>
</xml_diff>

<commit_message>
Updated new task function to account for range of priorties
</commit_message>
<xml_diff>
--- a/91896 Testing.docx
+++ b/91896 Testing.docx
@@ -119,7 +119,7 @@
         </w:trPr>
         <w:tc>
           <w:tcPr>
-            <w:tcW w:w="1992" w:type="dxa"/>
+            <w:tcW w:w="2026" w:type="dxa"/>
           </w:tcPr>
           <w:p>
             <w:r>
@@ -129,7 +129,7 @@
         </w:tc>
         <w:tc>
           <w:tcPr>
-            <w:tcW w:w="1992" w:type="dxa"/>
+            <w:tcW w:w="1460" w:type="dxa"/>
           </w:tcPr>
           <w:p>
             <w:r>
@@ -139,7 +139,7 @@
         </w:tc>
         <w:tc>
           <w:tcPr>
-            <w:tcW w:w="1992" w:type="dxa"/>
+            <w:tcW w:w="1445" w:type="dxa"/>
           </w:tcPr>
           <w:p>
             <w:r>
@@ -149,7 +149,7 @@
         </w:tc>
         <w:tc>
           <w:tcPr>
-            <w:tcW w:w="1993" w:type="dxa"/>
+            <w:tcW w:w="1492" w:type="dxa"/>
           </w:tcPr>
           <w:p>
             <w:r>
@@ -159,7 +159,7 @@
         </w:tc>
         <w:tc>
           <w:tcPr>
-            <w:tcW w:w="1993" w:type="dxa"/>
+            <w:tcW w:w="1484" w:type="dxa"/>
           </w:tcPr>
           <w:p>
             <w:r>
@@ -169,7 +169,7 @@
         </w:tc>
         <w:tc>
           <w:tcPr>
-            <w:tcW w:w="1993" w:type="dxa"/>
+            <w:tcW w:w="4486" w:type="dxa"/>
           </w:tcPr>
           <w:p>
             <w:r>
@@ -179,7 +179,7 @@
         </w:tc>
         <w:tc>
           <w:tcPr>
-            <w:tcW w:w="1993" w:type="dxa"/>
+            <w:tcW w:w="1555" w:type="dxa"/>
           </w:tcPr>
           <w:p>
             <w:r>
@@ -191,7 +191,7 @@
       <w:tr>
         <w:tc>
           <w:tcPr>
-            <w:tcW w:w="1992" w:type="dxa"/>
+            <w:tcW w:w="2026" w:type="dxa"/>
           </w:tcPr>
           <w:p>
             <w:r>
@@ -210,7 +210,7 @@
         </w:tc>
         <w:tc>
           <w:tcPr>
-            <w:tcW w:w="1992" w:type="dxa"/>
+            <w:tcW w:w="1460" w:type="dxa"/>
           </w:tcPr>
           <w:p>
             <w:r>
@@ -220,7 +220,7 @@
         </w:tc>
         <w:tc>
           <w:tcPr>
-            <w:tcW w:w="1992" w:type="dxa"/>
+            <w:tcW w:w="1445" w:type="dxa"/>
           </w:tcPr>
           <w:p>
             <w:r>
@@ -230,7 +230,7 @@
         </w:tc>
         <w:tc>
           <w:tcPr>
-            <w:tcW w:w="1993" w:type="dxa"/>
+            <w:tcW w:w="1492" w:type="dxa"/>
           </w:tcPr>
           <w:p>
             <w:r>
@@ -240,7 +240,7 @@
         </w:tc>
         <w:tc>
           <w:tcPr>
-            <w:tcW w:w="1993" w:type="dxa"/>
+            <w:tcW w:w="1484" w:type="dxa"/>
           </w:tcPr>
           <w:p>
             <w:r>
@@ -250,7 +250,7 @@
         </w:tc>
         <w:tc>
           <w:tcPr>
-            <w:tcW w:w="1993" w:type="dxa"/>
+            <w:tcW w:w="4486" w:type="dxa"/>
           </w:tcPr>
           <w:p>
             <w:r>
@@ -260,7 +260,7 @@
         </w:tc>
         <w:tc>
           <w:tcPr>
-            <w:tcW w:w="1993" w:type="dxa"/>
+            <w:tcW w:w="1555" w:type="dxa"/>
           </w:tcPr>
           <w:p>
             <w:r>
@@ -275,7 +275,7 @@
         </w:trPr>
         <w:tc>
           <w:tcPr>
-            <w:tcW w:w="1992" w:type="dxa"/>
+            <w:tcW w:w="2026" w:type="dxa"/>
           </w:tcPr>
           <w:p>
             <w:r>
@@ -285,7 +285,7 @@
         </w:tc>
         <w:tc>
           <w:tcPr>
-            <w:tcW w:w="1992" w:type="dxa"/>
+            <w:tcW w:w="1460" w:type="dxa"/>
           </w:tcPr>
           <w:p>
             <w:r>
@@ -295,7 +295,7 @@
         </w:tc>
         <w:tc>
           <w:tcPr>
-            <w:tcW w:w="1992" w:type="dxa"/>
+            <w:tcW w:w="1445" w:type="dxa"/>
           </w:tcPr>
           <w:p>
             <w:r>
@@ -308,7 +308,7 @@
         </w:tc>
         <w:tc>
           <w:tcPr>
-            <w:tcW w:w="1993" w:type="dxa"/>
+            <w:tcW w:w="1492" w:type="dxa"/>
           </w:tcPr>
           <w:p>
             <w:r>
@@ -318,7 +318,7 @@
         </w:tc>
         <w:tc>
           <w:tcPr>
-            <w:tcW w:w="1993" w:type="dxa"/>
+            <w:tcW w:w="1484" w:type="dxa"/>
           </w:tcPr>
           <w:p>
             <w:r>
@@ -328,7 +328,7 @@
         </w:tc>
         <w:tc>
           <w:tcPr>
-            <w:tcW w:w="1993" w:type="dxa"/>
+            <w:tcW w:w="4486" w:type="dxa"/>
           </w:tcPr>
           <w:p>
             <w:r>
@@ -344,7 +344,7 @@
         </w:tc>
         <w:tc>
           <w:tcPr>
-            <w:tcW w:w="1993" w:type="dxa"/>
+            <w:tcW w:w="1555" w:type="dxa"/>
           </w:tcPr>
           <w:p>
             <w:r>
@@ -369,7 +369,7 @@
       <w:tr>
         <w:tc>
           <w:tcPr>
-            <w:tcW w:w="1992" w:type="dxa"/>
+            <w:tcW w:w="2026" w:type="dxa"/>
           </w:tcPr>
           <w:p>
             <w:r>
@@ -380,7 +380,7 @@
         </w:tc>
         <w:tc>
           <w:tcPr>
-            <w:tcW w:w="1992" w:type="dxa"/>
+            <w:tcW w:w="1460" w:type="dxa"/>
           </w:tcPr>
           <w:p>
             <w:r>
@@ -390,7 +390,7 @@
         </w:tc>
         <w:tc>
           <w:tcPr>
-            <w:tcW w:w="1992" w:type="dxa"/>
+            <w:tcW w:w="1445" w:type="dxa"/>
           </w:tcPr>
           <w:p>
             <w:r>
@@ -400,7 +400,7 @@
         </w:tc>
         <w:tc>
           <w:tcPr>
-            <w:tcW w:w="1993" w:type="dxa"/>
+            <w:tcW w:w="1492" w:type="dxa"/>
           </w:tcPr>
           <w:p>
             <w:r>
@@ -418,7 +418,7 @@
         </w:tc>
         <w:tc>
           <w:tcPr>
-            <w:tcW w:w="1993" w:type="dxa"/>
+            <w:tcW w:w="1484" w:type="dxa"/>
           </w:tcPr>
           <w:p>
             <w:r>
@@ -428,7 +428,7 @@
         </w:tc>
         <w:tc>
           <w:tcPr>
-            <w:tcW w:w="1993" w:type="dxa"/>
+            <w:tcW w:w="4486" w:type="dxa"/>
           </w:tcPr>
           <w:p>
             <w:r>
@@ -448,10 +448,7 @@
             </w:r>
             <w:proofErr w:type="gramEnd"/>
             <w:r>
-              <w:t xml:space="preserve"> the system returns with some warning about </w:t>
-            </w:r>
-            <w:r>
-              <w:t xml:space="preserve">c:\Users\BotSolo\Documents\GitHub\91896-Kimi\main.py:104: </w:t>
+              <w:t xml:space="preserve"> the system returns with some warning about c:\Users\BotSolo\Documents\GitHub\91896-Kimi\main.py:104: </w:t>
             </w:r>
             <w:proofErr w:type="spellStart"/>
             <w:r>
@@ -540,7 +537,7 @@
         </w:tc>
         <w:tc>
           <w:tcPr>
-            <w:tcW w:w="1993" w:type="dxa"/>
+            <w:tcW w:w="1555" w:type="dxa"/>
           </w:tcPr>
           <w:p>
             <w:r>
@@ -555,43 +552,43 @@
         </w:trPr>
         <w:tc>
           <w:tcPr>
-            <w:tcW w:w="1992" w:type="dxa"/>
-          </w:tcPr>
-          <w:p/>
-        </w:tc>
-        <w:tc>
-          <w:tcPr>
-            <w:tcW w:w="1992" w:type="dxa"/>
-          </w:tcPr>
-          <w:p/>
-        </w:tc>
-        <w:tc>
-          <w:tcPr>
-            <w:tcW w:w="1992" w:type="dxa"/>
-          </w:tcPr>
-          <w:p/>
-        </w:tc>
-        <w:tc>
-          <w:tcPr>
-            <w:tcW w:w="1993" w:type="dxa"/>
-          </w:tcPr>
-          <w:p/>
-        </w:tc>
-        <w:tc>
-          <w:tcPr>
-            <w:tcW w:w="1993" w:type="dxa"/>
-          </w:tcPr>
-          <w:p/>
-        </w:tc>
-        <w:tc>
-          <w:tcPr>
-            <w:tcW w:w="1993" w:type="dxa"/>
-          </w:tcPr>
-          <w:p/>
-        </w:tc>
-        <w:tc>
-          <w:tcPr>
-            <w:tcW w:w="1993" w:type="dxa"/>
+            <w:tcW w:w="2026" w:type="dxa"/>
+          </w:tcPr>
+          <w:p/>
+        </w:tc>
+        <w:tc>
+          <w:tcPr>
+            <w:tcW w:w="1460" w:type="dxa"/>
+          </w:tcPr>
+          <w:p/>
+        </w:tc>
+        <w:tc>
+          <w:tcPr>
+            <w:tcW w:w="1445" w:type="dxa"/>
+          </w:tcPr>
+          <w:p/>
+        </w:tc>
+        <w:tc>
+          <w:tcPr>
+            <w:tcW w:w="1492" w:type="dxa"/>
+          </w:tcPr>
+          <w:p/>
+        </w:tc>
+        <w:tc>
+          <w:tcPr>
+            <w:tcW w:w="1484" w:type="dxa"/>
+          </w:tcPr>
+          <w:p/>
+        </w:tc>
+        <w:tc>
+          <w:tcPr>
+            <w:tcW w:w="4486" w:type="dxa"/>
+          </w:tcPr>
+          <w:p/>
+        </w:tc>
+        <w:tc>
+          <w:tcPr>
+            <w:tcW w:w="1555" w:type="dxa"/>
           </w:tcPr>
           <w:p/>
         </w:tc>
@@ -599,43 +596,90 @@
       <w:tr>
         <w:tc>
           <w:tcPr>
-            <w:tcW w:w="1992" w:type="dxa"/>
-          </w:tcPr>
-          <w:p/>
-        </w:tc>
-        <w:tc>
-          <w:tcPr>
-            <w:tcW w:w="1992" w:type="dxa"/>
-          </w:tcPr>
-          <w:p/>
-        </w:tc>
-        <w:tc>
-          <w:tcPr>
-            <w:tcW w:w="1992" w:type="dxa"/>
-          </w:tcPr>
-          <w:p/>
-        </w:tc>
-        <w:tc>
-          <w:tcPr>
-            <w:tcW w:w="1993" w:type="dxa"/>
-          </w:tcPr>
-          <w:p/>
-        </w:tc>
-        <w:tc>
-          <w:tcPr>
-            <w:tcW w:w="1993" w:type="dxa"/>
-          </w:tcPr>
-          <w:p/>
-        </w:tc>
-        <w:tc>
-          <w:tcPr>
-            <w:tcW w:w="1993" w:type="dxa"/>
-          </w:tcPr>
-          <w:p/>
-        </w:tc>
-        <w:tc>
-          <w:tcPr>
-            <w:tcW w:w="1993" w:type="dxa"/>
+            <w:tcW w:w="2026" w:type="dxa"/>
+          </w:tcPr>
+          <w:p/>
+        </w:tc>
+        <w:tc>
+          <w:tcPr>
+            <w:tcW w:w="1460" w:type="dxa"/>
+          </w:tcPr>
+          <w:p/>
+        </w:tc>
+        <w:tc>
+          <w:tcPr>
+            <w:tcW w:w="1445" w:type="dxa"/>
+          </w:tcPr>
+          <w:p/>
+        </w:tc>
+        <w:tc>
+          <w:tcPr>
+            <w:tcW w:w="1492" w:type="dxa"/>
+          </w:tcPr>
+          <w:p/>
+        </w:tc>
+        <w:tc>
+          <w:tcPr>
+            <w:tcW w:w="1484" w:type="dxa"/>
+          </w:tcPr>
+          <w:p/>
+        </w:tc>
+        <w:tc>
+          <w:tcPr>
+            <w:tcW w:w="4486" w:type="dxa"/>
+          </w:tcPr>
+          <w:p/>
+        </w:tc>
+        <w:tc>
+          <w:tcPr>
+            <w:tcW w:w="1555" w:type="dxa"/>
+          </w:tcPr>
+          <w:p/>
+        </w:tc>
+      </w:tr>
+      <w:tr>
+        <w:trPr>
+          <w:cnfStyle w:val="000000100000" w:firstRow="0" w:lastRow="0" w:firstColumn="0" w:lastColumn="0" w:oddVBand="0" w:evenVBand="0" w:oddHBand="1" w:evenHBand="0" w:firstRowFirstColumn="0" w:firstRowLastColumn="0" w:lastRowFirstColumn="0" w:lastRowLastColumn="0"/>
+        </w:trPr>
+        <w:tc>
+          <w:tcPr>
+            <w:tcW w:w="2026" w:type="dxa"/>
+          </w:tcPr>
+          <w:p/>
+        </w:tc>
+        <w:tc>
+          <w:tcPr>
+            <w:tcW w:w="1460" w:type="dxa"/>
+          </w:tcPr>
+          <w:p/>
+        </w:tc>
+        <w:tc>
+          <w:tcPr>
+            <w:tcW w:w="1445" w:type="dxa"/>
+          </w:tcPr>
+          <w:p/>
+        </w:tc>
+        <w:tc>
+          <w:tcPr>
+            <w:tcW w:w="1492" w:type="dxa"/>
+          </w:tcPr>
+          <w:p/>
+        </w:tc>
+        <w:tc>
+          <w:tcPr>
+            <w:tcW w:w="1484" w:type="dxa"/>
+          </w:tcPr>
+          <w:p/>
+        </w:tc>
+        <w:tc>
+          <w:tcPr>
+            <w:tcW w:w="4486" w:type="dxa"/>
+          </w:tcPr>
+          <w:p/>
+        </w:tc>
+        <w:tc>
+          <w:tcPr>
+            <w:tcW w:w="1555" w:type="dxa"/>
           </w:tcPr>
           <w:p/>
         </w:tc>
@@ -1513,6 +1557,357 @@
         </w:tc>
       </w:tr>
     </w:tbl>
+    <w:p/>
+    <w:tbl>
+      <w:tblPr>
+        <w:tblStyle w:val="PlainTable1"/>
+        <w:tblW w:w="0" w:type="auto"/>
+        <w:tblLook w:val="0420" w:firstRow="1" w:lastRow="0" w:firstColumn="0" w:lastColumn="0" w:noHBand="0" w:noVBand="1"/>
+      </w:tblPr>
+      <w:tblGrid>
+        <w:gridCol w:w="1992"/>
+        <w:gridCol w:w="1992"/>
+        <w:gridCol w:w="1992"/>
+        <w:gridCol w:w="1993"/>
+        <w:gridCol w:w="1993"/>
+        <w:gridCol w:w="1993"/>
+        <w:gridCol w:w="1993"/>
+      </w:tblGrid>
+      <w:tr>
+        <w:trPr>
+          <w:cnfStyle w:val="100000000000" w:firstRow="1" w:lastRow="0" w:firstColumn="0" w:lastColumn="0" w:oddVBand="0" w:evenVBand="0" w:oddHBand="0" w:evenHBand="0" w:firstRowFirstColumn="0" w:firstRowLastColumn="0" w:lastRowFirstColumn="0" w:lastRowLastColumn="0"/>
+        </w:trPr>
+        <w:tc>
+          <w:tcPr>
+            <w:tcW w:w="13948" w:type="dxa"/>
+            <w:gridSpan w:val="7"/>
+            <w:shd w:val="clear" w:color="auto" w:fill="F2CEED" w:themeFill="accent5" w:themeFillTint="33"/>
+          </w:tcPr>
+          <w:p>
+            <w:pPr>
+              <w:rPr>
+                <w:b w:val="0"/>
+                <w:bCs w:val="0"/>
+                <w:sz w:val="28"/>
+                <w:szCs w:val="28"/>
+              </w:rPr>
+            </w:pPr>
+            <w:r>
+              <w:rPr>
+                <w:sz w:val="28"/>
+                <w:szCs w:val="28"/>
+              </w:rPr>
+              <w:t xml:space="preserve">NAME </w:t>
+            </w:r>
+            <w:r>
+              <w:rPr>
+                <w:sz w:val="28"/>
+                <w:szCs w:val="28"/>
+              </w:rPr>
+              <w:t>Function/ Feature</w:t>
+            </w:r>
+          </w:p>
+          <w:p>
+            <w:r>
+              <w:t>List task</w:t>
+            </w:r>
+          </w:p>
+        </w:tc>
+      </w:tr>
+      <w:tr>
+        <w:trPr>
+          <w:cnfStyle w:val="000000100000" w:firstRow="0" w:lastRow="0" w:firstColumn="0" w:lastColumn="0" w:oddVBand="0" w:evenVBand="0" w:oddHBand="1" w:evenHBand="0" w:firstRowFirstColumn="0" w:firstRowLastColumn="0" w:lastRowFirstColumn="0" w:lastRowLastColumn="0"/>
+        </w:trPr>
+        <w:tc>
+          <w:tcPr>
+            <w:tcW w:w="1992" w:type="dxa"/>
+          </w:tcPr>
+          <w:p>
+            <w:r>
+              <w:t>Date</w:t>
+            </w:r>
+          </w:p>
+        </w:tc>
+        <w:tc>
+          <w:tcPr>
+            <w:tcW w:w="1992" w:type="dxa"/>
+          </w:tcPr>
+          <w:p>
+            <w:r>
+              <w:t>What is being tested</w:t>
+            </w:r>
+          </w:p>
+        </w:tc>
+        <w:tc>
+          <w:tcPr>
+            <w:tcW w:w="1992" w:type="dxa"/>
+          </w:tcPr>
+          <w:p>
+            <w:r>
+              <w:t>Test Type</w:t>
+            </w:r>
+          </w:p>
+        </w:tc>
+        <w:tc>
+          <w:tcPr>
+            <w:tcW w:w="1993" w:type="dxa"/>
+          </w:tcPr>
+          <w:p>
+            <w:r>
+              <w:t>Test Value</w:t>
+            </w:r>
+          </w:p>
+        </w:tc>
+        <w:tc>
+          <w:tcPr>
+            <w:tcW w:w="1993" w:type="dxa"/>
+          </w:tcPr>
+          <w:p>
+            <w:r>
+              <w:t>Expected Result</w:t>
+            </w:r>
+          </w:p>
+        </w:tc>
+        <w:tc>
+          <w:tcPr>
+            <w:tcW w:w="1993" w:type="dxa"/>
+          </w:tcPr>
+          <w:p>
+            <w:r>
+              <w:t>Actual Result</w:t>
+            </w:r>
+          </w:p>
+        </w:tc>
+        <w:tc>
+          <w:tcPr>
+            <w:tcW w:w="1993" w:type="dxa"/>
+          </w:tcPr>
+          <w:p>
+            <w:r>
+              <w:t>How it was fixed</w:t>
+            </w:r>
+          </w:p>
+        </w:tc>
+      </w:tr>
+      <w:tr>
+        <w:tc>
+          <w:tcPr>
+            <w:tcW w:w="1992" w:type="dxa"/>
+          </w:tcPr>
+          <w:p>
+            <w:r>
+              <w:lastRenderedPageBreak/>
+              <w:t>16/07/2025</w:t>
+            </w:r>
+          </w:p>
+        </w:tc>
+        <w:tc>
+          <w:tcPr>
+            <w:tcW w:w="1992" w:type="dxa"/>
+          </w:tcPr>
+          <w:p>
+            <w:r>
+              <w:t>I am testing whether calling the list task function, the menu with all the tasks displays and works as expected.</w:t>
+            </w:r>
+            <w:r>
+              <w:t xml:space="preserve"> To do this, ill first add a new task, modify an existing task, then displaying all the tasks.</w:t>
+            </w:r>
+          </w:p>
+        </w:tc>
+        <w:tc>
+          <w:tcPr>
+            <w:tcW w:w="1992" w:type="dxa"/>
+          </w:tcPr>
+          <w:p>
+            <w:r>
+              <w:t>Expected</w:t>
+            </w:r>
+          </w:p>
+        </w:tc>
+        <w:tc>
+          <w:tcPr>
+            <w:tcW w:w="1993" w:type="dxa"/>
+          </w:tcPr>
+          <w:p>
+            <w:r>
+              <w:t>N/A</w:t>
+            </w:r>
+          </w:p>
+        </w:tc>
+        <w:tc>
+          <w:tcPr>
+            <w:tcW w:w="1993" w:type="dxa"/>
+          </w:tcPr>
+          <w:p>
+            <w:r>
+              <w:t xml:space="preserve">I expect a </w:t>
+            </w:r>
+            <w:r>
+              <w:t>menu containing all the task whether it’s stock or added by the add task function.</w:t>
+            </w:r>
+          </w:p>
+        </w:tc>
+        <w:tc>
+          <w:tcPr>
+            <w:tcW w:w="1993" w:type="dxa"/>
+          </w:tcPr>
+          <w:p>
+            <w:r>
+              <w:t xml:space="preserve">Everything displays as expected, whether the new task or the modified task. The rest of the tasks remains normal. </w:t>
+            </w:r>
+          </w:p>
+        </w:tc>
+        <w:tc>
+          <w:tcPr>
+            <w:tcW w:w="1993" w:type="dxa"/>
+          </w:tcPr>
+          <w:p>
+            <w:r>
+              <w:t>N/A</w:t>
+            </w:r>
+          </w:p>
+        </w:tc>
+      </w:tr>
+      <w:tr>
+        <w:trPr>
+          <w:cnfStyle w:val="000000100000" w:firstRow="0" w:lastRow="0" w:firstColumn="0" w:lastColumn="0" w:oddVBand="0" w:evenVBand="0" w:oddHBand="1" w:evenHBand="0" w:firstRowFirstColumn="0" w:firstRowLastColumn="0" w:lastRowFirstColumn="0" w:lastRowLastColumn="0"/>
+        </w:trPr>
+        <w:tc>
+          <w:tcPr>
+            <w:tcW w:w="1992" w:type="dxa"/>
+          </w:tcPr>
+          <w:p/>
+        </w:tc>
+        <w:tc>
+          <w:tcPr>
+            <w:tcW w:w="1992" w:type="dxa"/>
+          </w:tcPr>
+          <w:p/>
+        </w:tc>
+        <w:tc>
+          <w:tcPr>
+            <w:tcW w:w="1992" w:type="dxa"/>
+          </w:tcPr>
+          <w:p/>
+        </w:tc>
+        <w:tc>
+          <w:tcPr>
+            <w:tcW w:w="1993" w:type="dxa"/>
+          </w:tcPr>
+          <w:p/>
+        </w:tc>
+        <w:tc>
+          <w:tcPr>
+            <w:tcW w:w="1993" w:type="dxa"/>
+          </w:tcPr>
+          <w:p/>
+        </w:tc>
+        <w:tc>
+          <w:tcPr>
+            <w:tcW w:w="1993" w:type="dxa"/>
+          </w:tcPr>
+          <w:p/>
+        </w:tc>
+        <w:tc>
+          <w:tcPr>
+            <w:tcW w:w="1993" w:type="dxa"/>
+          </w:tcPr>
+          <w:p/>
+        </w:tc>
+      </w:tr>
+      <w:tr>
+        <w:tc>
+          <w:tcPr>
+            <w:tcW w:w="1992" w:type="dxa"/>
+          </w:tcPr>
+          <w:p/>
+        </w:tc>
+        <w:tc>
+          <w:tcPr>
+            <w:tcW w:w="1992" w:type="dxa"/>
+          </w:tcPr>
+          <w:p/>
+        </w:tc>
+        <w:tc>
+          <w:tcPr>
+            <w:tcW w:w="1992" w:type="dxa"/>
+          </w:tcPr>
+          <w:p/>
+        </w:tc>
+        <w:tc>
+          <w:tcPr>
+            <w:tcW w:w="1993" w:type="dxa"/>
+          </w:tcPr>
+          <w:p/>
+        </w:tc>
+        <w:tc>
+          <w:tcPr>
+            <w:tcW w:w="1993" w:type="dxa"/>
+          </w:tcPr>
+          <w:p/>
+        </w:tc>
+        <w:tc>
+          <w:tcPr>
+            <w:tcW w:w="1993" w:type="dxa"/>
+          </w:tcPr>
+          <w:p/>
+        </w:tc>
+        <w:tc>
+          <w:tcPr>
+            <w:tcW w:w="1993" w:type="dxa"/>
+          </w:tcPr>
+          <w:p/>
+        </w:tc>
+      </w:tr>
+      <w:tr>
+        <w:trPr>
+          <w:cnfStyle w:val="000000100000" w:firstRow="0" w:lastRow="0" w:firstColumn="0" w:lastColumn="0" w:oddVBand="0" w:evenVBand="0" w:oddHBand="1" w:evenHBand="0" w:firstRowFirstColumn="0" w:firstRowLastColumn="0" w:lastRowFirstColumn="0" w:lastRowLastColumn="0"/>
+        </w:trPr>
+        <w:tc>
+          <w:tcPr>
+            <w:tcW w:w="1992" w:type="dxa"/>
+          </w:tcPr>
+          <w:p/>
+        </w:tc>
+        <w:tc>
+          <w:tcPr>
+            <w:tcW w:w="1992" w:type="dxa"/>
+          </w:tcPr>
+          <w:p/>
+        </w:tc>
+        <w:tc>
+          <w:tcPr>
+            <w:tcW w:w="1992" w:type="dxa"/>
+          </w:tcPr>
+          <w:p/>
+        </w:tc>
+        <w:tc>
+          <w:tcPr>
+            <w:tcW w:w="1993" w:type="dxa"/>
+          </w:tcPr>
+          <w:p/>
+        </w:tc>
+        <w:tc>
+          <w:tcPr>
+            <w:tcW w:w="1993" w:type="dxa"/>
+          </w:tcPr>
+          <w:p/>
+        </w:tc>
+        <w:tc>
+          <w:tcPr>
+            <w:tcW w:w="1993" w:type="dxa"/>
+          </w:tcPr>
+          <w:p/>
+        </w:tc>
+        <w:tc>
+          <w:tcPr>
+            <w:tcW w:w="1993" w:type="dxa"/>
+          </w:tcPr>
+          <w:p/>
+        </w:tc>
+      </w:tr>
+    </w:tbl>
+    <w:p/>
     <w:p/>
     <w:p/>
     <w:p>
@@ -1649,6 +2044,7 @@
           </w:tcPr>
           <w:p>
             <w:r>
+              <w:lastRenderedPageBreak/>
               <w:t>Date</w:t>
             </w:r>
           </w:p>
@@ -1943,7 +2339,7 @@
     </w:tbl>
     <w:p/>
     <w:sectPr>
-      <w:headerReference w:type="default" r:id="rId9"/>
+      <w:headerReference w:type="default" r:id="rId10"/>
       <w:pgSz w:w="16838" w:h="11906" w:orient="landscape"/>
       <w:pgMar w:top="1440" w:right="1440" w:bottom="1440" w:left="1440" w:header="708" w:footer="708" w:gutter="0"/>
       <w:cols w:space="708"/>
@@ -2420,6 +2816,7 @@
   <w:style w:type="paragraph" w:default="1" w:styleId="Normal">
     <w:name w:val="Normal"/>
     <w:qFormat/>
+    <w:rsid w:val="00470505"/>
   </w:style>
   <w:style w:type="paragraph" w:styleId="Heading1">
     <w:name w:val="heading 1"/>
@@ -3362,26 +3759,6 @@
 </file>
 
 <file path=customXml/item1.xml><?xml version="1.0" encoding="utf-8"?>
-<p:properties xmlns:p="http://schemas.microsoft.com/office/2006/metadata/properties" xmlns:xsi="http://www.w3.org/2001/XMLSchema-instance" xmlns:pc="http://schemas.microsoft.com/office/infopath/2007/PartnerControls">
-  <documentManagement>
-    <TaxCatchAll xmlns="36c75000-58b1-48ef-889f-834f55adc240" xsi:nil="true"/>
-    <lcf76f155ced4ddcb4097134ff3c332f xmlns="123be271-b045-42f2-9f8f-350d6f8ef38d">
-      <Terms xmlns="http://schemas.microsoft.com/office/infopath/2007/PartnerControls"/>
-    </lcf76f155ced4ddcb4097134ff3c332f>
-  </documentManagement>
-</p:properties>
-</file>
-
-<file path=customXml/item2.xml><?xml version="1.0" encoding="utf-8"?>
-<?mso-contentType ?>
-<FormTemplates xmlns="http://schemas.microsoft.com/sharepoint/v3/contenttype/forms">
-  <Display>DocumentLibraryForm</Display>
-  <Edit>DocumentLibraryForm</Edit>
-  <New>DocumentLibraryForm</New>
-</FormTemplates>
-</file>
-
-<file path=customXml/item3.xml><?xml version="1.0" encoding="utf-8"?>
 <ct:contentTypeSchema xmlns:ct="http://schemas.microsoft.com/office/2006/metadata/contentType" xmlns:ma="http://schemas.microsoft.com/office/2006/metadata/properties/metaAttributes" ct:_="" ma:_="" ma:contentTypeName="Document" ma:contentTypeID="0x0101007E8B0F3A3D93E84AB524F8279E19E7B7" ma:contentTypeVersion="11" ma:contentTypeDescription="Create a new document." ma:contentTypeScope="" ma:versionID="857d14907125e99ca9f435da587db4e2">
   <xsd:schema xmlns:xsd="http://www.w3.org/2001/XMLSchema" xmlns:xs="http://www.w3.org/2001/XMLSchema" xmlns:p="http://schemas.microsoft.com/office/2006/metadata/properties" xmlns:ns2="123be271-b045-42f2-9f8f-350d6f8ef38d" xmlns:ns3="36c75000-58b1-48ef-889f-834f55adc240" targetNamespace="http://schemas.microsoft.com/office/2006/metadata/properties" ma:root="true" ma:fieldsID="2b82e7a265a00a58c708e3a9a583fdbf" ns2:_="" ns3:_="">
     <xsd:import namespace="123be271-b045-42f2-9f8f-350d6f8ef38d"/>
@@ -3576,26 +3953,31 @@
 </ct:contentTypeSchema>
 </file>
 
-<file path=customXml/itemProps1.xml><?xml version="1.0" encoding="utf-8"?>
-<ds:datastoreItem xmlns:ds="http://schemas.openxmlformats.org/officeDocument/2006/customXml" ds:itemID="{C7515DB5-DEF0-4F12-A4AA-38224E91E24A}">
-  <ds:schemaRefs>
-    <ds:schemaRef ds:uri="http://schemas.microsoft.com/office/2006/metadata/properties"/>
-    <ds:schemaRef ds:uri="http://schemas.microsoft.com/office/infopath/2007/PartnerControls"/>
-    <ds:schemaRef ds:uri="36c75000-58b1-48ef-889f-834f55adc240"/>
-    <ds:schemaRef ds:uri="123be271-b045-42f2-9f8f-350d6f8ef38d"/>
-  </ds:schemaRefs>
-</ds:datastoreItem>
+<file path=customXml/item2.xml><?xml version="1.0" encoding="utf-8"?>
+<?mso-contentType ?>
+<FormTemplates xmlns="http://schemas.microsoft.com/sharepoint/v3/contenttype/forms">
+  <Display>DocumentLibraryForm</Display>
+  <Edit>DocumentLibraryForm</Edit>
+  <New>DocumentLibraryForm</New>
+</FormTemplates>
 </file>
 
-<file path=customXml/itemProps2.xml><?xml version="1.0" encoding="utf-8"?>
-<ds:datastoreItem xmlns:ds="http://schemas.openxmlformats.org/officeDocument/2006/customXml" ds:itemID="{1D738709-4E75-423A-A58E-A367BEE6EA78}">
-  <ds:schemaRefs>
-    <ds:schemaRef ds:uri="http://schemas.microsoft.com/sharepoint/v3/contenttype/forms"/>
-  </ds:schemaRefs>
-</ds:datastoreItem>
+<file path=customXml/item3.xml><?xml version="1.0" encoding="utf-8"?>
+<p:properties xmlns:p="http://schemas.microsoft.com/office/2006/metadata/properties" xmlns:xsi="http://www.w3.org/2001/XMLSchema-instance" xmlns:pc="http://schemas.microsoft.com/office/infopath/2007/PartnerControls">
+  <documentManagement>
+    <TaxCatchAll xmlns="36c75000-58b1-48ef-889f-834f55adc240" xsi:nil="true"/>
+    <lcf76f155ced4ddcb4097134ff3c332f xmlns="123be271-b045-42f2-9f8f-350d6f8ef38d">
+      <Terms xmlns="http://schemas.microsoft.com/office/infopath/2007/PartnerControls"/>
+    </lcf76f155ced4ddcb4097134ff3c332f>
+  </documentManagement>
+</p:properties>
 </file>
 
-<file path=customXml/itemProps3.xml><?xml version="1.0" encoding="utf-8"?>
+<file path=customXml/item4.xml><?xml version="1.0" encoding="utf-8"?>
+<b:Sources xmlns:b="http://schemas.openxmlformats.org/officeDocument/2006/bibliography" xmlns="http://schemas.openxmlformats.org/officeDocument/2006/bibliography" SelectedStyle="\APASixthEditionOfficeOnline.xsl" StyleName="APA" Version="6"/>
+</file>
+
+<file path=customXml/itemProps1.xml><?xml version="1.0" encoding="utf-8"?>
 <ds:datastoreItem xmlns:ds="http://schemas.openxmlformats.org/officeDocument/2006/customXml" ds:itemID="{1A2AD3AA-B754-4655-957F-F1B126635C66}">
   <ds:schemaRefs>
     <ds:schemaRef ds:uri="http://schemas.microsoft.com/office/2006/metadata/contentType"/>
@@ -3612,4 +3994,31 @@
     <ds:schemaRef ds:uri="http://schemas.microsoft.com/internal/obd"/>
   </ds:schemaRefs>
 </ds:datastoreItem>
+</file>
+
+<file path=customXml/itemProps2.xml><?xml version="1.0" encoding="utf-8"?>
+<ds:datastoreItem xmlns:ds="http://schemas.openxmlformats.org/officeDocument/2006/customXml" ds:itemID="{1D738709-4E75-423A-A58E-A367BEE6EA78}">
+  <ds:schemaRefs>
+    <ds:schemaRef ds:uri="http://schemas.microsoft.com/sharepoint/v3/contenttype/forms"/>
+  </ds:schemaRefs>
+</ds:datastoreItem>
+</file>
+
+<file path=customXml/itemProps3.xml><?xml version="1.0" encoding="utf-8"?>
+<ds:datastoreItem xmlns:ds="http://schemas.openxmlformats.org/officeDocument/2006/customXml" ds:itemID="{C7515DB5-DEF0-4F12-A4AA-38224E91E24A}">
+  <ds:schemaRefs>
+    <ds:schemaRef ds:uri="http://schemas.microsoft.com/office/2006/metadata/properties"/>
+    <ds:schemaRef ds:uri="http://schemas.microsoft.com/office/infopath/2007/PartnerControls"/>
+    <ds:schemaRef ds:uri="36c75000-58b1-48ef-889f-834f55adc240"/>
+    <ds:schemaRef ds:uri="123be271-b045-42f2-9f8f-350d6f8ef38d"/>
+  </ds:schemaRefs>
+</ds:datastoreItem>
+</file>
+
+<file path=customXml/itemProps4.xml><?xml version="1.0" encoding="utf-8"?>
+<ds:datastoreItem xmlns:ds="http://schemas.openxmlformats.org/officeDocument/2006/customXml" ds:itemID="{78BB65EE-6258-407F-8134-4AA82E4B65CF}">
+  <ds:schemaRefs>
+    <ds:schemaRef ds:uri="http://schemas.openxmlformats.org/officeDocument/2006/bibliography"/>
+  </ds:schemaRefs>
+</ds:datastoreItem>
 </file>
</xml_diff>

<commit_message>
Updated tasks up to standard
</commit_message>
<xml_diff>
--- a/91896 Testing.docx
+++ b/91896 Testing.docx
@@ -1123,6 +1123,414 @@
       </w:tr>
     </w:tbl>
     <w:p/>
+    <w:tbl>
+      <w:tblPr>
+        <w:tblStyle w:val="PlainTable1"/>
+        <w:tblW w:w="0" w:type="auto"/>
+        <w:tblLook w:val="0420" w:firstRow="1" w:lastRow="0" w:firstColumn="0" w:lastColumn="0" w:noHBand="0" w:noVBand="1"/>
+      </w:tblPr>
+      <w:tblGrid>
+        <w:gridCol w:w="1992"/>
+        <w:gridCol w:w="1992"/>
+        <w:gridCol w:w="1992"/>
+        <w:gridCol w:w="1993"/>
+        <w:gridCol w:w="1993"/>
+        <w:gridCol w:w="1993"/>
+        <w:gridCol w:w="1993"/>
+      </w:tblGrid>
+      <w:tr>
+        <w:trPr>
+          <w:cnfStyle w:val="100000000000" w:firstRow="1" w:lastRow="0" w:firstColumn="0" w:lastColumn="0" w:oddVBand="0" w:evenVBand="0" w:oddHBand="0" w:evenHBand="0" w:firstRowFirstColumn="0" w:firstRowLastColumn="0" w:lastRowFirstColumn="0" w:lastRowLastColumn="0"/>
+        </w:trPr>
+        <w:tc>
+          <w:tcPr>
+            <w:tcW w:w="13948" w:type="dxa"/>
+            <w:gridSpan w:val="7"/>
+            <w:shd w:val="clear" w:color="auto" w:fill="C1F0C7" w:themeFill="accent3" w:themeFillTint="33"/>
+          </w:tcPr>
+          <w:p>
+            <w:pPr>
+              <w:rPr>
+                <w:b w:val="0"/>
+                <w:bCs w:val="0"/>
+                <w:sz w:val="28"/>
+                <w:szCs w:val="28"/>
+              </w:rPr>
+            </w:pPr>
+            <w:r>
+              <w:rPr>
+                <w:sz w:val="28"/>
+                <w:szCs w:val="28"/>
+              </w:rPr>
+              <w:t xml:space="preserve">NAME </w:t>
+            </w:r>
+            <w:r>
+              <w:rPr>
+                <w:sz w:val="28"/>
+                <w:szCs w:val="28"/>
+              </w:rPr>
+              <w:t>Function/ Feature</w:t>
+            </w:r>
+          </w:p>
+          <w:p>
+            <w:pPr>
+              <w:rPr>
+                <w:b w:val="0"/>
+                <w:bCs w:val="0"/>
+                <w:sz w:val="28"/>
+                <w:szCs w:val="28"/>
+              </w:rPr>
+            </w:pPr>
+            <w:r>
+              <w:rPr>
+                <w:sz w:val="28"/>
+                <w:szCs w:val="28"/>
+              </w:rPr>
+              <w:t>List</w:t>
+            </w:r>
+          </w:p>
+        </w:tc>
+      </w:tr>
+      <w:tr>
+        <w:trPr>
+          <w:cnfStyle w:val="000000100000" w:firstRow="0" w:lastRow="0" w:firstColumn="0" w:lastColumn="0" w:oddVBand="0" w:evenVBand="0" w:oddHBand="1" w:evenHBand="0" w:firstRowFirstColumn="0" w:firstRowLastColumn="0" w:lastRowFirstColumn="0" w:lastRowLastColumn="0"/>
+        </w:trPr>
+        <w:tc>
+          <w:tcPr>
+            <w:tcW w:w="1992" w:type="dxa"/>
+          </w:tcPr>
+          <w:p>
+            <w:r>
+              <w:t>Date</w:t>
+            </w:r>
+          </w:p>
+        </w:tc>
+        <w:tc>
+          <w:tcPr>
+            <w:tcW w:w="1992" w:type="dxa"/>
+          </w:tcPr>
+          <w:p>
+            <w:r>
+              <w:t>What is being tested</w:t>
+            </w:r>
+          </w:p>
+        </w:tc>
+        <w:tc>
+          <w:tcPr>
+            <w:tcW w:w="1992" w:type="dxa"/>
+          </w:tcPr>
+          <w:p>
+            <w:r>
+              <w:t>Test Type</w:t>
+            </w:r>
+          </w:p>
+        </w:tc>
+        <w:tc>
+          <w:tcPr>
+            <w:tcW w:w="1993" w:type="dxa"/>
+          </w:tcPr>
+          <w:p>
+            <w:r>
+              <w:t>Test Value</w:t>
+            </w:r>
+          </w:p>
+        </w:tc>
+        <w:tc>
+          <w:tcPr>
+            <w:tcW w:w="1993" w:type="dxa"/>
+          </w:tcPr>
+          <w:p>
+            <w:r>
+              <w:t>Expected Result</w:t>
+            </w:r>
+          </w:p>
+        </w:tc>
+        <w:tc>
+          <w:tcPr>
+            <w:tcW w:w="1993" w:type="dxa"/>
+          </w:tcPr>
+          <w:p>
+            <w:r>
+              <w:t>Actual Result</w:t>
+            </w:r>
+          </w:p>
+        </w:tc>
+        <w:tc>
+          <w:tcPr>
+            <w:tcW w:w="1993" w:type="dxa"/>
+          </w:tcPr>
+          <w:p>
+            <w:r>
+              <w:t>How it was fixed</w:t>
+            </w:r>
+          </w:p>
+        </w:tc>
+      </w:tr>
+      <w:tr>
+        <w:tc>
+          <w:tcPr>
+            <w:tcW w:w="1992" w:type="dxa"/>
+          </w:tcPr>
+          <w:p>
+            <w:r>
+              <w:t>1</w:t>
+            </w:r>
+            <w:r>
+              <w:t>7</w:t>
+            </w:r>
+            <w:r>
+              <w:t>/7/2025</w:t>
+            </w:r>
+          </w:p>
+        </w:tc>
+        <w:tc>
+          <w:tcPr>
+            <w:tcW w:w="1992" w:type="dxa"/>
+          </w:tcPr>
+          <w:p>
+            <w:r>
+              <w:t>Testing if list task displays as expected</w:t>
+            </w:r>
+          </w:p>
+        </w:tc>
+        <w:tc>
+          <w:tcPr>
+            <w:tcW w:w="1992" w:type="dxa"/>
+          </w:tcPr>
+          <w:p>
+            <w:r>
+              <w:t>Expected</w:t>
+            </w:r>
+          </w:p>
+        </w:tc>
+        <w:tc>
+          <w:tcPr>
+            <w:tcW w:w="1993" w:type="dxa"/>
+          </w:tcPr>
+          <w:p>
+            <w:r>
+              <w:t>I pressed the list task button.</w:t>
+            </w:r>
+          </w:p>
+        </w:tc>
+        <w:tc>
+          <w:tcPr>
+            <w:tcW w:w="1993" w:type="dxa"/>
+          </w:tcPr>
+          <w:p>
+            <w:r>
+              <w:t>It displays as a message box of all the tasks details.</w:t>
+            </w:r>
+          </w:p>
+        </w:tc>
+        <w:tc>
+          <w:tcPr>
+            <w:tcW w:w="1993" w:type="dxa"/>
+          </w:tcPr>
+          <w:p>
+            <w:r>
+              <w:t xml:space="preserve">It displays as a </w:t>
+            </w:r>
+            <w:r>
+              <w:t>choice box</w:t>
+            </w:r>
+            <w:r>
+              <w:t xml:space="preserve"> instead of a whole message box with </w:t>
+            </w:r>
+            <w:proofErr w:type="gramStart"/>
+            <w:r>
+              <w:t>all of</w:t>
+            </w:r>
+            <w:proofErr w:type="gramEnd"/>
+            <w:r>
+              <w:t xml:space="preserve"> the </w:t>
+            </w:r>
+            <w:proofErr w:type="gramStart"/>
+            <w:r>
+              <w:t>tasks</w:t>
+            </w:r>
+            <w:proofErr w:type="gramEnd"/>
+            <w:r>
+              <w:t xml:space="preserve"> details.</w:t>
+            </w:r>
+          </w:p>
+        </w:tc>
+        <w:tc>
+          <w:tcPr>
+            <w:tcW w:w="1993" w:type="dxa"/>
+          </w:tcPr>
+          <w:p>
+            <w:r>
+              <w:t xml:space="preserve">It was fixed by deleting the </w:t>
+            </w:r>
+            <w:r>
+              <w:t>choice box</w:t>
+            </w:r>
+            <w:r>
+              <w:t xml:space="preserve"> option and simply displaying all the tasks in one </w:t>
+            </w:r>
+            <w:proofErr w:type="spellStart"/>
+            <w:r>
+              <w:t>msgbox</w:t>
+            </w:r>
+            <w:proofErr w:type="spellEnd"/>
+            <w:r>
+              <w:t xml:space="preserve"> as required.</w:t>
+            </w:r>
+          </w:p>
+        </w:tc>
+      </w:tr>
+      <w:tr>
+        <w:trPr>
+          <w:cnfStyle w:val="000000100000" w:firstRow="0" w:lastRow="0" w:firstColumn="0" w:lastColumn="0" w:oddVBand="0" w:evenVBand="0" w:oddHBand="1" w:evenHBand="0" w:firstRowFirstColumn="0" w:firstRowLastColumn="0" w:lastRowFirstColumn="0" w:lastRowLastColumn="0"/>
+        </w:trPr>
+        <w:tc>
+          <w:tcPr>
+            <w:tcW w:w="1992" w:type="dxa"/>
+          </w:tcPr>
+          <w:p>
+            <w:r>
+              <w:t>12/7/2025</w:t>
+            </w:r>
+          </w:p>
+        </w:tc>
+        <w:tc>
+          <w:tcPr>
+            <w:tcW w:w="1992" w:type="dxa"/>
+          </w:tcPr>
+          <w:p>
+            <w:r>
+              <w:t xml:space="preserve">Testing whether the list task function worked as expected, now as a </w:t>
+            </w:r>
+            <w:proofErr w:type="spellStart"/>
+            <w:r>
+              <w:t>msg</w:t>
+            </w:r>
+            <w:proofErr w:type="spellEnd"/>
+            <w:r>
+              <w:t xml:space="preserve"> box</w:t>
+            </w:r>
+          </w:p>
+        </w:tc>
+        <w:tc>
+          <w:tcPr>
+            <w:tcW w:w="1992" w:type="dxa"/>
+          </w:tcPr>
+          <w:p>
+            <w:r>
+              <w:t>Expected</w:t>
+            </w:r>
+          </w:p>
+        </w:tc>
+        <w:tc>
+          <w:tcPr>
+            <w:tcW w:w="1993" w:type="dxa"/>
+          </w:tcPr>
+          <w:p>
+            <w:r>
+              <w:t>I pressed the list task button</w:t>
+            </w:r>
+          </w:p>
+        </w:tc>
+        <w:tc>
+          <w:tcPr>
+            <w:tcW w:w="1993" w:type="dxa"/>
+          </w:tcPr>
+          <w:p>
+            <w:r>
+              <w:t xml:space="preserve">It displays all the tasks on a single </w:t>
+            </w:r>
+            <w:proofErr w:type="spellStart"/>
+            <w:r>
+              <w:t>msg</w:t>
+            </w:r>
+            <w:proofErr w:type="spellEnd"/>
+            <w:r>
+              <w:t xml:space="preserve"> box</w:t>
+            </w:r>
+          </w:p>
+        </w:tc>
+        <w:tc>
+          <w:tcPr>
+            <w:tcW w:w="1993" w:type="dxa"/>
+          </w:tcPr>
+          <w:p>
+            <w:r>
+              <w:t xml:space="preserve">It displays them on multiple </w:t>
+            </w:r>
+            <w:proofErr w:type="spellStart"/>
+            <w:r>
+              <w:t>msg</w:t>
+            </w:r>
+            <w:proofErr w:type="spellEnd"/>
+            <w:r>
+              <w:t xml:space="preserve"> box.</w:t>
+            </w:r>
+          </w:p>
+        </w:tc>
+        <w:tc>
+          <w:tcPr>
+            <w:tcW w:w="1993" w:type="dxa"/>
+          </w:tcPr>
+          <w:p>
+            <w:r>
+              <w:t xml:space="preserve">Added task detail outside the </w:t>
+            </w:r>
+            <w:r>
+              <w:t>for loop</w:t>
+            </w:r>
+            <w:r>
+              <w:t xml:space="preserve"> at the beginning and made it += instead of just =</w:t>
+            </w:r>
+          </w:p>
+        </w:tc>
+      </w:tr>
+      <w:tr>
+        <w:tc>
+          <w:tcPr>
+            <w:tcW w:w="1992" w:type="dxa"/>
+          </w:tcPr>
+          <w:p/>
+        </w:tc>
+        <w:tc>
+          <w:tcPr>
+            <w:tcW w:w="1992" w:type="dxa"/>
+          </w:tcPr>
+          <w:p/>
+        </w:tc>
+        <w:tc>
+          <w:tcPr>
+            <w:tcW w:w="1992" w:type="dxa"/>
+          </w:tcPr>
+          <w:p/>
+        </w:tc>
+        <w:tc>
+          <w:tcPr>
+            <w:tcW w:w="1993" w:type="dxa"/>
+          </w:tcPr>
+          <w:p/>
+        </w:tc>
+        <w:tc>
+          <w:tcPr>
+            <w:tcW w:w="1993" w:type="dxa"/>
+          </w:tcPr>
+          <w:p/>
+        </w:tc>
+        <w:tc>
+          <w:tcPr>
+            <w:tcW w:w="1993" w:type="dxa"/>
+          </w:tcPr>
+          <w:p/>
+        </w:tc>
+        <w:tc>
+          <w:tcPr>
+            <w:tcW w:w="1993" w:type="dxa"/>
+          </w:tcPr>
+          <w:p/>
+        </w:tc>
+      </w:tr>
+    </w:tbl>
+    <w:p/>
     <w:p/>
     <w:tbl>
       <w:tblPr>
@@ -1190,6 +1598,7 @@
           </w:tcPr>
           <w:p>
             <w:r>
+              <w:lastRenderedPageBreak/>
               <w:t>Date</w:t>
             </w:r>
           </w:p>
@@ -1696,30 +2105,34 @@
           </w:tcPr>
           <w:p>
             <w:r>
+              <w:t>16/07/2025</w:t>
+            </w:r>
+          </w:p>
+        </w:tc>
+        <w:tc>
+          <w:tcPr>
+            <w:tcW w:w="1992" w:type="dxa"/>
+          </w:tcPr>
+          <w:p>
+            <w:r>
+              <w:t>I am testing whether calling the list task function, the menu with all the tasks displays and works as expected.</w:t>
+            </w:r>
+            <w:r>
+              <w:t xml:space="preserve"> To do this, ill first add a new task, modify an existing task, </w:t>
+            </w:r>
+            <w:r>
               <w:lastRenderedPageBreak/>
-              <w:t>16/07/2025</w:t>
-            </w:r>
-          </w:p>
-        </w:tc>
-        <w:tc>
-          <w:tcPr>
-            <w:tcW w:w="1992" w:type="dxa"/>
-          </w:tcPr>
-          <w:p>
-            <w:r>
-              <w:t>I am testing whether calling the list task function, the menu with all the tasks displays and works as expected.</w:t>
-            </w:r>
-            <w:r>
-              <w:t xml:space="preserve"> To do this, ill first add a new task, modify an existing task, then displaying all the tasks.</w:t>
-            </w:r>
-          </w:p>
-        </w:tc>
-        <w:tc>
-          <w:tcPr>
-            <w:tcW w:w="1992" w:type="dxa"/>
-          </w:tcPr>
-          <w:p>
-            <w:r>
+              <w:t>then displaying all the tasks.</w:t>
+            </w:r>
+          </w:p>
+        </w:tc>
+        <w:tc>
+          <w:tcPr>
+            <w:tcW w:w="1992" w:type="dxa"/>
+          </w:tcPr>
+          <w:p>
+            <w:r>
+              <w:lastRenderedPageBreak/>
               <w:t>Expected</w:t>
             </w:r>
           </w:p>
@@ -1863,6 +2276,278 @@
         <w:trPr>
           <w:cnfStyle w:val="000000100000" w:firstRow="0" w:lastRow="0" w:firstColumn="0" w:lastColumn="0" w:oddVBand="0" w:evenVBand="0" w:oddHBand="1" w:evenHBand="0" w:firstRowFirstColumn="0" w:firstRowLastColumn="0" w:lastRowFirstColumn="0" w:lastRowLastColumn="0"/>
         </w:trPr>
+        <w:tc>
+          <w:tcPr>
+            <w:tcW w:w="1992" w:type="dxa"/>
+          </w:tcPr>
+          <w:p/>
+        </w:tc>
+        <w:tc>
+          <w:tcPr>
+            <w:tcW w:w="1992" w:type="dxa"/>
+          </w:tcPr>
+          <w:p/>
+        </w:tc>
+        <w:tc>
+          <w:tcPr>
+            <w:tcW w:w="1992" w:type="dxa"/>
+          </w:tcPr>
+          <w:p/>
+        </w:tc>
+        <w:tc>
+          <w:tcPr>
+            <w:tcW w:w="1993" w:type="dxa"/>
+          </w:tcPr>
+          <w:p/>
+        </w:tc>
+        <w:tc>
+          <w:tcPr>
+            <w:tcW w:w="1993" w:type="dxa"/>
+          </w:tcPr>
+          <w:p/>
+        </w:tc>
+        <w:tc>
+          <w:tcPr>
+            <w:tcW w:w="1993" w:type="dxa"/>
+          </w:tcPr>
+          <w:p/>
+        </w:tc>
+        <w:tc>
+          <w:tcPr>
+            <w:tcW w:w="1993" w:type="dxa"/>
+          </w:tcPr>
+          <w:p/>
+        </w:tc>
+      </w:tr>
+    </w:tbl>
+    <w:p/>
+    <w:tbl>
+      <w:tblPr>
+        <w:tblStyle w:val="PlainTable1"/>
+        <w:tblW w:w="0" w:type="auto"/>
+        <w:tblLook w:val="0420" w:firstRow="1" w:lastRow="0" w:firstColumn="0" w:lastColumn="0" w:noHBand="0" w:noVBand="1"/>
+      </w:tblPr>
+      <w:tblGrid>
+        <w:gridCol w:w="1992"/>
+        <w:gridCol w:w="1992"/>
+        <w:gridCol w:w="1992"/>
+        <w:gridCol w:w="1993"/>
+        <w:gridCol w:w="1993"/>
+        <w:gridCol w:w="1993"/>
+        <w:gridCol w:w="1993"/>
+      </w:tblGrid>
+      <w:tr>
+        <w:trPr>
+          <w:cnfStyle w:val="100000000000" w:firstRow="1" w:lastRow="0" w:firstColumn="0" w:lastColumn="0" w:oddVBand="0" w:evenVBand="0" w:oddHBand="0" w:evenHBand="0" w:firstRowFirstColumn="0" w:firstRowLastColumn="0" w:lastRowFirstColumn="0" w:lastRowLastColumn="0"/>
+        </w:trPr>
+        <w:tc>
+          <w:tcPr>
+            <w:tcW w:w="13948" w:type="dxa"/>
+            <w:gridSpan w:val="7"/>
+            <w:shd w:val="clear" w:color="auto" w:fill="F2CEED" w:themeFill="accent5" w:themeFillTint="33"/>
+          </w:tcPr>
+          <w:p>
+            <w:pPr>
+              <w:rPr>
+                <w:b w:val="0"/>
+                <w:bCs w:val="0"/>
+                <w:sz w:val="28"/>
+                <w:szCs w:val="28"/>
+              </w:rPr>
+            </w:pPr>
+            <w:r>
+              <w:rPr>
+                <w:sz w:val="28"/>
+                <w:szCs w:val="28"/>
+              </w:rPr>
+              <w:t xml:space="preserve">NAME </w:t>
+            </w:r>
+            <w:r>
+              <w:rPr>
+                <w:sz w:val="28"/>
+                <w:szCs w:val="28"/>
+              </w:rPr>
+              <w:t>Function/ Feature</w:t>
+            </w:r>
+          </w:p>
+          <w:p>
+            <w:r>
+              <w:t>Member tasks</w:t>
+            </w:r>
+          </w:p>
+        </w:tc>
+      </w:tr>
+      <w:tr>
+        <w:trPr>
+          <w:cnfStyle w:val="000000100000" w:firstRow="0" w:lastRow="0" w:firstColumn="0" w:lastColumn="0" w:oddVBand="0" w:evenVBand="0" w:oddHBand="1" w:evenHBand="0" w:firstRowFirstColumn="0" w:firstRowLastColumn="0" w:lastRowFirstColumn="0" w:lastRowLastColumn="0"/>
+        </w:trPr>
+        <w:tc>
+          <w:tcPr>
+            <w:tcW w:w="1992" w:type="dxa"/>
+          </w:tcPr>
+          <w:p>
+            <w:r>
+              <w:t>Date</w:t>
+            </w:r>
+          </w:p>
+        </w:tc>
+        <w:tc>
+          <w:tcPr>
+            <w:tcW w:w="1992" w:type="dxa"/>
+          </w:tcPr>
+          <w:p>
+            <w:r>
+              <w:t>What is being tested</w:t>
+            </w:r>
+          </w:p>
+        </w:tc>
+        <w:tc>
+          <w:tcPr>
+            <w:tcW w:w="1992" w:type="dxa"/>
+          </w:tcPr>
+          <w:p>
+            <w:r>
+              <w:t>Test Type</w:t>
+            </w:r>
+          </w:p>
+        </w:tc>
+        <w:tc>
+          <w:tcPr>
+            <w:tcW w:w="1993" w:type="dxa"/>
+          </w:tcPr>
+          <w:p>
+            <w:r>
+              <w:t>Test Value</w:t>
+            </w:r>
+          </w:p>
+        </w:tc>
+        <w:tc>
+          <w:tcPr>
+            <w:tcW w:w="1993" w:type="dxa"/>
+          </w:tcPr>
+          <w:p>
+            <w:r>
+              <w:t>Expected Result</w:t>
+            </w:r>
+          </w:p>
+        </w:tc>
+        <w:tc>
+          <w:tcPr>
+            <w:tcW w:w="1993" w:type="dxa"/>
+          </w:tcPr>
+          <w:p>
+            <w:r>
+              <w:t>Actual Result</w:t>
+            </w:r>
+          </w:p>
+        </w:tc>
+        <w:tc>
+          <w:tcPr>
+            <w:tcW w:w="1993" w:type="dxa"/>
+          </w:tcPr>
+          <w:p>
+            <w:r>
+              <w:t>How it was fixed</w:t>
+            </w:r>
+          </w:p>
+        </w:tc>
+      </w:tr>
+      <w:tr>
+        <w:tc>
+          <w:tcPr>
+            <w:tcW w:w="1992" w:type="dxa"/>
+          </w:tcPr>
+          <w:p>
+            <w:r>
+              <w:t>17/07/2025</w:t>
+            </w:r>
+          </w:p>
+        </w:tc>
+        <w:tc>
+          <w:tcPr>
+            <w:tcW w:w="1992" w:type="dxa"/>
+          </w:tcPr>
+          <w:p/>
+        </w:tc>
+        <w:tc>
+          <w:tcPr>
+            <w:tcW w:w="1992" w:type="dxa"/>
+          </w:tcPr>
+          <w:p/>
+        </w:tc>
+        <w:tc>
+          <w:tcPr>
+            <w:tcW w:w="1993" w:type="dxa"/>
+          </w:tcPr>
+          <w:p/>
+        </w:tc>
+        <w:tc>
+          <w:tcPr>
+            <w:tcW w:w="1993" w:type="dxa"/>
+          </w:tcPr>
+          <w:p/>
+        </w:tc>
+        <w:tc>
+          <w:tcPr>
+            <w:tcW w:w="1993" w:type="dxa"/>
+          </w:tcPr>
+          <w:p/>
+        </w:tc>
+        <w:tc>
+          <w:tcPr>
+            <w:tcW w:w="1993" w:type="dxa"/>
+          </w:tcPr>
+          <w:p/>
+        </w:tc>
+      </w:tr>
+      <w:tr>
+        <w:trPr>
+          <w:cnfStyle w:val="000000100000" w:firstRow="0" w:lastRow="0" w:firstColumn="0" w:lastColumn="0" w:oddVBand="0" w:evenVBand="0" w:oddHBand="1" w:evenHBand="0" w:firstRowFirstColumn="0" w:firstRowLastColumn="0" w:lastRowFirstColumn="0" w:lastRowLastColumn="0"/>
+        </w:trPr>
+        <w:tc>
+          <w:tcPr>
+            <w:tcW w:w="1992" w:type="dxa"/>
+          </w:tcPr>
+          <w:p/>
+        </w:tc>
+        <w:tc>
+          <w:tcPr>
+            <w:tcW w:w="1992" w:type="dxa"/>
+          </w:tcPr>
+          <w:p/>
+        </w:tc>
+        <w:tc>
+          <w:tcPr>
+            <w:tcW w:w="1992" w:type="dxa"/>
+          </w:tcPr>
+          <w:p/>
+        </w:tc>
+        <w:tc>
+          <w:tcPr>
+            <w:tcW w:w="1993" w:type="dxa"/>
+          </w:tcPr>
+          <w:p/>
+        </w:tc>
+        <w:tc>
+          <w:tcPr>
+            <w:tcW w:w="1993" w:type="dxa"/>
+          </w:tcPr>
+          <w:p/>
+        </w:tc>
+        <w:tc>
+          <w:tcPr>
+            <w:tcW w:w="1993" w:type="dxa"/>
+          </w:tcPr>
+          <w:p/>
+        </w:tc>
+        <w:tc>
+          <w:tcPr>
+            <w:tcW w:w="1993" w:type="dxa"/>
+          </w:tcPr>
+          <w:p/>
+        </w:tc>
+      </w:tr>
+      <w:tr>
         <w:tc>
           <w:tcPr>
             <w:tcW w:w="1992" w:type="dxa"/>
@@ -2044,7 +2729,6 @@
           </w:tcPr>
           <w:p>
             <w:r>
-              <w:lastRenderedPageBreak/>
               <w:t>Date</w:t>
             </w:r>
           </w:p>
@@ -2816,7 +3500,7 @@
   <w:style w:type="paragraph" w:default="1" w:styleId="Normal">
     <w:name w:val="Normal"/>
     <w:qFormat/>
-    <w:rsid w:val="00470505"/>
+    <w:rsid w:val="000F03FC"/>
   </w:style>
   <w:style w:type="paragraph" w:styleId="Heading1">
     <w:name w:val="heading 1"/>
@@ -3954,12 +4638,7 @@
 </file>
 
 <file path=customXml/item2.xml><?xml version="1.0" encoding="utf-8"?>
-<?mso-contentType ?>
-<FormTemplates xmlns="http://schemas.microsoft.com/sharepoint/v3/contenttype/forms">
-  <Display>DocumentLibraryForm</Display>
-  <Edit>DocumentLibraryForm</Edit>
-  <New>DocumentLibraryForm</New>
-</FormTemplates>
+<b:Sources xmlns:b="http://schemas.openxmlformats.org/officeDocument/2006/bibliography" xmlns="http://schemas.openxmlformats.org/officeDocument/2006/bibliography" SelectedStyle="\APASixthEditionOfficeOnline.xsl" StyleName="APA" Version="6"/>
 </file>
 
 <file path=customXml/item3.xml><?xml version="1.0" encoding="utf-8"?>
@@ -3974,7 +4653,12 @@
 </file>
 
 <file path=customXml/item4.xml><?xml version="1.0" encoding="utf-8"?>
-<b:Sources xmlns:b="http://schemas.openxmlformats.org/officeDocument/2006/bibliography" xmlns="http://schemas.openxmlformats.org/officeDocument/2006/bibliography" SelectedStyle="\APASixthEditionOfficeOnline.xsl" StyleName="APA" Version="6"/>
+<?mso-contentType ?>
+<FormTemplates xmlns="http://schemas.microsoft.com/sharepoint/v3/contenttype/forms">
+  <Display>DocumentLibraryForm</Display>
+  <Edit>DocumentLibraryForm</Edit>
+  <New>DocumentLibraryForm</New>
+</FormTemplates>
 </file>
 
 <file path=customXml/itemProps1.xml><?xml version="1.0" encoding="utf-8"?>
@@ -3997,9 +4681,9 @@
 </file>
 
 <file path=customXml/itemProps2.xml><?xml version="1.0" encoding="utf-8"?>
-<ds:datastoreItem xmlns:ds="http://schemas.openxmlformats.org/officeDocument/2006/customXml" ds:itemID="{1D738709-4E75-423A-A58E-A367BEE6EA78}">
+<ds:datastoreItem xmlns:ds="http://schemas.openxmlformats.org/officeDocument/2006/customXml" ds:itemID="{78BB65EE-6258-407F-8134-4AA82E4B65CF}">
   <ds:schemaRefs>
-    <ds:schemaRef ds:uri="http://schemas.microsoft.com/sharepoint/v3/contenttype/forms"/>
+    <ds:schemaRef ds:uri="http://schemas.openxmlformats.org/officeDocument/2006/bibliography"/>
   </ds:schemaRefs>
 </ds:datastoreItem>
 </file>
@@ -4016,9 +4700,9 @@
 </file>
 
 <file path=customXml/itemProps4.xml><?xml version="1.0" encoding="utf-8"?>
-<ds:datastoreItem xmlns:ds="http://schemas.openxmlformats.org/officeDocument/2006/customXml" ds:itemID="{78BB65EE-6258-407F-8134-4AA82E4B65CF}">
+<ds:datastoreItem xmlns:ds="http://schemas.openxmlformats.org/officeDocument/2006/customXml" ds:itemID="{1D738709-4E75-423A-A58E-A367BEE6EA78}">
   <ds:schemaRefs>
-    <ds:schemaRef ds:uri="http://schemas.openxmlformats.org/officeDocument/2006/bibliography"/>
+    <ds:schemaRef ds:uri="http://schemas.microsoft.com/sharepoint/v3/contenttype/forms"/>
   </ds:schemaRefs>
 </ds:datastoreItem>
 </file>
</xml_diff>

<commit_message>
Fixed some bugs with add task
</commit_message>
<xml_diff>
--- a/91896 Testing.docx
+++ b/91896 Testing.docx
@@ -60,7 +60,7 @@
           <w:tcPr>
             <w:tcW w:w="13948" w:type="dxa"/>
             <w:gridSpan w:val="7"/>
-            <w:shd w:val="clear" w:color="auto" w:fill="C1E4F5" w:themeFill="accent1" w:themeFillTint="33"/>
+            <w:shd w:val="clear" w:color="auto" w:fill="FFC000"/>
           </w:tcPr>
           <w:p>
             <w:pPr>
@@ -110,7 +110,6 @@
               <w:t>Search</w:t>
             </w:r>
           </w:p>
-          <w:p/>
         </w:tc>
       </w:tr>
       <w:tr>
@@ -348,20 +347,7 @@
           </w:tcPr>
           <w:p>
             <w:r>
-              <w:t xml:space="preserve">I fixed this by accounting for None and </w:t>
-            </w:r>
-            <w:proofErr w:type="spellStart"/>
-            <w:proofErr w:type="gramStart"/>
-            <w:r>
-              <w:t>len</w:t>
-            </w:r>
-            <w:proofErr w:type="spellEnd"/>
-            <w:r>
-              <w:t>(</w:t>
-            </w:r>
-            <w:proofErr w:type="gramEnd"/>
-            <w:r>
-              <w:t>) == 0. This avoids blank space being entered to break the program.</w:t>
+              <w:t>I fixed this by accounting for None and len() == 0. This avoids blank space being entered to break the program.</w:t>
             </w:r>
           </w:p>
         </w:tc>
@@ -404,15 +390,7 @@
           </w:tcPr>
           <w:p>
             <w:r>
-              <w:t xml:space="preserve">Entering both the member’s ID and full name after </w:t>
-            </w:r>
-            <w:proofErr w:type="gramStart"/>
-            <w:r>
-              <w:t>choose</w:t>
-            </w:r>
-            <w:proofErr w:type="gramEnd"/>
-            <w:r>
-              <w:t xml:space="preserve"> the search for member button.</w:t>
+              <w:t>Entering both the member’s ID and full name after choose the search for member button.</w:t>
             </w:r>
           </w:p>
         </w:tc>
@@ -432,102 +410,22 @@
           </w:tcPr>
           <w:p>
             <w:r>
-              <w:t xml:space="preserve">It mostly does </w:t>
-            </w:r>
-            <w:proofErr w:type="gramStart"/>
-            <w:r>
-              <w:t>it’s</w:t>
-            </w:r>
-            <w:proofErr w:type="gramEnd"/>
-            <w:r>
-              <w:t xml:space="preserve"> job right expect when starting the </w:t>
-            </w:r>
-            <w:proofErr w:type="gramStart"/>
-            <w:r>
-              <w:t>program</w:t>
-            </w:r>
-            <w:proofErr w:type="gramEnd"/>
-            <w:r>
-              <w:t xml:space="preserve"> the system returns with some warning about c:\Users\BotSolo\Documents\GitHub\91896-Kimi\main.py:104: </w:t>
-            </w:r>
-            <w:proofErr w:type="spellStart"/>
-            <w:r>
-              <w:t>SyntaxWarning</w:t>
-            </w:r>
-            <w:proofErr w:type="spellEnd"/>
-            <w:r>
-              <w:t>: invalid escape sequence '\E'</w:t>
-            </w:r>
-          </w:p>
-          <w:p>
-            <w:r>
-              <w:t xml:space="preserve">  </w:t>
-            </w:r>
-            <w:proofErr w:type="spellStart"/>
-            <w:r>
-              <w:t>f"Name</w:t>
-            </w:r>
-            <w:proofErr w:type="spellEnd"/>
-            <w:r>
-              <w:t>: {users[</w:t>
-            </w:r>
-            <w:proofErr w:type="spellStart"/>
-            <w:r>
-              <w:t>userID</w:t>
-            </w:r>
-            <w:proofErr w:type="spellEnd"/>
-            <w:r>
-              <w:t>]['name'</w:t>
-            </w:r>
-            <w:proofErr w:type="gramStart"/>
-            <w:r>
-              <w:t>]}\</w:t>
-            </w:r>
-            <w:proofErr w:type="gramEnd"/>
-            <w:r>
-              <w:t>Email:" \</w:t>
-            </w:r>
-          </w:p>
-          <w:p>
-            <w:r>
-              <w:t xml:space="preserve">c:\Users\BotSolo\Documents\GitHub\91896-Kimi\main.py:111: </w:t>
-            </w:r>
-            <w:proofErr w:type="spellStart"/>
-            <w:r>
-              <w:t>SyntaxWarning</w:t>
-            </w:r>
-            <w:proofErr w:type="spellEnd"/>
-            <w:r>
-              <w:t>: invalid escape sequence '\E'</w:t>
-            </w:r>
-          </w:p>
-          <w:p>
-            <w:r>
-              <w:t xml:space="preserve">  </w:t>
-            </w:r>
-            <w:proofErr w:type="spellStart"/>
-            <w:r>
-              <w:t>f"Name</w:t>
-            </w:r>
-            <w:proofErr w:type="spellEnd"/>
-            <w:r>
-              <w:t>: {users[</w:t>
-            </w:r>
-            <w:proofErr w:type="spellStart"/>
-            <w:r>
-              <w:t>userID</w:t>
-            </w:r>
-            <w:proofErr w:type="spellEnd"/>
-            <w:r>
-              <w:t>]['name'</w:t>
-            </w:r>
-            <w:proofErr w:type="gramStart"/>
-            <w:r>
-              <w:t>]}\</w:t>
-            </w:r>
-            <w:proofErr w:type="gramEnd"/>
-            <w:r>
-              <w:t>Email:" \</w:t>
+              <w:t>It mostly does it’s job right expect when starting the program the system returns with some warning about c:\Users\BotSolo\Documents\GitHub\91896-Kimi\main.py:104: SyntaxWarning: invalid escape sequence '\E'</w:t>
+            </w:r>
+          </w:p>
+          <w:p>
+            <w:r>
+              <w:t xml:space="preserve">  f"Name: {users[userID]['name']}\Email:" \</w:t>
+            </w:r>
+          </w:p>
+          <w:p>
+            <w:r>
+              <w:t>c:\Users\BotSolo\Documents\GitHub\91896-Kimi\main.py:111: SyntaxWarning: invalid escape sequence '\E'</w:t>
+            </w:r>
+          </w:p>
+          <w:p>
+            <w:r>
+              <w:t xml:space="preserve">  f"Name: {users[userID]['name']}\Email:" \</w:t>
             </w:r>
             <w:r>
               <w:br/>
@@ -710,7 +608,7 @@
           <w:tcPr>
             <w:tcW w:w="13948" w:type="dxa"/>
             <w:gridSpan w:val="7"/>
-            <w:shd w:val="clear" w:color="auto" w:fill="C1F0C7" w:themeFill="accent3" w:themeFillTint="33"/>
+            <w:shd w:val="clear" w:color="auto" w:fill="FFFF00"/>
           </w:tcPr>
           <w:p>
             <w:pPr>
@@ -837,17 +735,17 @@
           </w:tcPr>
           <w:p>
             <w:r>
-              <w:t>14/7/2025</w:t>
-            </w:r>
-          </w:p>
-        </w:tc>
-        <w:tc>
-          <w:tcPr>
-            <w:tcW w:w="1992" w:type="dxa"/>
-          </w:tcPr>
-          <w:p>
-            <w:r>
-              <w:t>List task function</w:t>
+              <w:t>12/7/2025</w:t>
+            </w:r>
+          </w:p>
+        </w:tc>
+        <w:tc>
+          <w:tcPr>
+            <w:tcW w:w="1992" w:type="dxa"/>
+          </w:tcPr>
+          <w:p>
+            <w:r>
+              <w:t>Testing whether the list task function worked as expected, now as a msg box</w:t>
             </w:r>
           </w:p>
         </w:tc>
@@ -867,37 +765,37 @@
           </w:tcPr>
           <w:p>
             <w:r>
-              <w:t>The list function</w:t>
-            </w:r>
-          </w:p>
-        </w:tc>
-        <w:tc>
-          <w:tcPr>
-            <w:tcW w:w="1993" w:type="dxa"/>
-          </w:tcPr>
-          <w:p>
-            <w:r>
-              <w:t>I expect to see all the stock tasks and its details when selected.</w:t>
-            </w:r>
-          </w:p>
-        </w:tc>
-        <w:tc>
-          <w:tcPr>
-            <w:tcW w:w="1993" w:type="dxa"/>
-          </w:tcPr>
-          <w:p>
-            <w:r>
-              <w:t>It works exactly as expected, I can also press cancel to get back to the main menu.</w:t>
-            </w:r>
-          </w:p>
-        </w:tc>
-        <w:tc>
-          <w:tcPr>
-            <w:tcW w:w="1993" w:type="dxa"/>
-          </w:tcPr>
-          <w:p>
-            <w:r>
-              <w:t>N/A</w:t>
+              <w:t>I pressed the list task button</w:t>
+            </w:r>
+          </w:p>
+        </w:tc>
+        <w:tc>
+          <w:tcPr>
+            <w:tcW w:w="1993" w:type="dxa"/>
+          </w:tcPr>
+          <w:p>
+            <w:r>
+              <w:t>It displays all the tasks on a single msg box</w:t>
+            </w:r>
+          </w:p>
+        </w:tc>
+        <w:tc>
+          <w:tcPr>
+            <w:tcW w:w="1993" w:type="dxa"/>
+          </w:tcPr>
+          <w:p>
+            <w:r>
+              <w:t>It displays them on multiple msg box.</w:t>
+            </w:r>
+          </w:p>
+        </w:tc>
+        <w:tc>
+          <w:tcPr>
+            <w:tcW w:w="1993" w:type="dxa"/>
+          </w:tcPr>
+          <w:p>
+            <w:r>
+              <w:t>Added task detail outside the for loop at the beginning and made it += instead of just =</w:t>
             </w:r>
           </w:p>
         </w:tc>
@@ -922,7 +820,7 @@
           </w:tcPr>
           <w:p>
             <w:r>
-              <w:t>List task after adding/updating a task.</w:t>
+              <w:t>List task function</w:t>
             </w:r>
           </w:p>
         </w:tc>
@@ -942,21 +840,21 @@
           </w:tcPr>
           <w:p>
             <w:r>
-              <w:t>The list/add/update function</w:t>
-            </w:r>
-          </w:p>
-        </w:tc>
-        <w:tc>
-          <w:tcPr>
-            <w:tcW w:w="1993" w:type="dxa"/>
-          </w:tcPr>
-          <w:p>
-            <w:r>
-              <w:t xml:space="preserve">I expected to successfully change/add the tasks and then list </w:t>
+              <w:t>The list function</w:t>
+            </w:r>
+          </w:p>
+        </w:tc>
+        <w:tc>
+          <w:tcPr>
+            <w:tcW w:w="1993" w:type="dxa"/>
+          </w:tcPr>
+          <w:p>
+            <w:r>
+              <w:t xml:space="preserve">I expect to see all the stock tasks </w:t>
             </w:r>
             <w:r>
               <w:lastRenderedPageBreak/>
-              <w:t>said task after it’s changed.</w:t>
+              <w:t>and its details when selected.</w:t>
             </w:r>
           </w:p>
         </w:tc>
@@ -967,16 +865,21 @@
           <w:p>
             <w:r>
               <w:lastRenderedPageBreak/>
-              <w:t>Works as expected.</w:t>
-            </w:r>
-          </w:p>
-        </w:tc>
-        <w:tc>
-          <w:tcPr>
-            <w:tcW w:w="1993" w:type="dxa"/>
-          </w:tcPr>
-          <w:p>
-            <w:r>
+              <w:t xml:space="preserve">It works exactly as expected, I can also press cancel </w:t>
+            </w:r>
+            <w:r>
+              <w:lastRenderedPageBreak/>
+              <w:t>to get back to the main menu.</w:t>
+            </w:r>
+          </w:p>
+        </w:tc>
+        <w:tc>
+          <w:tcPr>
+            <w:tcW w:w="1993" w:type="dxa"/>
+          </w:tcPr>
+          <w:p>
+            <w:r>
+              <w:lastRenderedPageBreak/>
               <w:t>N/A</w:t>
             </w:r>
           </w:p>
@@ -997,37 +900,61 @@
           <w:tcPr>
             <w:tcW w:w="1992" w:type="dxa"/>
           </w:tcPr>
-          <w:p/>
-        </w:tc>
-        <w:tc>
-          <w:tcPr>
-            <w:tcW w:w="1992" w:type="dxa"/>
-          </w:tcPr>
-          <w:p/>
-        </w:tc>
-        <w:tc>
-          <w:tcPr>
-            <w:tcW w:w="1993" w:type="dxa"/>
-          </w:tcPr>
-          <w:p/>
-        </w:tc>
-        <w:tc>
-          <w:tcPr>
-            <w:tcW w:w="1993" w:type="dxa"/>
-          </w:tcPr>
-          <w:p/>
-        </w:tc>
-        <w:tc>
-          <w:tcPr>
-            <w:tcW w:w="1993" w:type="dxa"/>
-          </w:tcPr>
-          <w:p/>
-        </w:tc>
-        <w:tc>
-          <w:tcPr>
-            <w:tcW w:w="1993" w:type="dxa"/>
-          </w:tcPr>
-          <w:p/>
+          <w:p>
+            <w:r>
+              <w:t>List task after adding/updating a task.</w:t>
+            </w:r>
+          </w:p>
+        </w:tc>
+        <w:tc>
+          <w:tcPr>
+            <w:tcW w:w="1992" w:type="dxa"/>
+          </w:tcPr>
+          <w:p>
+            <w:r>
+              <w:t>Expected</w:t>
+            </w:r>
+          </w:p>
+        </w:tc>
+        <w:tc>
+          <w:tcPr>
+            <w:tcW w:w="1993" w:type="dxa"/>
+          </w:tcPr>
+          <w:p>
+            <w:r>
+              <w:t>The list/add/update function</w:t>
+            </w:r>
+          </w:p>
+        </w:tc>
+        <w:tc>
+          <w:tcPr>
+            <w:tcW w:w="1993" w:type="dxa"/>
+          </w:tcPr>
+          <w:p>
+            <w:r>
+              <w:t>I expected to successfully change/add the tasks and then list said task after it’s changed.</w:t>
+            </w:r>
+          </w:p>
+        </w:tc>
+        <w:tc>
+          <w:tcPr>
+            <w:tcW w:w="1993" w:type="dxa"/>
+          </w:tcPr>
+          <w:p>
+            <w:r>
+              <w:t>Works as expected.</w:t>
+            </w:r>
+          </w:p>
+        </w:tc>
+        <w:tc>
+          <w:tcPr>
+            <w:tcW w:w="1993" w:type="dxa"/>
+          </w:tcPr>
+          <w:p>
+            <w:r>
+              <w:t>N/A</w:t>
+            </w:r>
+          </w:p>
         </w:tc>
       </w:tr>
       <w:tr>
@@ -1038,46 +965,149 @@
           <w:tcPr>
             <w:tcW w:w="1992" w:type="dxa"/>
           </w:tcPr>
-          <w:p/>
-        </w:tc>
-        <w:tc>
-          <w:tcPr>
-            <w:tcW w:w="1992" w:type="dxa"/>
-          </w:tcPr>
-          <w:p/>
-        </w:tc>
-        <w:tc>
-          <w:tcPr>
-            <w:tcW w:w="1992" w:type="dxa"/>
-          </w:tcPr>
-          <w:p/>
-        </w:tc>
-        <w:tc>
-          <w:tcPr>
-            <w:tcW w:w="1993" w:type="dxa"/>
-          </w:tcPr>
-          <w:p/>
-        </w:tc>
-        <w:tc>
-          <w:tcPr>
-            <w:tcW w:w="1993" w:type="dxa"/>
-          </w:tcPr>
-          <w:p/>
-        </w:tc>
-        <w:tc>
-          <w:tcPr>
-            <w:tcW w:w="1993" w:type="dxa"/>
-          </w:tcPr>
-          <w:p/>
-        </w:tc>
-        <w:tc>
-          <w:tcPr>
-            <w:tcW w:w="1993" w:type="dxa"/>
-          </w:tcPr>
-          <w:p/>
+          <w:p>
+            <w:r>
+              <w:t>16/07/2025</w:t>
+            </w:r>
+          </w:p>
+        </w:tc>
+        <w:tc>
+          <w:tcPr>
+            <w:tcW w:w="1992" w:type="dxa"/>
+          </w:tcPr>
+          <w:p>
+            <w:r>
+              <w:t>I am testing whether calling the list task function, the menu with all the tasks displays and works as expected. To do this, ill first add a new task, modify an existing task, then displaying all the tasks.</w:t>
+            </w:r>
+          </w:p>
+        </w:tc>
+        <w:tc>
+          <w:tcPr>
+            <w:tcW w:w="1992" w:type="dxa"/>
+          </w:tcPr>
+          <w:p>
+            <w:r>
+              <w:t>Expected</w:t>
+            </w:r>
+          </w:p>
+        </w:tc>
+        <w:tc>
+          <w:tcPr>
+            <w:tcW w:w="1993" w:type="dxa"/>
+          </w:tcPr>
+          <w:p>
+            <w:r>
+              <w:t>N/A</w:t>
+            </w:r>
+          </w:p>
+        </w:tc>
+        <w:tc>
+          <w:tcPr>
+            <w:tcW w:w="1993" w:type="dxa"/>
+          </w:tcPr>
+          <w:p>
+            <w:r>
+              <w:t>I expect a menu containing all the task whether it’s stock or added by the add task function.</w:t>
+            </w:r>
+          </w:p>
+        </w:tc>
+        <w:tc>
+          <w:tcPr>
+            <w:tcW w:w="1993" w:type="dxa"/>
+          </w:tcPr>
+          <w:p>
+            <w:r>
+              <w:t xml:space="preserve">Everything displays as expected, whether the new task or the modified task. The rest of the tasks remains normal. </w:t>
+            </w:r>
+          </w:p>
+        </w:tc>
+        <w:tc>
+          <w:tcPr>
+            <w:tcW w:w="1993" w:type="dxa"/>
+          </w:tcPr>
+          <w:p>
+            <w:r>
+              <w:t>N/A</w:t>
+            </w:r>
+          </w:p>
         </w:tc>
       </w:tr>
       <w:tr>
+        <w:tc>
+          <w:tcPr>
+            <w:tcW w:w="1992" w:type="dxa"/>
+          </w:tcPr>
+          <w:p>
+            <w:r>
+              <w:t>17/7/2025</w:t>
+            </w:r>
+          </w:p>
+        </w:tc>
+        <w:tc>
+          <w:tcPr>
+            <w:tcW w:w="1992" w:type="dxa"/>
+          </w:tcPr>
+          <w:p>
+            <w:r>
+              <w:t>Testing if list task displays as expected</w:t>
+            </w:r>
+          </w:p>
+        </w:tc>
+        <w:tc>
+          <w:tcPr>
+            <w:tcW w:w="1992" w:type="dxa"/>
+          </w:tcPr>
+          <w:p>
+            <w:r>
+              <w:t>Expected</w:t>
+            </w:r>
+          </w:p>
+        </w:tc>
+        <w:tc>
+          <w:tcPr>
+            <w:tcW w:w="1993" w:type="dxa"/>
+          </w:tcPr>
+          <w:p>
+            <w:r>
+              <w:t>I pressed the list task button.</w:t>
+            </w:r>
+          </w:p>
+        </w:tc>
+        <w:tc>
+          <w:tcPr>
+            <w:tcW w:w="1993" w:type="dxa"/>
+          </w:tcPr>
+          <w:p>
+            <w:r>
+              <w:t>It displays as a message box of all the tasks details.</w:t>
+            </w:r>
+          </w:p>
+        </w:tc>
+        <w:tc>
+          <w:tcPr>
+            <w:tcW w:w="1993" w:type="dxa"/>
+          </w:tcPr>
+          <w:p>
+            <w:r>
+              <w:t>It displays as a choice box instead of a whole message box with all of the tasks details.</w:t>
+            </w:r>
+          </w:p>
+        </w:tc>
+        <w:tc>
+          <w:tcPr>
+            <w:tcW w:w="1993" w:type="dxa"/>
+          </w:tcPr>
+          <w:p>
+            <w:r>
+              <w:t>It was fixed by deleting the choice box option and simply displaying all the tasks in one msgbox as required.</w:t>
+            </w:r>
+          </w:p>
+        </w:tc>
+      </w:tr>
+      <w:tr>
+        <w:trPr>
+          <w:cnfStyle w:val="000000100000" w:firstRow="0" w:lastRow="0" w:firstColumn="0" w:lastColumn="0" w:oddVBand="0" w:evenVBand="0" w:oddHBand="1" w:evenHBand="0" w:firstRowFirstColumn="0" w:firstRowLastColumn="0" w:lastRowFirstColumn="0" w:lastRowLastColumn="0"/>
+        </w:trPr>
         <w:tc>
           <w:tcPr>
             <w:tcW w:w="1992" w:type="dxa"/>
@@ -1146,8 +1176,27 @@
           <w:tcPr>
             <w:tcW w:w="13948" w:type="dxa"/>
             <w:gridSpan w:val="7"/>
-            <w:shd w:val="clear" w:color="auto" w:fill="C1F0C7" w:themeFill="accent3" w:themeFillTint="33"/>
-          </w:tcPr>
+            <w:shd w:val="clear" w:color="auto" w:fill="00B050"/>
+          </w:tcPr>
+          <w:p>
+            <w:pPr>
+              <w:rPr>
+                <w:b w:val="0"/>
+                <w:bCs w:val="0"/>
+                <w:color w:val="FFFFFF" w:themeColor="background1"/>
+                <w:sz w:val="28"/>
+                <w:szCs w:val="28"/>
+              </w:rPr>
+            </w:pPr>
+            <w:r>
+              <w:rPr>
+                <w:color w:val="FFFFFF" w:themeColor="background1"/>
+                <w:sz w:val="28"/>
+                <w:szCs w:val="28"/>
+              </w:rPr>
+              <w:t>NAME Function/ Feature</w:t>
+            </w:r>
+          </w:p>
           <w:p>
             <w:pPr>
               <w:rPr>
@@ -1159,34 +1208,12 @@
             </w:pPr>
             <w:r>
               <w:rPr>
+                <w:color w:val="FFFFFF" w:themeColor="background1"/>
                 <w:sz w:val="28"/>
                 <w:szCs w:val="28"/>
               </w:rPr>
-              <w:t xml:space="preserve">NAME </w:t>
-            </w:r>
-            <w:r>
-              <w:rPr>
-                <w:sz w:val="28"/>
-                <w:szCs w:val="28"/>
-              </w:rPr>
-              <w:t>Function/ Feature</w:t>
-            </w:r>
-          </w:p>
-          <w:p>
-            <w:pPr>
-              <w:rPr>
-                <w:b w:val="0"/>
-                <w:bCs w:val="0"/>
-                <w:sz w:val="28"/>
-                <w:szCs w:val="28"/>
-              </w:rPr>
-            </w:pPr>
-            <w:r>
-              <w:rPr>
-                <w:sz w:val="28"/>
-                <w:szCs w:val="28"/>
-              </w:rPr>
-              <w:t>List</w:t>
+              <w:lastRenderedPageBreak/>
+              <w:t>New Task</w:t>
             </w:r>
           </w:p>
         </w:tc>
@@ -1201,6 +1228,7 @@
           </w:tcPr>
           <w:p>
             <w:r>
+              <w:lastRenderedPageBreak/>
               <w:t>Date</w:t>
             </w:r>
           </w:p>
@@ -1273,23 +1301,17 @@
           </w:tcPr>
           <w:p>
             <w:r>
-              <w:t>1</w:t>
-            </w:r>
-            <w:r>
-              <w:t>7</w:t>
-            </w:r>
-            <w:r>
-              <w:t>/7/2025</w:t>
-            </w:r>
-          </w:p>
-        </w:tc>
-        <w:tc>
-          <w:tcPr>
-            <w:tcW w:w="1992" w:type="dxa"/>
-          </w:tcPr>
-          <w:p>
-            <w:r>
-              <w:t>Testing if list task displays as expected</w:t>
+              <w:t>22/07/2025</w:t>
+            </w:r>
+          </w:p>
+        </w:tc>
+        <w:tc>
+          <w:tcPr>
+            <w:tcW w:w="1992" w:type="dxa"/>
+          </w:tcPr>
+          <w:p>
+            <w:r>
+              <w:t>I am testing whether creating new tasks works as expected</w:t>
             </w:r>
           </w:p>
         </w:tc>
@@ -1309,73 +1331,37 @@
           </w:tcPr>
           <w:p>
             <w:r>
-              <w:t>I pressed the list task button.</w:t>
-            </w:r>
-          </w:p>
-        </w:tc>
-        <w:tc>
-          <w:tcPr>
-            <w:tcW w:w="1993" w:type="dxa"/>
-          </w:tcPr>
-          <w:p>
-            <w:r>
-              <w:t>It displays as a message box of all the tasks details.</w:t>
-            </w:r>
-          </w:p>
-        </w:tc>
-        <w:tc>
-          <w:tcPr>
-            <w:tcW w:w="1993" w:type="dxa"/>
-          </w:tcPr>
-          <w:p>
-            <w:r>
-              <w:t xml:space="preserve">It displays as a </w:t>
-            </w:r>
-            <w:r>
-              <w:t>choice box</w:t>
-            </w:r>
-            <w:r>
-              <w:t xml:space="preserve"> instead of a whole message box with </w:t>
-            </w:r>
-            <w:proofErr w:type="gramStart"/>
-            <w:r>
-              <w:t>all of</w:t>
-            </w:r>
-            <w:proofErr w:type="gramEnd"/>
-            <w:r>
-              <w:t xml:space="preserve"> the </w:t>
-            </w:r>
-            <w:proofErr w:type="gramStart"/>
-            <w:r>
-              <w:t>tasks</w:t>
-            </w:r>
-            <w:proofErr w:type="gramEnd"/>
-            <w:r>
-              <w:t xml:space="preserve"> details.</w:t>
-            </w:r>
-          </w:p>
-        </w:tc>
-        <w:tc>
-          <w:tcPr>
-            <w:tcW w:w="1993" w:type="dxa"/>
-          </w:tcPr>
-          <w:p>
-            <w:r>
-              <w:t xml:space="preserve">It was fixed by deleting the </w:t>
-            </w:r>
-            <w:r>
-              <w:t>choice box</w:t>
-            </w:r>
-            <w:r>
-              <w:t xml:space="preserve"> option and simply displaying all the tasks in one </w:t>
-            </w:r>
-            <w:proofErr w:type="spellStart"/>
-            <w:r>
-              <w:t>msgbox</w:t>
-            </w:r>
-            <w:proofErr w:type="spellEnd"/>
-            <w:r>
-              <w:t xml:space="preserve"> as required.</w:t>
+              <w:t>I entered, title, desc, 1, Not Started, JSM</w:t>
+            </w:r>
+          </w:p>
+        </w:tc>
+        <w:tc>
+          <w:tcPr>
+            <w:tcW w:w="1993" w:type="dxa"/>
+          </w:tcPr>
+          <w:p>
+            <w:r>
+              <w:t>Expected new tasks to be created.</w:t>
+            </w:r>
+          </w:p>
+        </w:tc>
+        <w:tc>
+          <w:tcPr>
+            <w:tcW w:w="1993" w:type="dxa"/>
+          </w:tcPr>
+          <w:p>
+            <w:r>
+              <w:t>It outputs Status can only be Not Started, In Progress…</w:t>
+            </w:r>
+          </w:p>
+        </w:tc>
+        <w:tc>
+          <w:tcPr>
+            <w:tcW w:w="1993" w:type="dxa"/>
+          </w:tcPr>
+          <w:p>
+            <w:r>
+              <w:t>Fixed by changing a if statement from if “” or “” or to checking a list instead, if status not in [“”,””,””]</w:t>
             </w:r>
           </w:p>
         </w:tc>
@@ -1388,101 +1374,43 @@
           <w:tcPr>
             <w:tcW w:w="1992" w:type="dxa"/>
           </w:tcPr>
-          <w:p>
-            <w:r>
-              <w:t>12/7/2025</w:t>
-            </w:r>
-          </w:p>
-        </w:tc>
-        <w:tc>
-          <w:tcPr>
-            <w:tcW w:w="1992" w:type="dxa"/>
-          </w:tcPr>
-          <w:p>
-            <w:r>
-              <w:t xml:space="preserve">Testing whether the list task function worked as expected, now as a </w:t>
-            </w:r>
-            <w:proofErr w:type="spellStart"/>
-            <w:r>
-              <w:t>msg</w:t>
-            </w:r>
-            <w:proofErr w:type="spellEnd"/>
-            <w:r>
-              <w:t xml:space="preserve"> box</w:t>
-            </w:r>
-          </w:p>
-        </w:tc>
-        <w:tc>
-          <w:tcPr>
-            <w:tcW w:w="1992" w:type="dxa"/>
-          </w:tcPr>
-          <w:p>
-            <w:r>
-              <w:t>Expected</w:t>
-            </w:r>
-          </w:p>
-        </w:tc>
-        <w:tc>
-          <w:tcPr>
-            <w:tcW w:w="1993" w:type="dxa"/>
-          </w:tcPr>
-          <w:p>
-            <w:r>
-              <w:t>I pressed the list task button</w:t>
-            </w:r>
-          </w:p>
-        </w:tc>
-        <w:tc>
-          <w:tcPr>
-            <w:tcW w:w="1993" w:type="dxa"/>
-          </w:tcPr>
-          <w:p>
-            <w:r>
-              <w:t xml:space="preserve">It displays all the tasks on a single </w:t>
-            </w:r>
-            <w:proofErr w:type="spellStart"/>
-            <w:r>
-              <w:t>msg</w:t>
-            </w:r>
-            <w:proofErr w:type="spellEnd"/>
-            <w:r>
-              <w:t xml:space="preserve"> box</w:t>
-            </w:r>
-          </w:p>
-        </w:tc>
-        <w:tc>
-          <w:tcPr>
-            <w:tcW w:w="1993" w:type="dxa"/>
-          </w:tcPr>
-          <w:p>
-            <w:r>
-              <w:t xml:space="preserve">It displays them on multiple </w:t>
-            </w:r>
-            <w:proofErr w:type="spellStart"/>
-            <w:r>
-              <w:t>msg</w:t>
-            </w:r>
-            <w:proofErr w:type="spellEnd"/>
-            <w:r>
-              <w:t xml:space="preserve"> box.</w:t>
-            </w:r>
-          </w:p>
-        </w:tc>
-        <w:tc>
-          <w:tcPr>
-            <w:tcW w:w="1993" w:type="dxa"/>
-          </w:tcPr>
-          <w:p>
-            <w:r>
-              <w:t xml:space="preserve">Added task detail outside the </w:t>
-            </w:r>
-            <w:r>
-              <w:t>for loop</w:t>
-            </w:r>
-            <w:r>
-              <w:t xml:space="preserve"> at the beginning and made it += instead of just =</w:t>
-            </w:r>
-          </w:p>
+          <w:p/>
+        </w:tc>
+        <w:tc>
+          <w:tcPr>
+            <w:tcW w:w="1992" w:type="dxa"/>
+          </w:tcPr>
+          <w:p/>
+        </w:tc>
+        <w:tc>
+          <w:tcPr>
+            <w:tcW w:w="1992" w:type="dxa"/>
+          </w:tcPr>
+          <w:p/>
+        </w:tc>
+        <w:tc>
+          <w:tcPr>
+            <w:tcW w:w="1993" w:type="dxa"/>
+          </w:tcPr>
+          <w:p/>
+        </w:tc>
+        <w:tc>
+          <w:tcPr>
+            <w:tcW w:w="1993" w:type="dxa"/>
+          </w:tcPr>
+          <w:p/>
+        </w:tc>
+        <w:tc>
+          <w:tcPr>
+            <w:tcW w:w="1993" w:type="dxa"/>
+          </w:tcPr>
+          <w:p/>
+        </w:tc>
+        <w:tc>
+          <w:tcPr>
+            <w:tcW w:w="1993" w:type="dxa"/>
+          </w:tcPr>
+          <w:p/>
         </w:tc>
       </w:tr>
       <w:tr>
@@ -1555,34 +1483,34 @@
           <w:tcPr>
             <w:tcW w:w="13948" w:type="dxa"/>
             <w:gridSpan w:val="7"/>
-            <w:shd w:val="clear" w:color="auto" w:fill="F2CEED" w:themeFill="accent5" w:themeFillTint="33"/>
+            <w:shd w:val="clear" w:color="auto" w:fill="00B0F0"/>
           </w:tcPr>
           <w:p>
             <w:pPr>
               <w:rPr>
                 <w:b w:val="0"/>
                 <w:bCs w:val="0"/>
+                <w:color w:val="FFFFFF" w:themeColor="background1"/>
                 <w:sz w:val="28"/>
                 <w:szCs w:val="28"/>
               </w:rPr>
             </w:pPr>
             <w:r>
               <w:rPr>
+                <w:color w:val="FFFFFF" w:themeColor="background1"/>
                 <w:sz w:val="28"/>
                 <w:szCs w:val="28"/>
               </w:rPr>
-              <w:t xml:space="preserve">NAME </w:t>
-            </w:r>
+              <w:t>NAME Function/ Feature</w:t>
+            </w:r>
+          </w:p>
+          <w:p>
             <w:r>
               <w:rPr>
+                <w:color w:val="FFFFFF" w:themeColor="background1"/>
                 <w:sz w:val="28"/>
                 <w:szCs w:val="28"/>
               </w:rPr>
-              <w:t>Function/ Feature</w:t>
-            </w:r>
-          </w:p>
-          <w:p>
-            <w:r>
               <w:t>Menu</w:t>
             </w:r>
           </w:p>
@@ -1598,7 +1526,6 @@
           </w:tcPr>
           <w:p>
             <w:r>
-              <w:lastRenderedPageBreak/>
               <w:t>Date</w:t>
             </w:r>
           </w:p>
@@ -1721,64 +1648,17 @@
           </w:tcPr>
           <w:p>
             <w:r>
-              <w:t xml:space="preserve">Most of the button’s work but due to recent changes made to the Search function, the title nothing </w:t>
-            </w:r>
-            <w:proofErr w:type="gramStart"/>
-            <w:r>
-              <w:t>match</w:t>
-            </w:r>
-            <w:proofErr w:type="gramEnd"/>
-            <w:r>
-              <w:t xml:space="preserve"> </w:t>
-            </w:r>
-            <w:proofErr w:type="spellStart"/>
-            <w:proofErr w:type="gramStart"/>
-            <w:r>
-              <w:t>it’s</w:t>
-            </w:r>
-            <w:proofErr w:type="spellEnd"/>
-            <w:proofErr w:type="gramEnd"/>
-            <w:r>
-              <w:t xml:space="preserve"> function.</w:t>
-            </w:r>
-          </w:p>
-        </w:tc>
-        <w:tc>
-          <w:tcPr>
-            <w:tcW w:w="1993" w:type="dxa"/>
-          </w:tcPr>
-          <w:p>
-            <w:r>
-              <w:t xml:space="preserve">Simply change It from search task to just search. Also updated what function it redirected the user to, </w:t>
-            </w:r>
-            <w:proofErr w:type="gramStart"/>
-            <w:r>
-              <w:t>It</w:t>
-            </w:r>
-            <w:proofErr w:type="gramEnd"/>
-            <w:r>
-              <w:t xml:space="preserve"> used to direct user to </w:t>
-            </w:r>
-            <w:proofErr w:type="spellStart"/>
-            <w:proofErr w:type="gramStart"/>
-            <w:r>
-              <w:t>searchTask</w:t>
-            </w:r>
-            <w:proofErr w:type="spellEnd"/>
-            <w:r>
-              <w:t>(</w:t>
-            </w:r>
-            <w:proofErr w:type="gramEnd"/>
-            <w:r>
-              <w:t xml:space="preserve">) but now just </w:t>
-            </w:r>
-            <w:proofErr w:type="gramStart"/>
-            <w:r>
-              <w:t>search(</w:t>
-            </w:r>
-            <w:proofErr w:type="gramEnd"/>
-            <w:r>
-              <w:t>).</w:t>
+              <w:t>Most of the button’s work but due to recent changes made to the Search function, the title nothing match it’s function.</w:t>
+            </w:r>
+          </w:p>
+        </w:tc>
+        <w:tc>
+          <w:tcPr>
+            <w:tcW w:w="1993" w:type="dxa"/>
+          </w:tcPr>
+          <w:p>
+            <w:r>
+              <w:t>Simply change It from search task to just search. Also updated what function it redirected the user to, It used to direct user to searchTask() but now just search().</w:t>
             </w:r>
           </w:p>
         </w:tc>
@@ -1990,35 +1870,35 @@
           <w:tcPr>
             <w:tcW w:w="13948" w:type="dxa"/>
             <w:gridSpan w:val="7"/>
-            <w:shd w:val="clear" w:color="auto" w:fill="F2CEED" w:themeFill="accent5" w:themeFillTint="33"/>
+            <w:shd w:val="clear" w:color="auto" w:fill="7030A0"/>
           </w:tcPr>
           <w:p>
             <w:pPr>
               <w:rPr>
                 <w:b w:val="0"/>
                 <w:bCs w:val="0"/>
+                <w:color w:val="FFFFFF" w:themeColor="background1"/>
                 <w:sz w:val="28"/>
                 <w:szCs w:val="28"/>
               </w:rPr>
             </w:pPr>
             <w:r>
               <w:rPr>
+                <w:color w:val="FFFFFF" w:themeColor="background1"/>
                 <w:sz w:val="28"/>
                 <w:szCs w:val="28"/>
               </w:rPr>
-              <w:t xml:space="preserve">NAME </w:t>
-            </w:r>
+              <w:t>NAME Function/ Feature</w:t>
+            </w:r>
+          </w:p>
+          <w:p>
             <w:r>
               <w:rPr>
+                <w:color w:val="FFFFFF" w:themeColor="background1"/>
                 <w:sz w:val="28"/>
                 <w:szCs w:val="28"/>
               </w:rPr>
-              <w:t>Function/ Feature</w:t>
-            </w:r>
-          </w:p>
-          <w:p>
-            <w:r>
-              <w:t>List task</w:t>
+              <w:t>Update task</w:t>
             </w:r>
           </w:p>
         </w:tc>
@@ -2103,82 +1983,43 @@
           <w:tcPr>
             <w:tcW w:w="1992" w:type="dxa"/>
           </w:tcPr>
-          <w:p>
-            <w:r>
-              <w:t>16/07/2025</w:t>
-            </w:r>
-          </w:p>
-        </w:tc>
-        <w:tc>
-          <w:tcPr>
-            <w:tcW w:w="1992" w:type="dxa"/>
-          </w:tcPr>
-          <w:p>
-            <w:r>
-              <w:t>I am testing whether calling the list task function, the menu with all the tasks displays and works as expected.</w:t>
-            </w:r>
-            <w:r>
-              <w:t xml:space="preserve"> To do this, ill first add a new task, modify an existing task, </w:t>
-            </w:r>
-            <w:r>
-              <w:lastRenderedPageBreak/>
-              <w:t>then displaying all the tasks.</w:t>
-            </w:r>
-          </w:p>
-        </w:tc>
-        <w:tc>
-          <w:tcPr>
-            <w:tcW w:w="1992" w:type="dxa"/>
-          </w:tcPr>
-          <w:p>
-            <w:r>
-              <w:lastRenderedPageBreak/>
-              <w:t>Expected</w:t>
-            </w:r>
-          </w:p>
-        </w:tc>
-        <w:tc>
-          <w:tcPr>
-            <w:tcW w:w="1993" w:type="dxa"/>
-          </w:tcPr>
-          <w:p>
-            <w:r>
-              <w:t>N/A</w:t>
-            </w:r>
-          </w:p>
-        </w:tc>
-        <w:tc>
-          <w:tcPr>
-            <w:tcW w:w="1993" w:type="dxa"/>
-          </w:tcPr>
-          <w:p>
-            <w:r>
-              <w:t xml:space="preserve">I expect a </w:t>
-            </w:r>
-            <w:r>
-              <w:t>menu containing all the task whether it’s stock or added by the add task function.</w:t>
-            </w:r>
-          </w:p>
-        </w:tc>
-        <w:tc>
-          <w:tcPr>
-            <w:tcW w:w="1993" w:type="dxa"/>
-          </w:tcPr>
-          <w:p>
-            <w:r>
-              <w:t xml:space="preserve">Everything displays as expected, whether the new task or the modified task. The rest of the tasks remains normal. </w:t>
-            </w:r>
-          </w:p>
-        </w:tc>
-        <w:tc>
-          <w:tcPr>
-            <w:tcW w:w="1993" w:type="dxa"/>
-          </w:tcPr>
-          <w:p>
-            <w:r>
-              <w:t>N/A</w:t>
-            </w:r>
-          </w:p>
+          <w:p/>
+        </w:tc>
+        <w:tc>
+          <w:tcPr>
+            <w:tcW w:w="1992" w:type="dxa"/>
+          </w:tcPr>
+          <w:p/>
+        </w:tc>
+        <w:tc>
+          <w:tcPr>
+            <w:tcW w:w="1992" w:type="dxa"/>
+          </w:tcPr>
+          <w:p/>
+        </w:tc>
+        <w:tc>
+          <w:tcPr>
+            <w:tcW w:w="1993" w:type="dxa"/>
+          </w:tcPr>
+          <w:p/>
+        </w:tc>
+        <w:tc>
+          <w:tcPr>
+            <w:tcW w:w="1993" w:type="dxa"/>
+          </w:tcPr>
+          <w:p/>
+        </w:tc>
+        <w:tc>
+          <w:tcPr>
+            <w:tcW w:w="1993" w:type="dxa"/>
+          </w:tcPr>
+          <w:p/>
+        </w:tc>
+        <w:tc>
+          <w:tcPr>
+            <w:tcW w:w="1993" w:type="dxa"/>
+          </w:tcPr>
+          <w:p/>
         </w:tc>
       </w:tr>
       <w:tr>
@@ -2344,7 +2185,7 @@
           <w:tcPr>
             <w:tcW w:w="13948" w:type="dxa"/>
             <w:gridSpan w:val="7"/>
-            <w:shd w:val="clear" w:color="auto" w:fill="F2CEED" w:themeFill="accent5" w:themeFillTint="33"/>
+            <w:shd w:val="clear" w:color="auto" w:fill="C00000"/>
           </w:tcPr>
           <w:p>
             <w:pPr>
@@ -2372,7 +2213,11 @@
           </w:p>
           <w:p>
             <w:r>
-              <w:t>Member tasks</w:t>
+              <w:rPr>
+                <w:sz w:val="28"/>
+                <w:szCs w:val="28"/>
+              </w:rPr>
+              <w:t>Report</w:t>
             </w:r>
           </w:p>
         </w:tc>
@@ -2457,11 +2302,7 @@
           <w:tcPr>
             <w:tcW w:w="1992" w:type="dxa"/>
           </w:tcPr>
-          <w:p>
-            <w:r>
-              <w:t>17/07/2025</w:t>
-            </w:r>
-          </w:p>
+          <w:p/>
         </w:tc>
         <w:tc>
           <w:tcPr>
@@ -2659,6 +2500,7 @@
           <w:sz w:val="40"/>
           <w:szCs w:val="40"/>
         </w:rPr>
+        <w:lastRenderedPageBreak/>
         <w:t xml:space="preserve">System </w:t>
       </w:r>
       <w:r>
@@ -3704,7 +3546,6 @@
   <w:style w:type="character" w:default="1" w:styleId="DefaultParagraphFont">
     <w:name w:val="Default Paragraph Font"/>
     <w:uiPriority w:val="1"/>
-    <w:semiHidden/>
     <w:unhideWhenUsed/>
   </w:style>
   <w:style w:type="table" w:default="1" w:styleId="TableNormal">
@@ -4638,7 +4479,12 @@
 </file>
 
 <file path=customXml/item2.xml><?xml version="1.0" encoding="utf-8"?>
-<b:Sources xmlns:b="http://schemas.openxmlformats.org/officeDocument/2006/bibliography" xmlns="http://schemas.openxmlformats.org/officeDocument/2006/bibliography" SelectedStyle="\APASixthEditionOfficeOnline.xsl" StyleName="APA" Version="6"/>
+<?mso-contentType ?>
+<FormTemplates xmlns="http://schemas.microsoft.com/sharepoint/v3/contenttype/forms">
+  <Display>DocumentLibraryForm</Display>
+  <Edit>DocumentLibraryForm</Edit>
+  <New>DocumentLibraryForm</New>
+</FormTemplates>
 </file>
 
 <file path=customXml/item3.xml><?xml version="1.0" encoding="utf-8"?>
@@ -4653,12 +4499,7 @@
 </file>
 
 <file path=customXml/item4.xml><?xml version="1.0" encoding="utf-8"?>
-<?mso-contentType ?>
-<FormTemplates xmlns="http://schemas.microsoft.com/sharepoint/v3/contenttype/forms">
-  <Display>DocumentLibraryForm</Display>
-  <Edit>DocumentLibraryForm</Edit>
-  <New>DocumentLibraryForm</New>
-</FormTemplates>
+<b:Sources xmlns:b="http://schemas.openxmlformats.org/officeDocument/2006/bibliography" xmlns="http://schemas.openxmlformats.org/officeDocument/2006/bibliography" SelectedStyle="\APASixthEditionOfficeOnline.xsl" StyleName="APA" Version="6"/>
 </file>
 
 <file path=customXml/itemProps1.xml><?xml version="1.0" encoding="utf-8"?>
@@ -4681,9 +4522,9 @@
 </file>
 
 <file path=customXml/itemProps2.xml><?xml version="1.0" encoding="utf-8"?>
-<ds:datastoreItem xmlns:ds="http://schemas.openxmlformats.org/officeDocument/2006/customXml" ds:itemID="{78BB65EE-6258-407F-8134-4AA82E4B65CF}">
+<ds:datastoreItem xmlns:ds="http://schemas.openxmlformats.org/officeDocument/2006/customXml" ds:itemID="{1D738709-4E75-423A-A58E-A367BEE6EA78}">
   <ds:schemaRefs>
-    <ds:schemaRef ds:uri="http://schemas.openxmlformats.org/officeDocument/2006/bibliography"/>
+    <ds:schemaRef ds:uri="http://schemas.microsoft.com/sharepoint/v3/contenttype/forms"/>
   </ds:schemaRefs>
 </ds:datastoreItem>
 </file>
@@ -4700,9 +4541,9 @@
 </file>
 
 <file path=customXml/itemProps4.xml><?xml version="1.0" encoding="utf-8"?>
-<ds:datastoreItem xmlns:ds="http://schemas.openxmlformats.org/officeDocument/2006/customXml" ds:itemID="{1D738709-4E75-423A-A58E-A367BEE6EA78}">
+<ds:datastoreItem xmlns:ds="http://schemas.openxmlformats.org/officeDocument/2006/customXml" ds:itemID="{78BB65EE-6258-407F-8134-4AA82E4B65CF}">
   <ds:schemaRefs>
-    <ds:schemaRef ds:uri="http://schemas.microsoft.com/sharepoint/v3/contenttype/forms"/>
+    <ds:schemaRef ds:uri="http://schemas.openxmlformats.org/officeDocument/2006/bibliography"/>
   </ds:schemaRefs>
 </ds:datastoreItem>
 </file>
</xml_diff>

<commit_message>
Added strip() aswell as better validation for both update and new task
</commit_message>
<xml_diff>
--- a/91896 Testing.docx
+++ b/91896 Testing.docx
@@ -1374,43 +1374,91 @@
           <w:tcPr>
             <w:tcW w:w="1992" w:type="dxa"/>
           </w:tcPr>
-          <w:p/>
-        </w:tc>
-        <w:tc>
-          <w:tcPr>
-            <w:tcW w:w="1992" w:type="dxa"/>
-          </w:tcPr>
-          <w:p/>
-        </w:tc>
-        <w:tc>
-          <w:tcPr>
-            <w:tcW w:w="1992" w:type="dxa"/>
-          </w:tcPr>
-          <w:p/>
-        </w:tc>
-        <w:tc>
-          <w:tcPr>
-            <w:tcW w:w="1993" w:type="dxa"/>
-          </w:tcPr>
-          <w:p/>
-        </w:tc>
-        <w:tc>
-          <w:tcPr>
-            <w:tcW w:w="1993" w:type="dxa"/>
-          </w:tcPr>
-          <w:p/>
-        </w:tc>
-        <w:tc>
-          <w:tcPr>
-            <w:tcW w:w="1993" w:type="dxa"/>
-          </w:tcPr>
-          <w:p/>
-        </w:tc>
-        <w:tc>
-          <w:tcPr>
-            <w:tcW w:w="1993" w:type="dxa"/>
-          </w:tcPr>
-          <w:p/>
+          <w:p>
+            <w:r>
+              <w:t>23/07/2025</w:t>
+            </w:r>
+          </w:p>
+        </w:tc>
+        <w:tc>
+          <w:tcPr>
+            <w:tcW w:w="1992" w:type="dxa"/>
+          </w:tcPr>
+          <w:p>
+            <w:r>
+              <w:t>Tested whether blank space affected results of validation</w:t>
+            </w:r>
+          </w:p>
+        </w:tc>
+        <w:tc>
+          <w:tcPr>
+            <w:tcW w:w="1992" w:type="dxa"/>
+          </w:tcPr>
+          <w:p>
+            <w:r>
+              <w:t xml:space="preserve">Invalid </w:t>
+            </w:r>
+          </w:p>
+        </w:tc>
+        <w:tc>
+          <w:tcPr>
+            <w:tcW w:w="1993" w:type="dxa"/>
+          </w:tcPr>
+          <w:p>
+            <w:r>
+              <w:t>Title</w:t>
+            </w:r>
+          </w:p>
+          <w:p>
+            <w:r>
+              <w:t>Desc</w:t>
+            </w:r>
+          </w:p>
+          <w:p>
+            <w:r>
+              <w:t>1</w:t>
+            </w:r>
+          </w:p>
+          <w:p>
+            <w:r>
+              <w:t xml:space="preserve">Not started </w:t>
+            </w:r>
+          </w:p>
+          <w:p>
+            <w:r>
+              <w:t xml:space="preserve">Jsm </w:t>
+            </w:r>
+          </w:p>
+        </w:tc>
+        <w:tc>
+          <w:tcPr>
+            <w:tcW w:w="1993" w:type="dxa"/>
+          </w:tcPr>
+          <w:p>
+            <w:r>
+              <w:t>Expected to break as no validation yet.</w:t>
+            </w:r>
+          </w:p>
+        </w:tc>
+        <w:tc>
+          <w:tcPr>
+            <w:tcW w:w="1993" w:type="dxa"/>
+          </w:tcPr>
+          <w:p>
+            <w:r>
+              <w:t xml:space="preserve">It breaks, similar to the one in update task. </w:t>
+            </w:r>
+          </w:p>
+        </w:tc>
+        <w:tc>
+          <w:tcPr>
+            <w:tcW w:w="1993" w:type="dxa"/>
+          </w:tcPr>
+          <w:p>
+            <w:r>
+              <w:t>Added .strip aswell.</w:t>
+            </w:r>
+          </w:p>
         </w:tc>
       </w:tr>
       <w:tr>
@@ -1983,43 +2031,94 @@
           <w:tcPr>
             <w:tcW w:w="1992" w:type="dxa"/>
           </w:tcPr>
-          <w:p/>
-        </w:tc>
-        <w:tc>
-          <w:tcPr>
-            <w:tcW w:w="1992" w:type="dxa"/>
-          </w:tcPr>
-          <w:p/>
-        </w:tc>
-        <w:tc>
-          <w:tcPr>
-            <w:tcW w:w="1992" w:type="dxa"/>
-          </w:tcPr>
-          <w:p/>
-        </w:tc>
-        <w:tc>
-          <w:tcPr>
-            <w:tcW w:w="1993" w:type="dxa"/>
-          </w:tcPr>
-          <w:p/>
-        </w:tc>
-        <w:tc>
-          <w:tcPr>
-            <w:tcW w:w="1993" w:type="dxa"/>
-          </w:tcPr>
-          <w:p/>
-        </w:tc>
-        <w:tc>
-          <w:tcPr>
-            <w:tcW w:w="1993" w:type="dxa"/>
-          </w:tcPr>
-          <w:p/>
-        </w:tc>
-        <w:tc>
-          <w:tcPr>
-            <w:tcW w:w="1993" w:type="dxa"/>
-          </w:tcPr>
-          <w:p/>
+          <w:p>
+            <w:r>
+              <w:t>23/07/2025</w:t>
+            </w:r>
+          </w:p>
+        </w:tc>
+        <w:tc>
+          <w:tcPr>
+            <w:tcW w:w="1992" w:type="dxa"/>
+          </w:tcPr>
+          <w:p>
+            <w:r>
+              <w:t xml:space="preserve">Testing whether </w:t>
+            </w:r>
+            <w:r>
+              <w:t>all the value validation works.</w:t>
+            </w:r>
+          </w:p>
+        </w:tc>
+        <w:tc>
+          <w:tcPr>
+            <w:tcW w:w="1992" w:type="dxa"/>
+          </w:tcPr>
+          <w:p>
+            <w:r>
+              <w:t>Expected</w:t>
+            </w:r>
+          </w:p>
+        </w:tc>
+        <w:tc>
+          <w:tcPr>
+            <w:tcW w:w="1993" w:type="dxa"/>
+          </w:tcPr>
+          <w:p>
+            <w:r>
+              <w:t>Title</w:t>
+            </w:r>
+          </w:p>
+          <w:p>
+            <w:r>
+              <w:t>Desc</w:t>
+            </w:r>
+          </w:p>
+          <w:p>
+            <w:r>
+              <w:t>1</w:t>
+            </w:r>
+          </w:p>
+          <w:p>
+            <w:r>
+              <w:t>Ja</w:t>
+            </w:r>
+          </w:p>
+          <w:p>
+            <w:r>
+              <w:t>ck</w:t>
+            </w:r>
+          </w:p>
+        </w:tc>
+        <w:tc>
+          <w:tcPr>
+            <w:tcW w:w="1993" w:type="dxa"/>
+          </w:tcPr>
+          <w:p>
+            <w:r>
+              <w:t>Expected the value validation to catch the invalid strings for status and assignee</w:t>
+            </w:r>
+          </w:p>
+        </w:tc>
+        <w:tc>
+          <w:tcPr>
+            <w:tcW w:w="1993" w:type="dxa"/>
+          </w:tcPr>
+          <w:p>
+            <w:r>
+              <w:t>It just created a new task with invalid values.</w:t>
+            </w:r>
+          </w:p>
+        </w:tc>
+        <w:tc>
+          <w:tcPr>
+            <w:tcW w:w="1993" w:type="dxa"/>
+          </w:tcPr>
+          <w:p>
+            <w:r>
+              <w:t xml:space="preserve">Updated its validation statements </w:t>
+            </w:r>
+          </w:p>
         </w:tc>
       </w:tr>
       <w:tr>
@@ -2030,43 +2129,91 @@
           <w:tcPr>
             <w:tcW w:w="1992" w:type="dxa"/>
           </w:tcPr>
-          <w:p/>
-        </w:tc>
-        <w:tc>
-          <w:tcPr>
-            <w:tcW w:w="1992" w:type="dxa"/>
-          </w:tcPr>
-          <w:p/>
-        </w:tc>
-        <w:tc>
-          <w:tcPr>
-            <w:tcW w:w="1992" w:type="dxa"/>
-          </w:tcPr>
-          <w:p/>
-        </w:tc>
-        <w:tc>
-          <w:tcPr>
-            <w:tcW w:w="1993" w:type="dxa"/>
-          </w:tcPr>
-          <w:p/>
-        </w:tc>
-        <w:tc>
-          <w:tcPr>
-            <w:tcW w:w="1993" w:type="dxa"/>
-          </w:tcPr>
-          <w:p/>
-        </w:tc>
-        <w:tc>
-          <w:tcPr>
-            <w:tcW w:w="1993" w:type="dxa"/>
-          </w:tcPr>
-          <w:p/>
-        </w:tc>
-        <w:tc>
-          <w:tcPr>
-            <w:tcW w:w="1993" w:type="dxa"/>
-          </w:tcPr>
-          <w:p/>
+          <w:p>
+            <w:r>
+              <w:t>23/07/2025</w:t>
+            </w:r>
+          </w:p>
+        </w:tc>
+        <w:tc>
+          <w:tcPr>
+            <w:tcW w:w="1992" w:type="dxa"/>
+          </w:tcPr>
+          <w:p>
+            <w:r>
+              <w:t>Testing whether space affect the validation</w:t>
+            </w:r>
+          </w:p>
+        </w:tc>
+        <w:tc>
+          <w:tcPr>
+            <w:tcW w:w="1992" w:type="dxa"/>
+          </w:tcPr>
+          <w:p>
+            <w:r>
+              <w:t>Invalid</w:t>
+            </w:r>
+          </w:p>
+        </w:tc>
+        <w:tc>
+          <w:tcPr>
+            <w:tcW w:w="1993" w:type="dxa"/>
+          </w:tcPr>
+          <w:p>
+            <w:r>
+              <w:t>Title</w:t>
+            </w:r>
+          </w:p>
+          <w:p>
+            <w:r>
+              <w:t>Desc</w:t>
+            </w:r>
+          </w:p>
+          <w:p>
+            <w:r>
+              <w:t>1</w:t>
+            </w:r>
+          </w:p>
+          <w:p>
+            <w:r>
+              <w:t>Not started [space]</w:t>
+            </w:r>
+          </w:p>
+          <w:p>
+            <w:r>
+              <w:t>Jsm [space]</w:t>
+            </w:r>
+          </w:p>
+        </w:tc>
+        <w:tc>
+          <w:tcPr>
+            <w:tcW w:w="1993" w:type="dxa"/>
+          </w:tcPr>
+          <w:p>
+            <w:r>
+              <w:t>Expected stuff to break as I did not add a validation or found a way to remove said space yet.</w:t>
+            </w:r>
+          </w:p>
+        </w:tc>
+        <w:tc>
+          <w:tcPr>
+            <w:tcW w:w="1993" w:type="dxa"/>
+          </w:tcPr>
+          <w:p>
+            <w:r>
+              <w:t>It broke the code.</w:t>
+            </w:r>
+          </w:p>
+        </w:tc>
+        <w:tc>
+          <w:tcPr>
+            <w:tcW w:w="1993" w:type="dxa"/>
+          </w:tcPr>
+          <w:p>
+            <w:r>
+              <w:t>Added .strip() to most of them, first to remove the unnecessary spaces and makes lists nicer.</w:t>
+            </w:r>
+          </w:p>
         </w:tc>
       </w:tr>
       <w:tr>
@@ -2500,7 +2647,6 @@
           <w:sz w:val="40"/>
           <w:szCs w:val="40"/>
         </w:rPr>
-        <w:lastRenderedPageBreak/>
         <w:t xml:space="preserve">System </w:t>
       </w:r>
       <w:r>
@@ -3546,6 +3692,7 @@
   <w:style w:type="character" w:default="1" w:styleId="DefaultParagraphFont">
     <w:name w:val="Default Paragraph Font"/>
     <w:uiPriority w:val="1"/>
+    <w:semiHidden/>
     <w:unhideWhenUsed/>
   </w:style>
   <w:style w:type="table" w:default="1" w:styleId="TableNormal">
@@ -4479,12 +4626,7 @@
 </file>
 
 <file path=customXml/item2.xml><?xml version="1.0" encoding="utf-8"?>
-<?mso-contentType ?>
-<FormTemplates xmlns="http://schemas.microsoft.com/sharepoint/v3/contenttype/forms">
-  <Display>DocumentLibraryForm</Display>
-  <Edit>DocumentLibraryForm</Edit>
-  <New>DocumentLibraryForm</New>
-</FormTemplates>
+<b:Sources xmlns:b="http://schemas.openxmlformats.org/officeDocument/2006/bibliography" xmlns="http://schemas.openxmlformats.org/officeDocument/2006/bibliography" SelectedStyle="\APASixthEditionOfficeOnline.xsl" StyleName="APA" Version="6"/>
 </file>
 
 <file path=customXml/item3.xml><?xml version="1.0" encoding="utf-8"?>
@@ -4499,7 +4641,12 @@
 </file>
 
 <file path=customXml/item4.xml><?xml version="1.0" encoding="utf-8"?>
-<b:Sources xmlns:b="http://schemas.openxmlformats.org/officeDocument/2006/bibliography" xmlns="http://schemas.openxmlformats.org/officeDocument/2006/bibliography" SelectedStyle="\APASixthEditionOfficeOnline.xsl" StyleName="APA" Version="6"/>
+<?mso-contentType ?>
+<FormTemplates xmlns="http://schemas.microsoft.com/sharepoint/v3/contenttype/forms">
+  <Display>DocumentLibraryForm</Display>
+  <Edit>DocumentLibraryForm</Edit>
+  <New>DocumentLibraryForm</New>
+</FormTemplates>
 </file>
 
 <file path=customXml/itemProps1.xml><?xml version="1.0" encoding="utf-8"?>
@@ -4522,9 +4669,9 @@
 </file>
 
 <file path=customXml/itemProps2.xml><?xml version="1.0" encoding="utf-8"?>
-<ds:datastoreItem xmlns:ds="http://schemas.openxmlformats.org/officeDocument/2006/customXml" ds:itemID="{1D738709-4E75-423A-A58E-A367BEE6EA78}">
+<ds:datastoreItem xmlns:ds="http://schemas.openxmlformats.org/officeDocument/2006/customXml" ds:itemID="{78BB65EE-6258-407F-8134-4AA82E4B65CF}">
   <ds:schemaRefs>
-    <ds:schemaRef ds:uri="http://schemas.microsoft.com/sharepoint/v3/contenttype/forms"/>
+    <ds:schemaRef ds:uri="http://schemas.openxmlformats.org/officeDocument/2006/bibliography"/>
   </ds:schemaRefs>
 </ds:datastoreItem>
 </file>
@@ -4541,9 +4688,9 @@
 </file>
 
 <file path=customXml/itemProps4.xml><?xml version="1.0" encoding="utf-8"?>
-<ds:datastoreItem xmlns:ds="http://schemas.openxmlformats.org/officeDocument/2006/customXml" ds:itemID="{78BB65EE-6258-407F-8134-4AA82E4B65CF}">
+<ds:datastoreItem xmlns:ds="http://schemas.openxmlformats.org/officeDocument/2006/customXml" ds:itemID="{1D738709-4E75-423A-A58E-A367BEE6EA78}">
   <ds:schemaRefs>
-    <ds:schemaRef ds:uri="http://schemas.openxmlformats.org/officeDocument/2006/bibliography"/>
+    <ds:schemaRef ds:uri="http://schemas.microsoft.com/sharepoint/v3/contenttype/forms"/>
   </ds:schemaRefs>
 </ds:datastoreItem>
 </file>
</xml_diff>

<commit_message>
updated code to let value stays
</commit_message>
<xml_diff>
--- a/91896 Testing.docx
+++ b/91896 Testing.docx
@@ -347,7 +347,20 @@
           </w:tcPr>
           <w:p>
             <w:r>
-              <w:t>I fixed this by accounting for None and len() == 0. This avoids blank space being entered to break the program.</w:t>
+              <w:t xml:space="preserve">I fixed this by accounting for None and </w:t>
+            </w:r>
+            <w:proofErr w:type="spellStart"/>
+            <w:proofErr w:type="gramStart"/>
+            <w:r>
+              <w:t>len</w:t>
+            </w:r>
+            <w:proofErr w:type="spellEnd"/>
+            <w:r>
+              <w:t>(</w:t>
+            </w:r>
+            <w:proofErr w:type="gramEnd"/>
+            <w:r>
+              <w:t>) == 0. This avoids blank space being entered to break the program.</w:t>
             </w:r>
           </w:p>
         </w:tc>
@@ -390,7 +403,15 @@
           </w:tcPr>
           <w:p>
             <w:r>
-              <w:t>Entering both the member’s ID and full name after choose the search for member button.</w:t>
+              <w:t xml:space="preserve">Entering both the member’s ID and full name after </w:t>
+            </w:r>
+            <w:proofErr w:type="gramStart"/>
+            <w:r>
+              <w:t>choose</w:t>
+            </w:r>
+            <w:proofErr w:type="gramEnd"/>
+            <w:r>
+              <w:t xml:space="preserve"> the search for member button.</w:t>
             </w:r>
           </w:p>
         </w:tc>
@@ -410,22 +431,104 @@
           </w:tcPr>
           <w:p>
             <w:r>
-              <w:t>It mostly does it’s job right expect when starting the program the system returns with some warning about c:\Users\BotSolo\Documents\GitHub\91896-Kimi\main.py:104: SyntaxWarning: invalid escape sequence '\E'</w:t>
-            </w:r>
-          </w:p>
-          <w:p>
-            <w:r>
-              <w:t xml:space="preserve">  f"Name: {users[userID]['name']}\Email:" \</w:t>
-            </w:r>
-          </w:p>
-          <w:p>
-            <w:r>
-              <w:t>c:\Users\BotSolo\Documents\GitHub\91896-Kimi\main.py:111: SyntaxWarning: invalid escape sequence '\E'</w:t>
-            </w:r>
-          </w:p>
-          <w:p>
-            <w:r>
-              <w:t xml:space="preserve">  f"Name: {users[userID]['name']}\Email:" \</w:t>
+              <w:t xml:space="preserve">It mostly does </w:t>
+            </w:r>
+            <w:proofErr w:type="spellStart"/>
+            <w:proofErr w:type="gramStart"/>
+            <w:r>
+              <w:t>it’s</w:t>
+            </w:r>
+            <w:proofErr w:type="spellEnd"/>
+            <w:proofErr w:type="gramEnd"/>
+            <w:r>
+              <w:t xml:space="preserve"> job right expect when starting the </w:t>
+            </w:r>
+            <w:proofErr w:type="gramStart"/>
+            <w:r>
+              <w:t>program</w:t>
+            </w:r>
+            <w:proofErr w:type="gramEnd"/>
+            <w:r>
+              <w:t xml:space="preserve"> the system returns with some warning about c:\Users\BotSolo\Documents\GitHub\91896-Kimi\main.py:104: </w:t>
+            </w:r>
+            <w:proofErr w:type="spellStart"/>
+            <w:r>
+              <w:t>SyntaxWarning</w:t>
+            </w:r>
+            <w:proofErr w:type="spellEnd"/>
+            <w:r>
+              <w:t>: invalid escape sequence '\E'</w:t>
+            </w:r>
+          </w:p>
+          <w:p>
+            <w:r>
+              <w:t xml:space="preserve">  </w:t>
+            </w:r>
+            <w:proofErr w:type="spellStart"/>
+            <w:r>
+              <w:t>f"Name</w:t>
+            </w:r>
+            <w:proofErr w:type="spellEnd"/>
+            <w:r>
+              <w:t>: {users[</w:t>
+            </w:r>
+            <w:proofErr w:type="spellStart"/>
+            <w:r>
+              <w:t>userID</w:t>
+            </w:r>
+            <w:proofErr w:type="spellEnd"/>
+            <w:r>
+              <w:t>]['name'</w:t>
+            </w:r>
+            <w:proofErr w:type="gramStart"/>
+            <w:r>
+              <w:t>]}\</w:t>
+            </w:r>
+            <w:proofErr w:type="gramEnd"/>
+            <w:r>
+              <w:t>Email:" \</w:t>
+            </w:r>
+          </w:p>
+          <w:p>
+            <w:r>
+              <w:t xml:space="preserve">c:\Users\BotSolo\Documents\GitHub\91896-Kimi\main.py:111: </w:t>
+            </w:r>
+            <w:proofErr w:type="spellStart"/>
+            <w:r>
+              <w:t>SyntaxWarning</w:t>
+            </w:r>
+            <w:proofErr w:type="spellEnd"/>
+            <w:r>
+              <w:t>: invalid escape sequence '\E'</w:t>
+            </w:r>
+          </w:p>
+          <w:p>
+            <w:r>
+              <w:t xml:space="preserve">  </w:t>
+            </w:r>
+            <w:proofErr w:type="spellStart"/>
+            <w:r>
+              <w:t>f"Name</w:t>
+            </w:r>
+            <w:proofErr w:type="spellEnd"/>
+            <w:r>
+              <w:t>: {users[</w:t>
+            </w:r>
+            <w:proofErr w:type="spellStart"/>
+            <w:r>
+              <w:t>userID</w:t>
+            </w:r>
+            <w:proofErr w:type="spellEnd"/>
+            <w:r>
+              <w:t>]['name'</w:t>
+            </w:r>
+            <w:proofErr w:type="gramStart"/>
+            <w:r>
+              <w:t>]}\</w:t>
+            </w:r>
+            <w:proofErr w:type="gramEnd"/>
+            <w:r>
+              <w:t>Email:" \</w:t>
             </w:r>
             <w:r>
               <w:br/>
@@ -745,7 +848,15 @@
           </w:tcPr>
           <w:p>
             <w:r>
-              <w:t>Testing whether the list task function worked as expected, now as a msg box</w:t>
+              <w:t xml:space="preserve">Testing whether the list task function worked as expected, now as a </w:t>
+            </w:r>
+            <w:proofErr w:type="spellStart"/>
+            <w:r>
+              <w:t>msg</w:t>
+            </w:r>
+            <w:proofErr w:type="spellEnd"/>
+            <w:r>
+              <w:t xml:space="preserve"> box</w:t>
             </w:r>
           </w:p>
         </w:tc>
@@ -775,17 +886,33 @@
           </w:tcPr>
           <w:p>
             <w:r>
-              <w:t>It displays all the tasks on a single msg box</w:t>
-            </w:r>
-          </w:p>
-        </w:tc>
-        <w:tc>
-          <w:tcPr>
-            <w:tcW w:w="1993" w:type="dxa"/>
-          </w:tcPr>
-          <w:p>
-            <w:r>
-              <w:t>It displays them on multiple msg box.</w:t>
+              <w:t xml:space="preserve">It displays all the tasks on a single </w:t>
+            </w:r>
+            <w:proofErr w:type="spellStart"/>
+            <w:r>
+              <w:t>msg</w:t>
+            </w:r>
+            <w:proofErr w:type="spellEnd"/>
+            <w:r>
+              <w:t xml:space="preserve"> box</w:t>
+            </w:r>
+          </w:p>
+        </w:tc>
+        <w:tc>
+          <w:tcPr>
+            <w:tcW w:w="1993" w:type="dxa"/>
+          </w:tcPr>
+          <w:p>
+            <w:r>
+              <w:t xml:space="preserve">It displays them on multiple </w:t>
+            </w:r>
+            <w:proofErr w:type="spellStart"/>
+            <w:r>
+              <w:t>msg</w:t>
+            </w:r>
+            <w:proofErr w:type="spellEnd"/>
+            <w:r>
+              <w:t xml:space="preserve"> box.</w:t>
             </w:r>
           </w:p>
         </w:tc>
@@ -1089,17 +1216,41 @@
           </w:tcPr>
           <w:p>
             <w:r>
-              <w:t>It displays as a choice box instead of a whole message box with all of the tasks details.</w:t>
-            </w:r>
-          </w:p>
-        </w:tc>
-        <w:tc>
-          <w:tcPr>
-            <w:tcW w:w="1993" w:type="dxa"/>
-          </w:tcPr>
-          <w:p>
-            <w:r>
-              <w:t>It was fixed by deleting the choice box option and simply displaying all the tasks in one msgbox as required.</w:t>
+              <w:t xml:space="preserve">It displays as a choice box instead of a whole message box with </w:t>
+            </w:r>
+            <w:proofErr w:type="gramStart"/>
+            <w:r>
+              <w:t>all of</w:t>
+            </w:r>
+            <w:proofErr w:type="gramEnd"/>
+            <w:r>
+              <w:t xml:space="preserve"> the </w:t>
+            </w:r>
+            <w:proofErr w:type="gramStart"/>
+            <w:r>
+              <w:t>tasks</w:t>
+            </w:r>
+            <w:proofErr w:type="gramEnd"/>
+            <w:r>
+              <w:t xml:space="preserve"> details.</w:t>
+            </w:r>
+          </w:p>
+        </w:tc>
+        <w:tc>
+          <w:tcPr>
+            <w:tcW w:w="1993" w:type="dxa"/>
+          </w:tcPr>
+          <w:p>
+            <w:r>
+              <w:t xml:space="preserve">It was fixed by deleting the choice box option and simply displaying all the tasks in one </w:t>
+            </w:r>
+            <w:proofErr w:type="spellStart"/>
+            <w:r>
+              <w:t>msgbox</w:t>
+            </w:r>
+            <w:proofErr w:type="spellEnd"/>
+            <w:r>
+              <w:t xml:space="preserve"> as required.</w:t>
             </w:r>
           </w:p>
         </w:tc>
@@ -1331,7 +1482,15 @@
           </w:tcPr>
           <w:p>
             <w:r>
-              <w:t>I entered, title, desc, 1, Not Started, JSM</w:t>
+              <w:t xml:space="preserve">I entered, title, </w:t>
+            </w:r>
+            <w:proofErr w:type="spellStart"/>
+            <w:r>
+              <w:t>desc</w:t>
+            </w:r>
+            <w:proofErr w:type="spellEnd"/>
+            <w:r>
+              <w:t>, 1, Not Started, JSM</w:t>
             </w:r>
           </w:p>
         </w:tc>
@@ -1361,7 +1520,17 @@
           </w:tcPr>
           <w:p>
             <w:r>
-              <w:t>Fixed by changing a if statement from if “” or “” or to checking a list instead, if status not in [“”,””,””]</w:t>
+              <w:t xml:space="preserve">Fixed by changing </w:t>
+            </w:r>
+            <w:proofErr w:type="spellStart"/>
+            <w:proofErr w:type="gramStart"/>
+            <w:r>
+              <w:t>a</w:t>
+            </w:r>
+            <w:proofErr w:type="spellEnd"/>
+            <w:proofErr w:type="gramEnd"/>
+            <w:r>
+              <w:t xml:space="preserve"> if statement from if “” or “” or to checking a list instead, if status not in [“”,””,””]</w:t>
             </w:r>
           </w:p>
         </w:tc>
@@ -1410,9 +1579,11 @@
             </w:r>
           </w:p>
           <w:p>
+            <w:proofErr w:type="spellStart"/>
             <w:r>
               <w:t>Desc</w:t>
             </w:r>
+            <w:proofErr w:type="spellEnd"/>
           </w:p>
           <w:p>
             <w:r>
@@ -1425,8 +1596,13 @@
             </w:r>
           </w:p>
           <w:p>
-            <w:r>
-              <w:t xml:space="preserve">Jsm </w:t>
+            <w:proofErr w:type="spellStart"/>
+            <w:r>
+              <w:t>Jsm</w:t>
+            </w:r>
+            <w:proofErr w:type="spellEnd"/>
+            <w:r>
+              <w:t xml:space="preserve"> </w:t>
             </w:r>
           </w:p>
         </w:tc>
@@ -1446,17 +1622,38 @@
           </w:tcPr>
           <w:p>
             <w:r>
-              <w:t xml:space="preserve">It breaks, similar to the one in update task. </w:t>
-            </w:r>
-          </w:p>
-        </w:tc>
-        <w:tc>
-          <w:tcPr>
-            <w:tcW w:w="1993" w:type="dxa"/>
-          </w:tcPr>
-          <w:p>
-            <w:r>
-              <w:t>Added .strip aswell.</w:t>
+              <w:t xml:space="preserve">It breaks, </w:t>
+            </w:r>
+            <w:proofErr w:type="gramStart"/>
+            <w:r>
+              <w:t>similar to</w:t>
+            </w:r>
+            <w:proofErr w:type="gramEnd"/>
+            <w:r>
+              <w:t xml:space="preserve"> the one in update task. </w:t>
+            </w:r>
+          </w:p>
+        </w:tc>
+        <w:tc>
+          <w:tcPr>
+            <w:tcW w:w="1993" w:type="dxa"/>
+          </w:tcPr>
+          <w:p>
+            <w:proofErr w:type="gramStart"/>
+            <w:r>
+              <w:t>Added .strip</w:t>
+            </w:r>
+            <w:proofErr w:type="gramEnd"/>
+            <w:r>
+              <w:t xml:space="preserve"> </w:t>
+            </w:r>
+            <w:proofErr w:type="spellStart"/>
+            <w:r>
+              <w:t>aswell</w:t>
+            </w:r>
+            <w:proofErr w:type="spellEnd"/>
+            <w:r>
+              <w:t>.</w:t>
             </w:r>
           </w:p>
         </w:tc>
@@ -1478,7 +1675,62 @@
           <w:tcPr>
             <w:tcW w:w="1992" w:type="dxa"/>
           </w:tcPr>
-          <w:p/>
+          <w:p>
+            <w:r>
+              <w:t xml:space="preserve">Boundary - valid </w:t>
+            </w:r>
+          </w:p>
+        </w:tc>
+        <w:tc>
+          <w:tcPr>
+            <w:tcW w:w="1993" w:type="dxa"/>
+          </w:tcPr>
+          <w:p/>
+        </w:tc>
+        <w:tc>
+          <w:tcPr>
+            <w:tcW w:w="1993" w:type="dxa"/>
+          </w:tcPr>
+          <w:p/>
+        </w:tc>
+        <w:tc>
+          <w:tcPr>
+            <w:tcW w:w="1993" w:type="dxa"/>
+          </w:tcPr>
+          <w:p/>
+        </w:tc>
+        <w:tc>
+          <w:tcPr>
+            <w:tcW w:w="1993" w:type="dxa"/>
+          </w:tcPr>
+          <w:p/>
+        </w:tc>
+      </w:tr>
+      <w:tr>
+        <w:trPr>
+          <w:cnfStyle w:val="000000100000" w:firstRow="0" w:lastRow="0" w:firstColumn="0" w:lastColumn="0" w:oddVBand="0" w:evenVBand="0" w:oddHBand="1" w:evenHBand="0" w:firstRowFirstColumn="0" w:firstRowLastColumn="0" w:lastRowFirstColumn="0" w:lastRowLastColumn="0"/>
+        </w:trPr>
+        <w:tc>
+          <w:tcPr>
+            <w:tcW w:w="1992" w:type="dxa"/>
+          </w:tcPr>
+          <w:p/>
+        </w:tc>
+        <w:tc>
+          <w:tcPr>
+            <w:tcW w:w="1992" w:type="dxa"/>
+          </w:tcPr>
+          <w:p/>
+        </w:tc>
+        <w:tc>
+          <w:tcPr>
+            <w:tcW w:w="1992" w:type="dxa"/>
+          </w:tcPr>
+          <w:p>
+            <w:r>
+              <w:t xml:space="preserve">Boundary - invalid </w:t>
+            </w:r>
+          </w:p>
         </w:tc>
         <w:tc>
           <w:tcPr>
@@ -1696,17 +1948,65 @@
           </w:tcPr>
           <w:p>
             <w:r>
-              <w:t>Most of the button’s work but due to recent changes made to the Search function, the title nothing match it’s function.</w:t>
-            </w:r>
-          </w:p>
-        </w:tc>
-        <w:tc>
-          <w:tcPr>
-            <w:tcW w:w="1993" w:type="dxa"/>
-          </w:tcPr>
-          <w:p>
-            <w:r>
-              <w:t>Simply change It from search task to just search. Also updated what function it redirected the user to, It used to direct user to searchTask() but now just search().</w:t>
+              <w:t xml:space="preserve">Most of the button’s work but due to recent changes made to the Search function, the title nothing </w:t>
+            </w:r>
+            <w:proofErr w:type="gramStart"/>
+            <w:r>
+              <w:t>match</w:t>
+            </w:r>
+            <w:proofErr w:type="gramEnd"/>
+            <w:r>
+              <w:t xml:space="preserve"> </w:t>
+            </w:r>
+            <w:proofErr w:type="spellStart"/>
+            <w:proofErr w:type="gramStart"/>
+            <w:r>
+              <w:t>it’s</w:t>
+            </w:r>
+            <w:proofErr w:type="spellEnd"/>
+            <w:proofErr w:type="gramEnd"/>
+            <w:r>
+              <w:t xml:space="preserve"> function.</w:t>
+            </w:r>
+          </w:p>
+        </w:tc>
+        <w:tc>
+          <w:tcPr>
+            <w:tcW w:w="1993" w:type="dxa"/>
+          </w:tcPr>
+          <w:p>
+            <w:r>
+              <w:t xml:space="preserve">Simply change It from search task to just search. Also updated what function it redirected the user to, </w:t>
+            </w:r>
+            <w:proofErr w:type="gramStart"/>
+            <w:r>
+              <w:t>It</w:t>
+            </w:r>
+            <w:proofErr w:type="gramEnd"/>
+            <w:r>
+              <w:t xml:space="preserve"> used to direct user to </w:t>
+            </w:r>
+            <w:proofErr w:type="spellStart"/>
+            <w:proofErr w:type="gramStart"/>
+            <w:r>
+              <w:lastRenderedPageBreak/>
+              <w:t>searchTask</w:t>
+            </w:r>
+            <w:proofErr w:type="spellEnd"/>
+            <w:r>
+              <w:t>(</w:t>
+            </w:r>
+            <w:proofErr w:type="gramEnd"/>
+            <w:r>
+              <w:t xml:space="preserve">) but now just </w:t>
+            </w:r>
+            <w:proofErr w:type="gramStart"/>
+            <w:r>
+              <w:t>search(</w:t>
+            </w:r>
+            <w:proofErr w:type="gramEnd"/>
+            <w:r>
+              <w:t>).</w:t>
             </w:r>
           </w:p>
         </w:tc>
@@ -2070,9 +2370,11 @@
             </w:r>
           </w:p>
           <w:p>
+            <w:proofErr w:type="spellStart"/>
             <w:r>
               <w:t>Desc</w:t>
             </w:r>
+            <w:proofErr w:type="spellEnd"/>
           </w:p>
           <w:p>
             <w:r>
@@ -2165,9 +2467,11 @@
             </w:r>
           </w:p>
           <w:p>
+            <w:proofErr w:type="spellStart"/>
             <w:r>
               <w:t>Desc</w:t>
             </w:r>
+            <w:proofErr w:type="spellEnd"/>
           </w:p>
           <w:p>
             <w:r>
@@ -2180,8 +2484,13 @@
             </w:r>
           </w:p>
           <w:p>
-            <w:r>
-              <w:t>Jsm [space]</w:t>
+            <w:proofErr w:type="spellStart"/>
+            <w:r>
+              <w:t>Jsm</w:t>
+            </w:r>
+            <w:proofErr w:type="spellEnd"/>
+            <w:r>
+              <w:t xml:space="preserve"> [space]</w:t>
             </w:r>
           </w:p>
         </w:tc>
@@ -2210,8 +2519,13 @@
             <w:tcW w:w="1993" w:type="dxa"/>
           </w:tcPr>
           <w:p>
-            <w:r>
-              <w:t>Added .strip() to most of them, first to remove the unnecessary spaces and makes lists nicer.</w:t>
+            <w:proofErr w:type="gramStart"/>
+            <w:r>
+              <w:t>Added .strip</w:t>
+            </w:r>
+            <w:proofErr w:type="gramEnd"/>
+            <w:r>
+              <w:t>() to most of them, first to remove the unnecessary spaces and makes lists nicer.</w:t>
             </w:r>
           </w:p>
         </w:tc>
@@ -2233,7 +2547,11 @@
           <w:tcPr>
             <w:tcW w:w="1992" w:type="dxa"/>
           </w:tcPr>
-          <w:p/>
+          <w:p>
+            <w:r>
+              <w:t xml:space="preserve">Boundary - valid </w:t>
+            </w:r>
+          </w:p>
         </w:tc>
         <w:tc>
           <w:tcPr>
@@ -2280,7 +2598,17 @@
           <w:tcPr>
             <w:tcW w:w="1992" w:type="dxa"/>
           </w:tcPr>
-          <w:p/>
+          <w:p>
+            <w:r>
+              <w:t xml:space="preserve">Boundary - </w:t>
+            </w:r>
+            <w:r>
+              <w:t>in</w:t>
+            </w:r>
+            <w:r>
+              <w:t xml:space="preserve">valid </w:t>
+            </w:r>
+          </w:p>
         </w:tc>
         <w:tc>
           <w:tcPr>
@@ -4626,7 +4954,12 @@
 </file>
 
 <file path=customXml/item2.xml><?xml version="1.0" encoding="utf-8"?>
-<b:Sources xmlns:b="http://schemas.openxmlformats.org/officeDocument/2006/bibliography" xmlns="http://schemas.openxmlformats.org/officeDocument/2006/bibliography" SelectedStyle="\APASixthEditionOfficeOnline.xsl" StyleName="APA" Version="6"/>
+<?mso-contentType ?>
+<FormTemplates xmlns="http://schemas.microsoft.com/sharepoint/v3/contenttype/forms">
+  <Display>DocumentLibraryForm</Display>
+  <Edit>DocumentLibraryForm</Edit>
+  <New>DocumentLibraryForm</New>
+</FormTemplates>
 </file>
 
 <file path=customXml/item3.xml><?xml version="1.0" encoding="utf-8"?>
@@ -4641,12 +4974,7 @@
 </file>
 
 <file path=customXml/item4.xml><?xml version="1.0" encoding="utf-8"?>
-<?mso-contentType ?>
-<FormTemplates xmlns="http://schemas.microsoft.com/sharepoint/v3/contenttype/forms">
-  <Display>DocumentLibraryForm</Display>
-  <Edit>DocumentLibraryForm</Edit>
-  <New>DocumentLibraryForm</New>
-</FormTemplates>
+<b:Sources xmlns:b="http://schemas.openxmlformats.org/officeDocument/2006/bibliography" xmlns="http://schemas.openxmlformats.org/officeDocument/2006/bibliography" SelectedStyle="\APASixthEditionOfficeOnline.xsl" StyleName="APA" Version="6"/>
 </file>
 
 <file path=customXml/itemProps1.xml><?xml version="1.0" encoding="utf-8"?>
@@ -4669,9 +4997,9 @@
 </file>
 
 <file path=customXml/itemProps2.xml><?xml version="1.0" encoding="utf-8"?>
-<ds:datastoreItem xmlns:ds="http://schemas.openxmlformats.org/officeDocument/2006/customXml" ds:itemID="{78BB65EE-6258-407F-8134-4AA82E4B65CF}">
+<ds:datastoreItem xmlns:ds="http://schemas.openxmlformats.org/officeDocument/2006/customXml" ds:itemID="{1D738709-4E75-423A-A58E-A367BEE6EA78}">
   <ds:schemaRefs>
-    <ds:schemaRef ds:uri="http://schemas.openxmlformats.org/officeDocument/2006/bibliography"/>
+    <ds:schemaRef ds:uri="http://schemas.microsoft.com/sharepoint/v3/contenttype/forms"/>
   </ds:schemaRefs>
 </ds:datastoreItem>
 </file>
@@ -4688,9 +5016,9 @@
 </file>
 
 <file path=customXml/itemProps4.xml><?xml version="1.0" encoding="utf-8"?>
-<ds:datastoreItem xmlns:ds="http://schemas.openxmlformats.org/officeDocument/2006/customXml" ds:itemID="{1D738709-4E75-423A-A58E-A367BEE6EA78}">
+<ds:datastoreItem xmlns:ds="http://schemas.openxmlformats.org/officeDocument/2006/customXml" ds:itemID="{78BB65EE-6258-407F-8134-4AA82E4B65CF}">
   <ds:schemaRefs>
-    <ds:schemaRef ds:uri="http://schemas.microsoft.com/sharepoint/v3/contenttype/forms"/>
+    <ds:schemaRef ds:uri="http://schemas.openxmlformats.org/officeDocument/2006/bibliography"/>
   </ds:schemaRefs>
 </ds:datastoreItem>
 </file>
</xml_diff>

<commit_message>
Added partial search for members and task names
</commit_message>
<xml_diff>
--- a/91896 Testing.docx
+++ b/91896 Testing.docx
@@ -347,20 +347,7 @@
           </w:tcPr>
           <w:p>
             <w:r>
-              <w:t xml:space="preserve">I fixed this by accounting for None and </w:t>
-            </w:r>
-            <w:proofErr w:type="spellStart"/>
-            <w:proofErr w:type="gramStart"/>
-            <w:r>
-              <w:t>len</w:t>
-            </w:r>
-            <w:proofErr w:type="spellEnd"/>
-            <w:r>
-              <w:t>(</w:t>
-            </w:r>
-            <w:proofErr w:type="gramEnd"/>
-            <w:r>
-              <w:t>) == 0. This avoids blank space being entered to break the program.</w:t>
+              <w:t>I fixed this by accounting for None and len() == 0. This avoids blank space being entered to break the program.</w:t>
             </w:r>
           </w:p>
         </w:tc>
@@ -403,15 +390,7 @@
           </w:tcPr>
           <w:p>
             <w:r>
-              <w:t xml:space="preserve">Entering both the member’s ID and full name after </w:t>
-            </w:r>
-            <w:proofErr w:type="gramStart"/>
-            <w:r>
-              <w:t>choose</w:t>
-            </w:r>
-            <w:proofErr w:type="gramEnd"/>
-            <w:r>
-              <w:t xml:space="preserve"> the search for member button.</w:t>
+              <w:t>Entering both the member’s ID and full name after choose the search for member button.</w:t>
             </w:r>
           </w:p>
         </w:tc>
@@ -431,104 +410,22 @@
           </w:tcPr>
           <w:p>
             <w:r>
-              <w:t xml:space="preserve">It mostly does </w:t>
-            </w:r>
-            <w:proofErr w:type="spellStart"/>
-            <w:proofErr w:type="gramStart"/>
-            <w:r>
-              <w:t>it’s</w:t>
-            </w:r>
-            <w:proofErr w:type="spellEnd"/>
-            <w:proofErr w:type="gramEnd"/>
-            <w:r>
-              <w:t xml:space="preserve"> job right expect when starting the </w:t>
-            </w:r>
-            <w:proofErr w:type="gramStart"/>
-            <w:r>
-              <w:t>program</w:t>
-            </w:r>
-            <w:proofErr w:type="gramEnd"/>
-            <w:r>
-              <w:t xml:space="preserve"> the system returns with some warning about c:\Users\BotSolo\Documents\GitHub\91896-Kimi\main.py:104: </w:t>
-            </w:r>
-            <w:proofErr w:type="spellStart"/>
-            <w:r>
-              <w:t>SyntaxWarning</w:t>
-            </w:r>
-            <w:proofErr w:type="spellEnd"/>
-            <w:r>
-              <w:t>: invalid escape sequence '\E'</w:t>
-            </w:r>
-          </w:p>
-          <w:p>
-            <w:r>
-              <w:t xml:space="preserve">  </w:t>
-            </w:r>
-            <w:proofErr w:type="spellStart"/>
-            <w:r>
-              <w:t>f"Name</w:t>
-            </w:r>
-            <w:proofErr w:type="spellEnd"/>
-            <w:r>
-              <w:t>: {users[</w:t>
-            </w:r>
-            <w:proofErr w:type="spellStart"/>
-            <w:r>
-              <w:t>userID</w:t>
-            </w:r>
-            <w:proofErr w:type="spellEnd"/>
-            <w:r>
-              <w:t>]['name'</w:t>
-            </w:r>
-            <w:proofErr w:type="gramStart"/>
-            <w:r>
-              <w:t>]}\</w:t>
-            </w:r>
-            <w:proofErr w:type="gramEnd"/>
-            <w:r>
-              <w:t>Email:" \</w:t>
-            </w:r>
-          </w:p>
-          <w:p>
-            <w:r>
-              <w:t xml:space="preserve">c:\Users\BotSolo\Documents\GitHub\91896-Kimi\main.py:111: </w:t>
-            </w:r>
-            <w:proofErr w:type="spellStart"/>
-            <w:r>
-              <w:t>SyntaxWarning</w:t>
-            </w:r>
-            <w:proofErr w:type="spellEnd"/>
-            <w:r>
-              <w:t>: invalid escape sequence '\E'</w:t>
-            </w:r>
-          </w:p>
-          <w:p>
-            <w:r>
-              <w:t xml:space="preserve">  </w:t>
-            </w:r>
-            <w:proofErr w:type="spellStart"/>
-            <w:r>
-              <w:t>f"Name</w:t>
-            </w:r>
-            <w:proofErr w:type="spellEnd"/>
-            <w:r>
-              <w:t>: {users[</w:t>
-            </w:r>
-            <w:proofErr w:type="spellStart"/>
-            <w:r>
-              <w:t>userID</w:t>
-            </w:r>
-            <w:proofErr w:type="spellEnd"/>
-            <w:r>
-              <w:t>]['name'</w:t>
-            </w:r>
-            <w:proofErr w:type="gramStart"/>
-            <w:r>
-              <w:t>]}\</w:t>
-            </w:r>
-            <w:proofErr w:type="gramEnd"/>
-            <w:r>
-              <w:t>Email:" \</w:t>
+              <w:t>It mostly does it’s job right expect when starting the program the system returns with some warning about c:\Users\BotSolo\Documents\GitHub\91896-Kimi\main.py:104: SyntaxWarning: invalid escape sequence '\E'</w:t>
+            </w:r>
+          </w:p>
+          <w:p>
+            <w:r>
+              <w:t xml:space="preserve">  f"Name: {users[userID]['name']}\Email:" \</w:t>
+            </w:r>
+          </w:p>
+          <w:p>
+            <w:r>
+              <w:t>c:\Users\BotSolo\Documents\GitHub\91896-Kimi\main.py:111: SyntaxWarning: invalid escape sequence '\E'</w:t>
+            </w:r>
+          </w:p>
+          <w:p>
+            <w:r>
+              <w:t xml:space="preserve">  f"Name: {users[userID]['name']}\Email:" \</w:t>
             </w:r>
             <w:r>
               <w:br/>
@@ -555,43 +452,77 @@
           <w:tcPr>
             <w:tcW w:w="2026" w:type="dxa"/>
           </w:tcPr>
-          <w:p/>
+          <w:p>
+            <w:r>
+              <w:t>25/07/2025</w:t>
+            </w:r>
+          </w:p>
         </w:tc>
         <w:tc>
           <w:tcPr>
             <w:tcW w:w="1460" w:type="dxa"/>
           </w:tcPr>
-          <w:p/>
+          <w:p>
+            <w:r>
+              <w:t xml:space="preserve">Searching </w:t>
+            </w:r>
+            <w:r>
+              <w:t>partial</w:t>
+            </w:r>
+            <w:r>
+              <w:t xml:space="preserve"> names and ids/</w:t>
+            </w:r>
+          </w:p>
         </w:tc>
         <w:tc>
           <w:tcPr>
             <w:tcW w:w="1445" w:type="dxa"/>
           </w:tcPr>
-          <w:p/>
+          <w:p>
+            <w:r>
+              <w:t>Invalid</w:t>
+            </w:r>
+          </w:p>
         </w:tc>
         <w:tc>
           <w:tcPr>
             <w:tcW w:w="1492" w:type="dxa"/>
           </w:tcPr>
-          <w:p/>
+          <w:p>
+            <w:r>
+              <w:t>Entering most of the members ID but not completing it. For example JS. Same for tasks, searching Creat</w:t>
+            </w:r>
+          </w:p>
         </w:tc>
         <w:tc>
           <w:tcPr>
             <w:tcW w:w="1484" w:type="dxa"/>
           </w:tcPr>
-          <w:p/>
+          <w:p>
+            <w:r>
+              <w:t xml:space="preserve">It returns with no tasks found. </w:t>
+            </w:r>
+          </w:p>
         </w:tc>
         <w:tc>
           <w:tcPr>
             <w:tcW w:w="4486" w:type="dxa"/>
           </w:tcPr>
-          <w:p/>
+          <w:p>
+            <w:r>
+              <w:t>It returns with no task found.</w:t>
+            </w:r>
+          </w:p>
         </w:tc>
         <w:tc>
           <w:tcPr>
             <w:tcW w:w="1555" w:type="dxa"/>
           </w:tcPr>
-          <w:p/>
+          <w:p>
+            <w:r>
+              <w:t>To fix this, I simply changed the username and task checks from == to in.</w:t>
+            </w:r>
+          </w:p>
         </w:tc>
       </w:tr>
       <w:tr>
@@ -766,6 +697,7 @@
           </w:tcPr>
           <w:p>
             <w:r>
+              <w:lastRenderedPageBreak/>
               <w:t>Date</w:t>
             </w:r>
           </w:p>
@@ -848,15 +780,7 @@
           </w:tcPr>
           <w:p>
             <w:r>
-              <w:t xml:space="preserve">Testing whether the list task function worked as expected, now as a </w:t>
-            </w:r>
-            <w:proofErr w:type="spellStart"/>
-            <w:r>
-              <w:t>msg</w:t>
-            </w:r>
-            <w:proofErr w:type="spellEnd"/>
-            <w:r>
-              <w:t xml:space="preserve"> box</w:t>
+              <w:t>Testing whether the list task function worked as expected, now as a msg box</w:t>
             </w:r>
           </w:p>
         </w:tc>
@@ -886,33 +810,17 @@
           </w:tcPr>
           <w:p>
             <w:r>
-              <w:t xml:space="preserve">It displays all the tasks on a single </w:t>
-            </w:r>
-            <w:proofErr w:type="spellStart"/>
-            <w:r>
-              <w:t>msg</w:t>
-            </w:r>
-            <w:proofErr w:type="spellEnd"/>
-            <w:r>
-              <w:t xml:space="preserve"> box</w:t>
-            </w:r>
-          </w:p>
-        </w:tc>
-        <w:tc>
-          <w:tcPr>
-            <w:tcW w:w="1993" w:type="dxa"/>
-          </w:tcPr>
-          <w:p>
-            <w:r>
-              <w:t xml:space="preserve">It displays them on multiple </w:t>
-            </w:r>
-            <w:proofErr w:type="spellStart"/>
-            <w:r>
-              <w:t>msg</w:t>
-            </w:r>
-            <w:proofErr w:type="spellEnd"/>
-            <w:r>
-              <w:t xml:space="preserve"> box.</w:t>
+              <w:t>It displays all the tasks on a single msg box</w:t>
+            </w:r>
+          </w:p>
+        </w:tc>
+        <w:tc>
+          <w:tcPr>
+            <w:tcW w:w="1993" w:type="dxa"/>
+          </w:tcPr>
+          <w:p>
+            <w:r>
+              <w:t>It displays them on multiple msg box.</w:t>
             </w:r>
           </w:p>
         </w:tc>
@@ -977,36 +885,26 @@
           </w:tcPr>
           <w:p>
             <w:r>
-              <w:t xml:space="preserve">I expect to see all the stock tasks </w:t>
-            </w:r>
-            <w:r>
-              <w:lastRenderedPageBreak/>
-              <w:t>and its details when selected.</w:t>
-            </w:r>
-          </w:p>
-        </w:tc>
-        <w:tc>
-          <w:tcPr>
-            <w:tcW w:w="1993" w:type="dxa"/>
-          </w:tcPr>
-          <w:p>
-            <w:r>
-              <w:lastRenderedPageBreak/>
-              <w:t xml:space="preserve">It works exactly as expected, I can also press cancel </w:t>
-            </w:r>
-            <w:r>
-              <w:lastRenderedPageBreak/>
-              <w:t>to get back to the main menu.</w:t>
-            </w:r>
-          </w:p>
-        </w:tc>
-        <w:tc>
-          <w:tcPr>
-            <w:tcW w:w="1993" w:type="dxa"/>
-          </w:tcPr>
-          <w:p>
-            <w:r>
-              <w:lastRenderedPageBreak/>
+              <w:t>I expect to see all the stock tasks and its details when selected.</w:t>
+            </w:r>
+          </w:p>
+        </w:tc>
+        <w:tc>
+          <w:tcPr>
+            <w:tcW w:w="1993" w:type="dxa"/>
+          </w:tcPr>
+          <w:p>
+            <w:r>
+              <w:t>It works exactly as expected, I can also press cancel to get back to the main menu.</w:t>
+            </w:r>
+          </w:p>
+        </w:tc>
+        <w:tc>
+          <w:tcPr>
+            <w:tcW w:w="1993" w:type="dxa"/>
+          </w:tcPr>
+          <w:p>
+            <w:r>
               <w:t>N/A</w:t>
             </w:r>
           </w:p>
@@ -1166,6 +1064,7 @@
           </w:tcPr>
           <w:p>
             <w:r>
+              <w:lastRenderedPageBreak/>
               <w:t>17/7/2025</w:t>
             </w:r>
           </w:p>
@@ -1216,41 +1115,17 @@
           </w:tcPr>
           <w:p>
             <w:r>
-              <w:t xml:space="preserve">It displays as a choice box instead of a whole message box with </w:t>
-            </w:r>
-            <w:proofErr w:type="gramStart"/>
-            <w:r>
-              <w:t>all of</w:t>
-            </w:r>
-            <w:proofErr w:type="gramEnd"/>
-            <w:r>
-              <w:t xml:space="preserve"> the </w:t>
-            </w:r>
-            <w:proofErr w:type="gramStart"/>
-            <w:r>
-              <w:t>tasks</w:t>
-            </w:r>
-            <w:proofErr w:type="gramEnd"/>
-            <w:r>
-              <w:t xml:space="preserve"> details.</w:t>
-            </w:r>
-          </w:p>
-        </w:tc>
-        <w:tc>
-          <w:tcPr>
-            <w:tcW w:w="1993" w:type="dxa"/>
-          </w:tcPr>
-          <w:p>
-            <w:r>
-              <w:t xml:space="preserve">It was fixed by deleting the choice box option and simply displaying all the tasks in one </w:t>
-            </w:r>
-            <w:proofErr w:type="spellStart"/>
-            <w:r>
-              <w:t>msgbox</w:t>
-            </w:r>
-            <w:proofErr w:type="spellEnd"/>
-            <w:r>
-              <w:t xml:space="preserve"> as required.</w:t>
+              <w:t>It displays as a choice box instead of a whole message box with all of the tasks details.</w:t>
+            </w:r>
+          </w:p>
+        </w:tc>
+        <w:tc>
+          <w:tcPr>
+            <w:tcW w:w="1993" w:type="dxa"/>
+          </w:tcPr>
+          <w:p>
+            <w:r>
+              <w:t>It was fixed by deleting the choice box option and simply displaying all the tasks in one msgbox as required.</w:t>
             </w:r>
           </w:p>
         </w:tc>
@@ -1363,7 +1238,6 @@
                 <w:sz w:val="28"/>
                 <w:szCs w:val="28"/>
               </w:rPr>
-              <w:lastRenderedPageBreak/>
               <w:t>New Task</w:t>
             </w:r>
           </w:p>
@@ -1379,7 +1253,6 @@
           </w:tcPr>
           <w:p>
             <w:r>
-              <w:lastRenderedPageBreak/>
               <w:t>Date</w:t>
             </w:r>
           </w:p>
@@ -1482,15 +1355,7 @@
           </w:tcPr>
           <w:p>
             <w:r>
-              <w:t xml:space="preserve">I entered, title, </w:t>
-            </w:r>
-            <w:proofErr w:type="spellStart"/>
-            <w:r>
-              <w:t>desc</w:t>
-            </w:r>
-            <w:proofErr w:type="spellEnd"/>
-            <w:r>
-              <w:t>, 1, Not Started, JSM</w:t>
+              <w:t>I entered, title, desc, 1, Not Started, JSM</w:t>
             </w:r>
           </w:p>
         </w:tc>
@@ -1520,17 +1385,7 @@
           </w:tcPr>
           <w:p>
             <w:r>
-              <w:t xml:space="preserve">Fixed by changing </w:t>
-            </w:r>
-            <w:proofErr w:type="spellStart"/>
-            <w:proofErr w:type="gramStart"/>
-            <w:r>
-              <w:t>a</w:t>
-            </w:r>
-            <w:proofErr w:type="spellEnd"/>
-            <w:proofErr w:type="gramEnd"/>
-            <w:r>
-              <w:t xml:space="preserve"> if statement from if “” or “” or to checking a list instead, if status not in [“”,””,””]</w:t>
+              <w:t>Fixed by changing a if statement from if “” or “” or to checking a list instead, if status not in [“”,””,””]</w:t>
             </w:r>
           </w:p>
         </w:tc>
@@ -1579,11 +1434,9 @@
             </w:r>
           </w:p>
           <w:p>
-            <w:proofErr w:type="spellStart"/>
             <w:r>
               <w:t>Desc</w:t>
             </w:r>
-            <w:proofErr w:type="spellEnd"/>
           </w:p>
           <w:p>
             <w:r>
@@ -1596,13 +1449,8 @@
             </w:r>
           </w:p>
           <w:p>
-            <w:proofErr w:type="spellStart"/>
-            <w:r>
-              <w:t>Jsm</w:t>
-            </w:r>
-            <w:proofErr w:type="spellEnd"/>
-            <w:r>
-              <w:t xml:space="preserve"> </w:t>
+            <w:r>
+              <w:t xml:space="preserve">Jsm </w:t>
             </w:r>
           </w:p>
         </w:tc>
@@ -1622,38 +1470,17 @@
           </w:tcPr>
           <w:p>
             <w:r>
-              <w:t xml:space="preserve">It breaks, </w:t>
-            </w:r>
-            <w:proofErr w:type="gramStart"/>
-            <w:r>
-              <w:t>similar to</w:t>
-            </w:r>
-            <w:proofErr w:type="gramEnd"/>
-            <w:r>
-              <w:t xml:space="preserve"> the one in update task. </w:t>
-            </w:r>
-          </w:p>
-        </w:tc>
-        <w:tc>
-          <w:tcPr>
-            <w:tcW w:w="1993" w:type="dxa"/>
-          </w:tcPr>
-          <w:p>
-            <w:proofErr w:type="gramStart"/>
-            <w:r>
-              <w:t>Added .strip</w:t>
-            </w:r>
-            <w:proofErr w:type="gramEnd"/>
-            <w:r>
-              <w:t xml:space="preserve"> </w:t>
-            </w:r>
-            <w:proofErr w:type="spellStart"/>
-            <w:r>
-              <w:t>aswell</w:t>
-            </w:r>
-            <w:proofErr w:type="spellEnd"/>
-            <w:r>
-              <w:t>.</w:t>
+              <w:t xml:space="preserve">It breaks, similar to the one in update task. </w:t>
+            </w:r>
+          </w:p>
+        </w:tc>
+        <w:tc>
+          <w:tcPr>
+            <w:tcW w:w="1993" w:type="dxa"/>
+          </w:tcPr>
+          <w:p>
+            <w:r>
+              <w:t>Added .strip aswell.</w:t>
             </w:r>
           </w:p>
         </w:tc>
@@ -1811,6 +1638,7 @@
                 <w:sz w:val="28"/>
                 <w:szCs w:val="28"/>
               </w:rPr>
+              <w:lastRenderedPageBreak/>
               <w:t>Menu</w:t>
             </w:r>
           </w:p>
@@ -1826,6 +1654,7 @@
           </w:tcPr>
           <w:p>
             <w:r>
+              <w:lastRenderedPageBreak/>
               <w:t>Date</w:t>
             </w:r>
           </w:p>
@@ -1948,65 +1777,17 @@
           </w:tcPr>
           <w:p>
             <w:r>
-              <w:t xml:space="preserve">Most of the button’s work but due to recent changes made to the Search function, the title nothing </w:t>
-            </w:r>
-            <w:proofErr w:type="gramStart"/>
-            <w:r>
-              <w:t>match</w:t>
-            </w:r>
-            <w:proofErr w:type="gramEnd"/>
-            <w:r>
-              <w:t xml:space="preserve"> </w:t>
-            </w:r>
-            <w:proofErr w:type="spellStart"/>
-            <w:proofErr w:type="gramStart"/>
-            <w:r>
-              <w:t>it’s</w:t>
-            </w:r>
-            <w:proofErr w:type="spellEnd"/>
-            <w:proofErr w:type="gramEnd"/>
-            <w:r>
-              <w:t xml:space="preserve"> function.</w:t>
-            </w:r>
-          </w:p>
-        </w:tc>
-        <w:tc>
-          <w:tcPr>
-            <w:tcW w:w="1993" w:type="dxa"/>
-          </w:tcPr>
-          <w:p>
-            <w:r>
-              <w:t xml:space="preserve">Simply change It from search task to just search. Also updated what function it redirected the user to, </w:t>
-            </w:r>
-            <w:proofErr w:type="gramStart"/>
-            <w:r>
-              <w:t>It</w:t>
-            </w:r>
-            <w:proofErr w:type="gramEnd"/>
-            <w:r>
-              <w:t xml:space="preserve"> used to direct user to </w:t>
-            </w:r>
-            <w:proofErr w:type="spellStart"/>
-            <w:proofErr w:type="gramStart"/>
-            <w:r>
-              <w:lastRenderedPageBreak/>
-              <w:t>searchTask</w:t>
-            </w:r>
-            <w:proofErr w:type="spellEnd"/>
-            <w:r>
-              <w:t>(</w:t>
-            </w:r>
-            <w:proofErr w:type="gramEnd"/>
-            <w:r>
-              <w:t xml:space="preserve">) but now just </w:t>
-            </w:r>
-            <w:proofErr w:type="gramStart"/>
-            <w:r>
-              <w:t>search(</w:t>
-            </w:r>
-            <w:proofErr w:type="gramEnd"/>
-            <w:r>
-              <w:t>).</w:t>
+              <w:t>Most of the button’s work but due to recent changes made to the Search function, the title nothing match it’s function.</w:t>
+            </w:r>
+          </w:p>
+        </w:tc>
+        <w:tc>
+          <w:tcPr>
+            <w:tcW w:w="1993" w:type="dxa"/>
+          </w:tcPr>
+          <w:p>
+            <w:r>
+              <w:t>Simply change It from search task to just search. Also updated what function it redirected the user to, It used to direct user to searchTask() but now just search().</w:t>
             </w:r>
           </w:p>
         </w:tc>
@@ -2370,11 +2151,9 @@
             </w:r>
           </w:p>
           <w:p>
-            <w:proofErr w:type="spellStart"/>
             <w:r>
               <w:t>Desc</w:t>
             </w:r>
-            <w:proofErr w:type="spellEnd"/>
           </w:p>
           <w:p>
             <w:r>
@@ -2467,11 +2246,9 @@
             </w:r>
           </w:p>
           <w:p>
-            <w:proofErr w:type="spellStart"/>
             <w:r>
               <w:t>Desc</w:t>
             </w:r>
-            <w:proofErr w:type="spellEnd"/>
           </w:p>
           <w:p>
             <w:r>
@@ -2480,36 +2257,38 @@
           </w:p>
           <w:p>
             <w:r>
+              <w:lastRenderedPageBreak/>
               <w:t>Not started [space]</w:t>
             </w:r>
           </w:p>
           <w:p>
-            <w:proofErr w:type="spellStart"/>
-            <w:r>
-              <w:t>Jsm</w:t>
-            </w:r>
-            <w:proofErr w:type="spellEnd"/>
-            <w:r>
-              <w:t xml:space="preserve"> [space]</w:t>
-            </w:r>
-          </w:p>
-        </w:tc>
-        <w:tc>
-          <w:tcPr>
-            <w:tcW w:w="1993" w:type="dxa"/>
-          </w:tcPr>
-          <w:p>
-            <w:r>
-              <w:t>Expected stuff to break as I did not add a validation or found a way to remove said space yet.</w:t>
-            </w:r>
-          </w:p>
-        </w:tc>
-        <w:tc>
-          <w:tcPr>
-            <w:tcW w:w="1993" w:type="dxa"/>
-          </w:tcPr>
-          <w:p>
-            <w:r>
+            <w:r>
+              <w:t>Jsm [space]</w:t>
+            </w:r>
+          </w:p>
+        </w:tc>
+        <w:tc>
+          <w:tcPr>
+            <w:tcW w:w="1993" w:type="dxa"/>
+          </w:tcPr>
+          <w:p>
+            <w:r>
+              <w:lastRenderedPageBreak/>
+              <w:t xml:space="preserve">Expected stuff to break as I did not add a validation or found a way to </w:t>
+            </w:r>
+            <w:r>
+              <w:lastRenderedPageBreak/>
+              <w:t>remove said space yet.</w:t>
+            </w:r>
+          </w:p>
+        </w:tc>
+        <w:tc>
+          <w:tcPr>
+            <w:tcW w:w="1993" w:type="dxa"/>
+          </w:tcPr>
+          <w:p>
+            <w:r>
+              <w:lastRenderedPageBreak/>
               <w:t>It broke the code.</w:t>
             </w:r>
           </w:p>
@@ -2519,13 +2298,12 @@
             <w:tcW w:w="1993" w:type="dxa"/>
           </w:tcPr>
           <w:p>
-            <w:proofErr w:type="gramStart"/>
-            <w:r>
-              <w:t>Added .strip</w:t>
-            </w:r>
-            <w:proofErr w:type="gramEnd"/>
-            <w:r>
-              <w:t>() to most of them, first to remove the unnecessary spaces and makes lists nicer.</w:t>
+            <w:r>
+              <w:t xml:space="preserve">Added .strip() to most of them, first to remove the unnecessary </w:t>
+            </w:r>
+            <w:r>
+              <w:lastRenderedPageBreak/>
+              <w:t>spaces and makes lists nicer.</w:t>
             </w:r>
           </w:p>
         </w:tc>
@@ -2600,13 +2378,7 @@
           </w:tcPr>
           <w:p>
             <w:r>
-              <w:t xml:space="preserve">Boundary - </w:t>
-            </w:r>
-            <w:r>
-              <w:t>in</w:t>
-            </w:r>
-            <w:r>
-              <w:t xml:space="preserve">valid </w:t>
+              <w:t xml:space="preserve">Boundary - invalid </w:t>
             </w:r>
           </w:p>
         </w:tc>
@@ -3045,6 +2817,7 @@
           </w:tcPr>
           <w:p>
             <w:r>
+              <w:lastRenderedPageBreak/>
               <w:t>Date</w:t>
             </w:r>
           </w:p>
@@ -3337,6 +3110,17 @@
         </w:tc>
       </w:tr>
     </w:tbl>
+    <w:p/>
+    <w:p>
+      <w:r>
+        <w:t>Pa search</w:t>
+      </w:r>
+    </w:p>
+    <w:p>
+      <w:r>
+        <w:t>Edit specific in update task</w:t>
+      </w:r>
+    </w:p>
     <w:p/>
     <w:sectPr>
       <w:headerReference w:type="default" r:id="rId10"/>
@@ -4954,12 +4738,7 @@
 </file>
 
 <file path=customXml/item2.xml><?xml version="1.0" encoding="utf-8"?>
-<?mso-contentType ?>
-<FormTemplates xmlns="http://schemas.microsoft.com/sharepoint/v3/contenttype/forms">
-  <Display>DocumentLibraryForm</Display>
-  <Edit>DocumentLibraryForm</Edit>
-  <New>DocumentLibraryForm</New>
-</FormTemplates>
+<b:Sources xmlns:b="http://schemas.openxmlformats.org/officeDocument/2006/bibliography" xmlns="http://schemas.openxmlformats.org/officeDocument/2006/bibliography" SelectedStyle="\APASixthEditionOfficeOnline.xsl" StyleName="APA" Version="6"/>
 </file>
 
 <file path=customXml/item3.xml><?xml version="1.0" encoding="utf-8"?>
@@ -4974,7 +4753,12 @@
 </file>
 
 <file path=customXml/item4.xml><?xml version="1.0" encoding="utf-8"?>
-<b:Sources xmlns:b="http://schemas.openxmlformats.org/officeDocument/2006/bibliography" xmlns="http://schemas.openxmlformats.org/officeDocument/2006/bibliography" SelectedStyle="\APASixthEditionOfficeOnline.xsl" StyleName="APA" Version="6"/>
+<?mso-contentType ?>
+<FormTemplates xmlns="http://schemas.microsoft.com/sharepoint/v3/contenttype/forms">
+  <Display>DocumentLibraryForm</Display>
+  <Edit>DocumentLibraryForm</Edit>
+  <New>DocumentLibraryForm</New>
+</FormTemplates>
 </file>
 
 <file path=customXml/itemProps1.xml><?xml version="1.0" encoding="utf-8"?>
@@ -4997,9 +4781,9 @@
 </file>
 
 <file path=customXml/itemProps2.xml><?xml version="1.0" encoding="utf-8"?>
-<ds:datastoreItem xmlns:ds="http://schemas.openxmlformats.org/officeDocument/2006/customXml" ds:itemID="{1D738709-4E75-423A-A58E-A367BEE6EA78}">
+<ds:datastoreItem xmlns:ds="http://schemas.openxmlformats.org/officeDocument/2006/customXml" ds:itemID="{78BB65EE-6258-407F-8134-4AA82E4B65CF}">
   <ds:schemaRefs>
-    <ds:schemaRef ds:uri="http://schemas.microsoft.com/sharepoint/v3/contenttype/forms"/>
+    <ds:schemaRef ds:uri="http://schemas.openxmlformats.org/officeDocument/2006/bibliography"/>
   </ds:schemaRefs>
 </ds:datastoreItem>
 </file>
@@ -5016,9 +4800,9 @@
 </file>
 
 <file path=customXml/itemProps4.xml><?xml version="1.0" encoding="utf-8"?>
-<ds:datastoreItem xmlns:ds="http://schemas.openxmlformats.org/officeDocument/2006/customXml" ds:itemID="{78BB65EE-6258-407F-8134-4AA82E4B65CF}">
+<ds:datastoreItem xmlns:ds="http://schemas.openxmlformats.org/officeDocument/2006/customXml" ds:itemID="{1D738709-4E75-423A-A58E-A367BEE6EA78}">
   <ds:schemaRefs>
-    <ds:schemaRef ds:uri="http://schemas.openxmlformats.org/officeDocument/2006/bibliography"/>
+    <ds:schemaRef ds:uri="http://schemas.microsoft.com/sharepoint/v3/contenttype/forms"/>
   </ds:schemaRefs>
 </ds:datastoreItem>
 </file>
</xml_diff>

<commit_message>
made it so when searching up members, it shows what task is assigned to them
</commit_message>
<xml_diff>
--- a/91896 Testing.docx
+++ b/91896 Testing.docx
@@ -5,6 +5,7 @@
     <w:p>
       <w:pPr>
         <w:pStyle w:val="Title"/>
+        <w:ind w:left="720" w:hanging="720"/>
       </w:pPr>
       <w:r>
         <w:t>91896 - Testing Document</w:t>
@@ -347,7 +348,20 @@
           </w:tcPr>
           <w:p>
             <w:r>
-              <w:t>I fixed this by accounting for None and len() == 0. This avoids blank space being entered to break the program.</w:t>
+              <w:t xml:space="preserve">I fixed this by accounting for None and </w:t>
+            </w:r>
+            <w:proofErr w:type="spellStart"/>
+            <w:proofErr w:type="gramStart"/>
+            <w:r>
+              <w:t>len</w:t>
+            </w:r>
+            <w:proofErr w:type="spellEnd"/>
+            <w:r>
+              <w:t>(</w:t>
+            </w:r>
+            <w:proofErr w:type="gramEnd"/>
+            <w:r>
+              <w:t>) == 0. This avoids blank space being entered to break the program.</w:t>
             </w:r>
           </w:p>
         </w:tc>
@@ -390,7 +404,15 @@
           </w:tcPr>
           <w:p>
             <w:r>
-              <w:t>Entering both the member’s ID and full name after choose the search for member button.</w:t>
+              <w:t xml:space="preserve">Entering both the member’s ID and full name after </w:t>
+            </w:r>
+            <w:proofErr w:type="gramStart"/>
+            <w:r>
+              <w:t>choose</w:t>
+            </w:r>
+            <w:proofErr w:type="gramEnd"/>
+            <w:r>
+              <w:t xml:space="preserve"> the search for member button.</w:t>
             </w:r>
           </w:p>
         </w:tc>
@@ -410,22 +432,104 @@
           </w:tcPr>
           <w:p>
             <w:r>
-              <w:t>It mostly does it’s job right expect when starting the program the system returns with some warning about c:\Users\BotSolo\Documents\GitHub\91896-Kimi\main.py:104: SyntaxWarning: invalid escape sequence '\E'</w:t>
-            </w:r>
-          </w:p>
-          <w:p>
-            <w:r>
-              <w:t xml:space="preserve">  f"Name: {users[userID]['name']}\Email:" \</w:t>
-            </w:r>
-          </w:p>
-          <w:p>
-            <w:r>
-              <w:t>c:\Users\BotSolo\Documents\GitHub\91896-Kimi\main.py:111: SyntaxWarning: invalid escape sequence '\E'</w:t>
-            </w:r>
-          </w:p>
-          <w:p>
-            <w:r>
-              <w:t xml:space="preserve">  f"Name: {users[userID]['name']}\Email:" \</w:t>
+              <w:t xml:space="preserve">It mostly does </w:t>
+            </w:r>
+            <w:proofErr w:type="spellStart"/>
+            <w:proofErr w:type="gramStart"/>
+            <w:r>
+              <w:t>it’s</w:t>
+            </w:r>
+            <w:proofErr w:type="spellEnd"/>
+            <w:proofErr w:type="gramEnd"/>
+            <w:r>
+              <w:t xml:space="preserve"> job right expect when starting the </w:t>
+            </w:r>
+            <w:proofErr w:type="gramStart"/>
+            <w:r>
+              <w:t>program</w:t>
+            </w:r>
+            <w:proofErr w:type="gramEnd"/>
+            <w:r>
+              <w:t xml:space="preserve"> the system returns with some warning about c:\Users\BotSolo\Documents\GitHub\91896-Kimi\main.py:104: </w:t>
+            </w:r>
+            <w:proofErr w:type="spellStart"/>
+            <w:r>
+              <w:t>SyntaxWarning</w:t>
+            </w:r>
+            <w:proofErr w:type="spellEnd"/>
+            <w:r>
+              <w:t>: invalid escape sequence '\E'</w:t>
+            </w:r>
+          </w:p>
+          <w:p>
+            <w:r>
+              <w:t xml:space="preserve">  </w:t>
+            </w:r>
+            <w:proofErr w:type="spellStart"/>
+            <w:r>
+              <w:t>f"Name</w:t>
+            </w:r>
+            <w:proofErr w:type="spellEnd"/>
+            <w:r>
+              <w:t>: {users[</w:t>
+            </w:r>
+            <w:proofErr w:type="spellStart"/>
+            <w:r>
+              <w:t>userID</w:t>
+            </w:r>
+            <w:proofErr w:type="spellEnd"/>
+            <w:r>
+              <w:t>]['name'</w:t>
+            </w:r>
+            <w:proofErr w:type="gramStart"/>
+            <w:r>
+              <w:t>]}\</w:t>
+            </w:r>
+            <w:proofErr w:type="gramEnd"/>
+            <w:r>
+              <w:t>Email:" \</w:t>
+            </w:r>
+          </w:p>
+          <w:p>
+            <w:r>
+              <w:t xml:space="preserve">c:\Users\BotSolo\Documents\GitHub\91896-Kimi\main.py:111: </w:t>
+            </w:r>
+            <w:proofErr w:type="spellStart"/>
+            <w:r>
+              <w:t>SyntaxWarning</w:t>
+            </w:r>
+            <w:proofErr w:type="spellEnd"/>
+            <w:r>
+              <w:t>: invalid escape sequence '\E'</w:t>
+            </w:r>
+          </w:p>
+          <w:p>
+            <w:r>
+              <w:t xml:space="preserve">  </w:t>
+            </w:r>
+            <w:proofErr w:type="spellStart"/>
+            <w:r>
+              <w:t>f"Name</w:t>
+            </w:r>
+            <w:proofErr w:type="spellEnd"/>
+            <w:r>
+              <w:t>: {users[</w:t>
+            </w:r>
+            <w:proofErr w:type="spellStart"/>
+            <w:r>
+              <w:t>userID</w:t>
+            </w:r>
+            <w:proofErr w:type="spellEnd"/>
+            <w:r>
+              <w:t>]['name'</w:t>
+            </w:r>
+            <w:proofErr w:type="gramStart"/>
+            <w:r>
+              <w:t>]}\</w:t>
+            </w:r>
+            <w:proofErr w:type="gramEnd"/>
+            <w:r>
+              <w:t>Email:" \</w:t>
             </w:r>
             <w:r>
               <w:br/>
@@ -490,8 +594,21 @@
           </w:tcPr>
           <w:p>
             <w:r>
-              <w:t>Entering most of the members ID but not completing it. For example JS. Same for tasks, searching Creat</w:t>
-            </w:r>
+              <w:t xml:space="preserve">Entering most of the members ID but not completing it. For </w:t>
+            </w:r>
+            <w:proofErr w:type="gramStart"/>
+            <w:r>
+              <w:t>example</w:t>
+            </w:r>
+            <w:proofErr w:type="gramEnd"/>
+            <w:r>
+              <w:t xml:space="preserve"> JS. Same for tasks, searching </w:t>
+            </w:r>
+            <w:proofErr w:type="spellStart"/>
+            <w:r>
+              <w:t>Creat</w:t>
+            </w:r>
+            <w:proofErr w:type="spellEnd"/>
           </w:p>
         </w:tc>
         <w:tc>
@@ -530,43 +647,123 @@
           <w:tcPr>
             <w:tcW w:w="2026" w:type="dxa"/>
           </w:tcPr>
-          <w:p/>
+          <w:p>
+            <w:r>
+              <w:t>28/07/2025</w:t>
+            </w:r>
+          </w:p>
         </w:tc>
         <w:tc>
           <w:tcPr>
             <w:tcW w:w="1460" w:type="dxa"/>
           </w:tcPr>
-          <w:p/>
+          <w:p>
+            <w:r>
+              <w:t>Searching users to see what tasks is assigned to them.</w:t>
+            </w:r>
+          </w:p>
         </w:tc>
         <w:tc>
           <w:tcPr>
             <w:tcW w:w="1445" w:type="dxa"/>
           </w:tcPr>
-          <w:p/>
+          <w:p>
+            <w:r>
+              <w:t>Expected</w:t>
+            </w:r>
+          </w:p>
         </w:tc>
         <w:tc>
           <w:tcPr>
             <w:tcW w:w="1492" w:type="dxa"/>
           </w:tcPr>
-          <w:p/>
+          <w:p>
+            <w:r>
+              <w:t xml:space="preserve">Entering </w:t>
+            </w:r>
+            <w:proofErr w:type="spellStart"/>
+            <w:r>
+              <w:t>jsm</w:t>
+            </w:r>
+            <w:proofErr w:type="spellEnd"/>
+            <w:r>
+              <w:t xml:space="preserve"> then john</w:t>
+            </w:r>
+          </w:p>
         </w:tc>
         <w:tc>
           <w:tcPr>
             <w:tcW w:w="1484" w:type="dxa"/>
           </w:tcPr>
-          <w:p/>
+          <w:p>
+            <w:r>
+              <w:t>It returns with the assigned task’s IDs.</w:t>
+            </w:r>
+          </w:p>
         </w:tc>
         <w:tc>
           <w:tcPr>
             <w:tcW w:w="4486" w:type="dxa"/>
           </w:tcPr>
-          <w:p/>
+          <w:p>
+            <w:r>
+              <w:t>It works but when entering John, the task shows up twice, {t</w:t>
+            </w:r>
+            <w:proofErr w:type="gramStart"/>
+            <w:r>
+              <w:t>1,t5,t1,t</w:t>
+            </w:r>
+            <w:proofErr w:type="gramEnd"/>
+            <w:r>
+              <w:t>5}.</w:t>
+            </w:r>
+          </w:p>
         </w:tc>
         <w:tc>
           <w:tcPr>
             <w:tcW w:w="1555" w:type="dxa"/>
           </w:tcPr>
-          <w:p/>
+          <w:p>
+            <w:r>
+              <w:t xml:space="preserve">I fixed this by adding a part to remove the appended part, so that it stays clean and constantly updated. </w:t>
+            </w:r>
+            <w:r>
+              <w:lastRenderedPageBreak/>
+              <w:t xml:space="preserve">(Had to </w:t>
+            </w:r>
+            <w:proofErr w:type="gramStart"/>
+            <w:r>
+              <w:t>use .remove</w:t>
+            </w:r>
+            <w:proofErr w:type="gramEnd"/>
+            <w:r>
+              <w:t xml:space="preserve"> instead </w:t>
+            </w:r>
+            <w:proofErr w:type="gramStart"/>
+            <w:r>
+              <w:t>of .pop</w:t>
+            </w:r>
+            <w:proofErr w:type="gramEnd"/>
+            <w:r>
+              <w:t xml:space="preserve"> </w:t>
+            </w:r>
+            <w:proofErr w:type="spellStart"/>
+            <w:r>
+              <w:t>cuz</w:t>
+            </w:r>
+            <w:proofErr w:type="spellEnd"/>
+            <w:r>
+              <w:t xml:space="preserve"> in </w:t>
+            </w:r>
+            <w:proofErr w:type="spellStart"/>
+            <w:r>
+              <w:t>intg</w:t>
+            </w:r>
+            <w:proofErr w:type="spellEnd"/>
+            <w:r>
+              <w:t>)</w:t>
+            </w:r>
+          </w:p>
         </w:tc>
       </w:tr>
       <w:tr>
@@ -697,7 +894,6 @@
           </w:tcPr>
           <w:p>
             <w:r>
-              <w:lastRenderedPageBreak/>
               <w:t>Date</w:t>
             </w:r>
           </w:p>
@@ -780,7 +976,15 @@
           </w:tcPr>
           <w:p>
             <w:r>
-              <w:t>Testing whether the list task function worked as expected, now as a msg box</w:t>
+              <w:t xml:space="preserve">Testing whether the list task function worked as expected, now as a </w:t>
+            </w:r>
+            <w:proofErr w:type="spellStart"/>
+            <w:r>
+              <w:t>msg</w:t>
+            </w:r>
+            <w:proofErr w:type="spellEnd"/>
+            <w:r>
+              <w:t xml:space="preserve"> box</w:t>
             </w:r>
           </w:p>
         </w:tc>
@@ -810,17 +1014,33 @@
           </w:tcPr>
           <w:p>
             <w:r>
-              <w:t>It displays all the tasks on a single msg box</w:t>
-            </w:r>
-          </w:p>
-        </w:tc>
-        <w:tc>
-          <w:tcPr>
-            <w:tcW w:w="1993" w:type="dxa"/>
-          </w:tcPr>
-          <w:p>
-            <w:r>
-              <w:t>It displays them on multiple msg box.</w:t>
+              <w:t xml:space="preserve">It displays all the tasks on a single </w:t>
+            </w:r>
+            <w:proofErr w:type="spellStart"/>
+            <w:r>
+              <w:t>msg</w:t>
+            </w:r>
+            <w:proofErr w:type="spellEnd"/>
+            <w:r>
+              <w:t xml:space="preserve"> box</w:t>
+            </w:r>
+          </w:p>
+        </w:tc>
+        <w:tc>
+          <w:tcPr>
+            <w:tcW w:w="1993" w:type="dxa"/>
+          </w:tcPr>
+          <w:p>
+            <w:r>
+              <w:t xml:space="preserve">It displays them on multiple </w:t>
+            </w:r>
+            <w:proofErr w:type="spellStart"/>
+            <w:r>
+              <w:t>msg</w:t>
+            </w:r>
+            <w:proofErr w:type="spellEnd"/>
+            <w:r>
+              <w:t xml:space="preserve"> box.</w:t>
             </w:r>
           </w:p>
         </w:tc>
@@ -1002,16 +1222,21 @@
           </w:tcPr>
           <w:p>
             <w:r>
-              <w:t>I am testing whether calling the list task function, the menu with all the tasks displays and works as expected. To do this, ill first add a new task, modify an existing task, then displaying all the tasks.</w:t>
-            </w:r>
-          </w:p>
-        </w:tc>
-        <w:tc>
-          <w:tcPr>
-            <w:tcW w:w="1992" w:type="dxa"/>
-          </w:tcPr>
-          <w:p>
-            <w:r>
+              <w:t xml:space="preserve">I am testing whether calling </w:t>
+            </w:r>
+            <w:r>
+              <w:lastRenderedPageBreak/>
+              <w:t>the list task function, the menu with all the tasks displays and works as expected. To do this, ill first add a new task, modify an existing task, then displaying all the tasks.</w:t>
+            </w:r>
+          </w:p>
+        </w:tc>
+        <w:tc>
+          <w:tcPr>
+            <w:tcW w:w="1992" w:type="dxa"/>
+          </w:tcPr>
+          <w:p>
+            <w:r>
+              <w:lastRenderedPageBreak/>
               <w:t>Expected</w:t>
             </w:r>
           </w:p>
@@ -1032,26 +1257,36 @@
           </w:tcPr>
           <w:p>
             <w:r>
-              <w:t>I expect a menu containing all the task whether it’s stock or added by the add task function.</w:t>
-            </w:r>
-          </w:p>
-        </w:tc>
-        <w:tc>
-          <w:tcPr>
-            <w:tcW w:w="1993" w:type="dxa"/>
-          </w:tcPr>
-          <w:p>
-            <w:r>
-              <w:t xml:space="preserve">Everything displays as expected, whether the new task or the modified task. The rest of the tasks remains normal. </w:t>
-            </w:r>
-          </w:p>
-        </w:tc>
-        <w:tc>
-          <w:tcPr>
-            <w:tcW w:w="1993" w:type="dxa"/>
-          </w:tcPr>
-          <w:p>
-            <w:r>
+              <w:t xml:space="preserve">I expect a menu containing all the </w:t>
+            </w:r>
+            <w:r>
+              <w:lastRenderedPageBreak/>
+              <w:t>task whether it’s stock or added by the add task function.</w:t>
+            </w:r>
+          </w:p>
+        </w:tc>
+        <w:tc>
+          <w:tcPr>
+            <w:tcW w:w="1993" w:type="dxa"/>
+          </w:tcPr>
+          <w:p>
+            <w:r>
+              <w:lastRenderedPageBreak/>
+              <w:t xml:space="preserve">Everything displays as </w:t>
+            </w:r>
+            <w:r>
+              <w:lastRenderedPageBreak/>
+              <w:t xml:space="preserve">expected, whether the new task or the modified task. The rest of the tasks remains normal. </w:t>
+            </w:r>
+          </w:p>
+        </w:tc>
+        <w:tc>
+          <w:tcPr>
+            <w:tcW w:w="1993" w:type="dxa"/>
+          </w:tcPr>
+          <w:p>
+            <w:r>
+              <w:lastRenderedPageBreak/>
               <w:t>N/A</w:t>
             </w:r>
           </w:p>
@@ -1064,7 +1299,6 @@
           </w:tcPr>
           <w:p>
             <w:r>
-              <w:lastRenderedPageBreak/>
               <w:t>17/7/2025</w:t>
             </w:r>
           </w:p>
@@ -1115,17 +1349,41 @@
           </w:tcPr>
           <w:p>
             <w:r>
-              <w:t>It displays as a choice box instead of a whole message box with all of the tasks details.</w:t>
-            </w:r>
-          </w:p>
-        </w:tc>
-        <w:tc>
-          <w:tcPr>
-            <w:tcW w:w="1993" w:type="dxa"/>
-          </w:tcPr>
-          <w:p>
-            <w:r>
-              <w:t>It was fixed by deleting the choice box option and simply displaying all the tasks in one msgbox as required.</w:t>
+              <w:t xml:space="preserve">It displays as a choice box instead of a whole message box with </w:t>
+            </w:r>
+            <w:proofErr w:type="gramStart"/>
+            <w:r>
+              <w:t>all of</w:t>
+            </w:r>
+            <w:proofErr w:type="gramEnd"/>
+            <w:r>
+              <w:t xml:space="preserve"> the </w:t>
+            </w:r>
+            <w:proofErr w:type="gramStart"/>
+            <w:r>
+              <w:t>tasks</w:t>
+            </w:r>
+            <w:proofErr w:type="gramEnd"/>
+            <w:r>
+              <w:t xml:space="preserve"> details.</w:t>
+            </w:r>
+          </w:p>
+        </w:tc>
+        <w:tc>
+          <w:tcPr>
+            <w:tcW w:w="1993" w:type="dxa"/>
+          </w:tcPr>
+          <w:p>
+            <w:r>
+              <w:t xml:space="preserve">It was fixed by deleting the choice box option and simply displaying all the tasks in one </w:t>
+            </w:r>
+            <w:proofErr w:type="spellStart"/>
+            <w:r>
+              <w:t>msgbox</w:t>
+            </w:r>
+            <w:proofErr w:type="spellEnd"/>
+            <w:r>
+              <w:t xml:space="preserve"> as required.</w:t>
             </w:r>
           </w:p>
         </w:tc>
@@ -1355,7 +1613,15 @@
           </w:tcPr>
           <w:p>
             <w:r>
-              <w:t>I entered, title, desc, 1, Not Started, JSM</w:t>
+              <w:t xml:space="preserve">I entered, title, </w:t>
+            </w:r>
+            <w:proofErr w:type="spellStart"/>
+            <w:r>
+              <w:t>desc</w:t>
+            </w:r>
+            <w:proofErr w:type="spellEnd"/>
+            <w:r>
+              <w:t>, 1, Not Started, JSM</w:t>
             </w:r>
           </w:p>
         </w:tc>
@@ -1385,7 +1651,17 @@
           </w:tcPr>
           <w:p>
             <w:r>
-              <w:t>Fixed by changing a if statement from if “” or “” or to checking a list instead, if status not in [“”,””,””]</w:t>
+              <w:t xml:space="preserve">Fixed by changing </w:t>
+            </w:r>
+            <w:proofErr w:type="spellStart"/>
+            <w:proofErr w:type="gramStart"/>
+            <w:r>
+              <w:t>a</w:t>
+            </w:r>
+            <w:proofErr w:type="spellEnd"/>
+            <w:proofErr w:type="gramEnd"/>
+            <w:r>
+              <w:t xml:space="preserve"> if statement from if “” or “” or to checking a list instead, if status not in [“”,””,””]</w:t>
             </w:r>
           </w:p>
         </w:tc>
@@ -1400,6 +1676,7 @@
           </w:tcPr>
           <w:p>
             <w:r>
+              <w:lastRenderedPageBreak/>
               <w:t>23/07/2025</w:t>
             </w:r>
           </w:p>
@@ -1434,9 +1711,11 @@
             </w:r>
           </w:p>
           <w:p>
+            <w:proofErr w:type="spellStart"/>
             <w:r>
               <w:t>Desc</w:t>
             </w:r>
+            <w:proofErr w:type="spellEnd"/>
           </w:p>
           <w:p>
             <w:r>
@@ -1449,8 +1728,13 @@
             </w:r>
           </w:p>
           <w:p>
-            <w:r>
-              <w:t xml:space="preserve">Jsm </w:t>
+            <w:proofErr w:type="spellStart"/>
+            <w:r>
+              <w:t>Jsm</w:t>
+            </w:r>
+            <w:proofErr w:type="spellEnd"/>
+            <w:r>
+              <w:t xml:space="preserve"> </w:t>
             </w:r>
           </w:p>
         </w:tc>
@@ -1470,17 +1754,38 @@
           </w:tcPr>
           <w:p>
             <w:r>
-              <w:t xml:space="preserve">It breaks, similar to the one in update task. </w:t>
-            </w:r>
-          </w:p>
-        </w:tc>
-        <w:tc>
-          <w:tcPr>
-            <w:tcW w:w="1993" w:type="dxa"/>
-          </w:tcPr>
-          <w:p>
-            <w:r>
-              <w:t>Added .strip aswell.</w:t>
+              <w:t xml:space="preserve">It breaks, </w:t>
+            </w:r>
+            <w:proofErr w:type="gramStart"/>
+            <w:r>
+              <w:t>similar to</w:t>
+            </w:r>
+            <w:proofErr w:type="gramEnd"/>
+            <w:r>
+              <w:t xml:space="preserve"> the one in update task. </w:t>
+            </w:r>
+          </w:p>
+        </w:tc>
+        <w:tc>
+          <w:tcPr>
+            <w:tcW w:w="1993" w:type="dxa"/>
+          </w:tcPr>
+          <w:p>
+            <w:proofErr w:type="gramStart"/>
+            <w:r>
+              <w:t>Added .strip</w:t>
+            </w:r>
+            <w:proofErr w:type="gramEnd"/>
+            <w:r>
+              <w:t xml:space="preserve"> </w:t>
+            </w:r>
+            <w:proofErr w:type="spellStart"/>
+            <w:r>
+              <w:t>aswell</w:t>
+            </w:r>
+            <w:proofErr w:type="spellEnd"/>
+            <w:r>
+              <w:t>.</w:t>
             </w:r>
           </w:p>
         </w:tc>
@@ -1638,7 +1943,6 @@
                 <w:sz w:val="28"/>
                 <w:szCs w:val="28"/>
               </w:rPr>
-              <w:lastRenderedPageBreak/>
               <w:t>Menu</w:t>
             </w:r>
           </w:p>
@@ -1654,7 +1958,6 @@
           </w:tcPr>
           <w:p>
             <w:r>
-              <w:lastRenderedPageBreak/>
               <w:t>Date</w:t>
             </w:r>
           </w:p>
@@ -1777,17 +2080,64 @@
           </w:tcPr>
           <w:p>
             <w:r>
-              <w:t>Most of the button’s work but due to recent changes made to the Search function, the title nothing match it’s function.</w:t>
-            </w:r>
-          </w:p>
-        </w:tc>
-        <w:tc>
-          <w:tcPr>
-            <w:tcW w:w="1993" w:type="dxa"/>
-          </w:tcPr>
-          <w:p>
-            <w:r>
-              <w:t>Simply change It from search task to just search. Also updated what function it redirected the user to, It used to direct user to searchTask() but now just search().</w:t>
+              <w:t xml:space="preserve">Most of the button’s work but due to recent changes made to the Search function, the title nothing </w:t>
+            </w:r>
+            <w:proofErr w:type="gramStart"/>
+            <w:r>
+              <w:t>match</w:t>
+            </w:r>
+            <w:proofErr w:type="gramEnd"/>
+            <w:r>
+              <w:t xml:space="preserve"> </w:t>
+            </w:r>
+            <w:proofErr w:type="spellStart"/>
+            <w:proofErr w:type="gramStart"/>
+            <w:r>
+              <w:t>it’s</w:t>
+            </w:r>
+            <w:proofErr w:type="spellEnd"/>
+            <w:proofErr w:type="gramEnd"/>
+            <w:r>
+              <w:t xml:space="preserve"> function.</w:t>
+            </w:r>
+          </w:p>
+        </w:tc>
+        <w:tc>
+          <w:tcPr>
+            <w:tcW w:w="1993" w:type="dxa"/>
+          </w:tcPr>
+          <w:p>
+            <w:r>
+              <w:t xml:space="preserve">Simply change It from search task to just search. Also updated what function it redirected the user to, </w:t>
+            </w:r>
+            <w:proofErr w:type="gramStart"/>
+            <w:r>
+              <w:t>It</w:t>
+            </w:r>
+            <w:proofErr w:type="gramEnd"/>
+            <w:r>
+              <w:t xml:space="preserve"> used to direct user to </w:t>
+            </w:r>
+            <w:proofErr w:type="spellStart"/>
+            <w:proofErr w:type="gramStart"/>
+            <w:r>
+              <w:t>searchTask</w:t>
+            </w:r>
+            <w:proofErr w:type="spellEnd"/>
+            <w:r>
+              <w:t>(</w:t>
+            </w:r>
+            <w:proofErr w:type="gramEnd"/>
+            <w:r>
+              <w:t xml:space="preserve">) but now just </w:t>
+            </w:r>
+            <w:proofErr w:type="gramStart"/>
+            <w:r>
+              <w:t>search(</w:t>
+            </w:r>
+            <w:proofErr w:type="gramEnd"/>
+            <w:r>
+              <w:t>).</w:t>
             </w:r>
           </w:p>
         </w:tc>
@@ -2027,6 +2377,7 @@
                 <w:sz w:val="28"/>
                 <w:szCs w:val="28"/>
               </w:rPr>
+              <w:lastRenderedPageBreak/>
               <w:t>Update task</w:t>
             </w:r>
           </w:p>
@@ -2042,6 +2393,7 @@
           </w:tcPr>
           <w:p>
             <w:r>
+              <w:lastRenderedPageBreak/>
               <w:t>Date</w:t>
             </w:r>
           </w:p>
@@ -2151,9 +2503,11 @@
             </w:r>
           </w:p>
           <w:p>
+            <w:proofErr w:type="spellStart"/>
             <w:r>
               <w:t>Desc</w:t>
             </w:r>
+            <w:proofErr w:type="spellEnd"/>
           </w:p>
           <w:p>
             <w:r>
@@ -2246,9 +2600,11 @@
             </w:r>
           </w:p>
           <w:p>
+            <w:proofErr w:type="spellStart"/>
             <w:r>
               <w:t>Desc</w:t>
             </w:r>
+            <w:proofErr w:type="spellEnd"/>
           </w:p>
           <w:p>
             <w:r>
@@ -2257,38 +2613,36 @@
           </w:p>
           <w:p>
             <w:r>
-              <w:lastRenderedPageBreak/>
               <w:t>Not started [space]</w:t>
             </w:r>
           </w:p>
           <w:p>
-            <w:r>
-              <w:t>Jsm [space]</w:t>
-            </w:r>
-          </w:p>
-        </w:tc>
-        <w:tc>
-          <w:tcPr>
-            <w:tcW w:w="1993" w:type="dxa"/>
-          </w:tcPr>
-          <w:p>
-            <w:r>
-              <w:lastRenderedPageBreak/>
-              <w:t xml:space="preserve">Expected stuff to break as I did not add a validation or found a way to </w:t>
-            </w:r>
-            <w:r>
-              <w:lastRenderedPageBreak/>
-              <w:t>remove said space yet.</w:t>
-            </w:r>
-          </w:p>
-        </w:tc>
-        <w:tc>
-          <w:tcPr>
-            <w:tcW w:w="1993" w:type="dxa"/>
-          </w:tcPr>
-          <w:p>
-            <w:r>
-              <w:lastRenderedPageBreak/>
+            <w:proofErr w:type="spellStart"/>
+            <w:r>
+              <w:t>Jsm</w:t>
+            </w:r>
+            <w:proofErr w:type="spellEnd"/>
+            <w:r>
+              <w:t xml:space="preserve"> [space]</w:t>
+            </w:r>
+          </w:p>
+        </w:tc>
+        <w:tc>
+          <w:tcPr>
+            <w:tcW w:w="1993" w:type="dxa"/>
+          </w:tcPr>
+          <w:p>
+            <w:r>
+              <w:t>Expected stuff to break as I did not add a validation or found a way to remove said space yet.</w:t>
+            </w:r>
+          </w:p>
+        </w:tc>
+        <w:tc>
+          <w:tcPr>
+            <w:tcW w:w="1993" w:type="dxa"/>
+          </w:tcPr>
+          <w:p>
+            <w:r>
               <w:t>It broke the code.</w:t>
             </w:r>
           </w:p>
@@ -2298,12 +2652,13 @@
             <w:tcW w:w="1993" w:type="dxa"/>
           </w:tcPr>
           <w:p>
-            <w:r>
-              <w:t xml:space="preserve">Added .strip() to most of them, first to remove the unnecessary </w:t>
-            </w:r>
-            <w:r>
-              <w:lastRenderedPageBreak/>
-              <w:t>spaces and makes lists nicer.</w:t>
+            <w:proofErr w:type="gramStart"/>
+            <w:r>
+              <w:t>Added .strip</w:t>
+            </w:r>
+            <w:proofErr w:type="gramEnd"/>
+            <w:r>
+              <w:t>() to most of them, first to remove the unnecessary spaces and makes lists nicer.</w:t>
             </w:r>
           </w:p>
         </w:tc>
@@ -2817,7 +3172,6 @@
           </w:tcPr>
           <w:p>
             <w:r>
-              <w:lastRenderedPageBreak/>
               <w:t>Date</w:t>
             </w:r>
           </w:p>
@@ -4738,7 +5092,12 @@
 </file>
 
 <file path=customXml/item2.xml><?xml version="1.0" encoding="utf-8"?>
-<b:Sources xmlns:b="http://schemas.openxmlformats.org/officeDocument/2006/bibliography" xmlns="http://schemas.openxmlformats.org/officeDocument/2006/bibliography" SelectedStyle="\APASixthEditionOfficeOnline.xsl" StyleName="APA" Version="6"/>
+<?mso-contentType ?>
+<FormTemplates xmlns="http://schemas.microsoft.com/sharepoint/v3/contenttype/forms">
+  <Display>DocumentLibraryForm</Display>
+  <Edit>DocumentLibraryForm</Edit>
+  <New>DocumentLibraryForm</New>
+</FormTemplates>
 </file>
 
 <file path=customXml/item3.xml><?xml version="1.0" encoding="utf-8"?>
@@ -4753,12 +5112,7 @@
 </file>
 
 <file path=customXml/item4.xml><?xml version="1.0" encoding="utf-8"?>
-<?mso-contentType ?>
-<FormTemplates xmlns="http://schemas.microsoft.com/sharepoint/v3/contenttype/forms">
-  <Display>DocumentLibraryForm</Display>
-  <Edit>DocumentLibraryForm</Edit>
-  <New>DocumentLibraryForm</New>
-</FormTemplates>
+<b:Sources xmlns:b="http://schemas.openxmlformats.org/officeDocument/2006/bibliography" xmlns="http://schemas.openxmlformats.org/officeDocument/2006/bibliography" SelectedStyle="\APASixthEditionOfficeOnline.xsl" StyleName="APA" Version="6"/>
 </file>
 
 <file path=customXml/itemProps1.xml><?xml version="1.0" encoding="utf-8"?>
@@ -4781,9 +5135,9 @@
 </file>
 
 <file path=customXml/itemProps2.xml><?xml version="1.0" encoding="utf-8"?>
-<ds:datastoreItem xmlns:ds="http://schemas.openxmlformats.org/officeDocument/2006/customXml" ds:itemID="{78BB65EE-6258-407F-8134-4AA82E4B65CF}">
+<ds:datastoreItem xmlns:ds="http://schemas.openxmlformats.org/officeDocument/2006/customXml" ds:itemID="{1D738709-4E75-423A-A58E-A367BEE6EA78}">
   <ds:schemaRefs>
-    <ds:schemaRef ds:uri="http://schemas.openxmlformats.org/officeDocument/2006/bibliography"/>
+    <ds:schemaRef ds:uri="http://schemas.microsoft.com/sharepoint/v3/contenttype/forms"/>
   </ds:schemaRefs>
 </ds:datastoreItem>
 </file>
@@ -4800,9 +5154,9 @@
 </file>
 
 <file path=customXml/itemProps4.xml><?xml version="1.0" encoding="utf-8"?>
-<ds:datastoreItem xmlns:ds="http://schemas.openxmlformats.org/officeDocument/2006/customXml" ds:itemID="{1D738709-4E75-423A-A58E-A367BEE6EA78}">
+<ds:datastoreItem xmlns:ds="http://schemas.openxmlformats.org/officeDocument/2006/customXml" ds:itemID="{78BB65EE-6258-407F-8134-4AA82E4B65CF}">
   <ds:schemaRefs>
-    <ds:schemaRef ds:uri="http://schemas.microsoft.com/sharepoint/v3/contenttype/forms"/>
+    <ds:schemaRef ds:uri="http://schemas.openxmlformats.org/officeDocument/2006/bibliography"/>
   </ds:schemaRefs>
 </ds:datastoreItem>
 </file>
</xml_diff>

<commit_message>
Updated the validation for update task
</commit_message>
<xml_diff>
--- a/91896 Testing.docx
+++ b/91896 Testing.docx
@@ -354,20 +354,7 @@
           </w:tcPr>
           <w:p>
             <w:r>
-              <w:t xml:space="preserve">I fixed this by accounting for None and </w:t>
-            </w:r>
-            <w:proofErr w:type="spellStart"/>
-            <w:proofErr w:type="gramStart"/>
-            <w:r>
-              <w:t>len</w:t>
-            </w:r>
-            <w:proofErr w:type="spellEnd"/>
-            <w:r>
-              <w:t>(</w:t>
-            </w:r>
-            <w:proofErr w:type="gramEnd"/>
-            <w:r>
-              <w:t>) == 0. This avoids blank space being entered to break the program.</w:t>
+              <w:t>I fixed this by accounting for None and len() == 0. This avoids blank space being entered to break the program.</w:t>
             </w:r>
           </w:p>
         </w:tc>
@@ -430,104 +417,22 @@
           </w:tcPr>
           <w:p>
             <w:r>
-              <w:t xml:space="preserve">It mostly does </w:t>
-            </w:r>
-            <w:proofErr w:type="spellStart"/>
-            <w:proofErr w:type="gramStart"/>
-            <w:r>
-              <w:t>it’s</w:t>
-            </w:r>
-            <w:proofErr w:type="spellEnd"/>
-            <w:proofErr w:type="gramEnd"/>
-            <w:r>
-              <w:t xml:space="preserve"> job right expect when starting the </w:t>
-            </w:r>
-            <w:proofErr w:type="gramStart"/>
-            <w:r>
-              <w:t>program</w:t>
-            </w:r>
-            <w:proofErr w:type="gramEnd"/>
-            <w:r>
-              <w:t xml:space="preserve"> the system returns with some warning about c:\Users\BotSolo\Documents\GitHub\91896-Kimi\main.py:104: </w:t>
-            </w:r>
-            <w:proofErr w:type="spellStart"/>
-            <w:r>
-              <w:t>SyntaxWarning</w:t>
-            </w:r>
-            <w:proofErr w:type="spellEnd"/>
-            <w:r>
-              <w:t>: invalid escape sequence '\E'</w:t>
-            </w:r>
-          </w:p>
-          <w:p>
-            <w:r>
-              <w:t xml:space="preserve">  </w:t>
-            </w:r>
-            <w:proofErr w:type="spellStart"/>
-            <w:r>
-              <w:t>f"Name</w:t>
-            </w:r>
-            <w:proofErr w:type="spellEnd"/>
-            <w:r>
-              <w:t>: {users[</w:t>
-            </w:r>
-            <w:proofErr w:type="spellStart"/>
-            <w:r>
-              <w:t>userID</w:t>
-            </w:r>
-            <w:proofErr w:type="spellEnd"/>
-            <w:r>
-              <w:t>]['name'</w:t>
-            </w:r>
-            <w:proofErr w:type="gramStart"/>
-            <w:r>
-              <w:t>]}\</w:t>
-            </w:r>
-            <w:proofErr w:type="gramEnd"/>
-            <w:r>
-              <w:t>Email:" \</w:t>
-            </w:r>
-          </w:p>
-          <w:p>
-            <w:r>
-              <w:t xml:space="preserve">c:\Users\BotSolo\Documents\GitHub\91896-Kimi\main.py:111: </w:t>
-            </w:r>
-            <w:proofErr w:type="spellStart"/>
-            <w:r>
-              <w:t>SyntaxWarning</w:t>
-            </w:r>
-            <w:proofErr w:type="spellEnd"/>
-            <w:r>
-              <w:t>: invalid escape sequence '\E'</w:t>
-            </w:r>
-          </w:p>
-          <w:p>
-            <w:r>
-              <w:t xml:space="preserve">  </w:t>
-            </w:r>
-            <w:proofErr w:type="spellStart"/>
-            <w:r>
-              <w:t>f"Name</w:t>
-            </w:r>
-            <w:proofErr w:type="spellEnd"/>
-            <w:r>
-              <w:t>: {users[</w:t>
-            </w:r>
-            <w:proofErr w:type="spellStart"/>
-            <w:r>
-              <w:t>userID</w:t>
-            </w:r>
-            <w:proofErr w:type="spellEnd"/>
-            <w:r>
-              <w:t>]['name'</w:t>
-            </w:r>
-            <w:proofErr w:type="gramStart"/>
-            <w:r>
-              <w:t>]}\</w:t>
-            </w:r>
-            <w:proofErr w:type="gramEnd"/>
-            <w:r>
-              <w:t>Email:" \</w:t>
+              <w:t>It mostly does it’s job right expect when starting the program the system returns with some warning about c:\Users\BotSolo\Documents\GitHub\91896-Kimi\main.py:104: SyntaxWarning: invalid escape sequence '\E'</w:t>
+            </w:r>
+          </w:p>
+          <w:p>
+            <w:r>
+              <w:t xml:space="preserve">  f"Name: {users[userID]['name']}\Email:" \</w:t>
+            </w:r>
+          </w:p>
+          <w:p>
+            <w:r>
+              <w:t>c:\Users\BotSolo\Documents\GitHub\91896-Kimi\main.py:111: SyntaxWarning: invalid escape sequence '\E'</w:t>
+            </w:r>
+          </w:p>
+          <w:p>
+            <w:r>
+              <w:t xml:space="preserve">  f"Name: {users[userID]['name']}\Email:" \</w:t>
             </w:r>
             <w:r>
               <w:br/>
@@ -592,21 +497,8 @@
           </w:tcPr>
           <w:p>
             <w:r>
-              <w:t xml:space="preserve">Entering most of the members ID but not completing it. For </w:t>
-            </w:r>
-            <w:proofErr w:type="gramStart"/>
-            <w:r>
-              <w:t>example</w:t>
-            </w:r>
-            <w:proofErr w:type="gramEnd"/>
-            <w:r>
-              <w:t xml:space="preserve"> JS. Same for tasks, searching </w:t>
-            </w:r>
-            <w:proofErr w:type="spellStart"/>
-            <w:r>
-              <w:t>Creat</w:t>
-            </w:r>
-            <w:proofErr w:type="spellEnd"/>
+              <w:t>Entering most of the members ID but not completing it. For example JS. Same for tasks, searching Creat</w:t>
+            </w:r>
           </w:p>
         </w:tc>
         <w:tc>
@@ -677,15 +569,7 @@
           </w:tcPr>
           <w:p>
             <w:r>
-              <w:t xml:space="preserve">Entering </w:t>
-            </w:r>
-            <w:proofErr w:type="spellStart"/>
-            <w:r>
-              <w:t>jsm</w:t>
-            </w:r>
-            <w:proofErr w:type="spellEnd"/>
-            <w:r>
-              <w:t xml:space="preserve"> then john</w:t>
+              <w:t>Entering jsm then john</w:t>
             </w:r>
           </w:p>
         </w:tc>
@@ -705,15 +589,7 @@
           </w:tcPr>
           <w:p>
             <w:r>
-              <w:t>It works but when entering John, the task shows up twice, {t</w:t>
-            </w:r>
-            <w:proofErr w:type="gramStart"/>
-            <w:r>
-              <w:t>1,t5,t1,t</w:t>
-            </w:r>
-            <w:proofErr w:type="gramEnd"/>
-            <w:r>
-              <w:t>5}.</w:t>
+              <w:t>It works but when entering John, the task shows up twice, {t1,t5,t1,t5}.</w:t>
             </w:r>
           </w:p>
         </w:tc>
@@ -727,39 +603,7 @@
             </w:r>
             <w:r>
               <w:lastRenderedPageBreak/>
-              <w:t xml:space="preserve">(Had to </w:t>
-            </w:r>
-            <w:proofErr w:type="gramStart"/>
-            <w:r>
-              <w:t>use .remove</w:t>
-            </w:r>
-            <w:proofErr w:type="gramEnd"/>
-            <w:r>
-              <w:t xml:space="preserve"> instead </w:t>
-            </w:r>
-            <w:proofErr w:type="gramStart"/>
-            <w:r>
-              <w:t>of .pop</w:t>
-            </w:r>
-            <w:proofErr w:type="gramEnd"/>
-            <w:r>
-              <w:t xml:space="preserve"> </w:t>
-            </w:r>
-            <w:proofErr w:type="spellStart"/>
-            <w:r>
-              <w:t>cuz</w:t>
-            </w:r>
-            <w:proofErr w:type="spellEnd"/>
-            <w:r>
-              <w:t xml:space="preserve"> in </w:t>
-            </w:r>
-            <w:proofErr w:type="spellStart"/>
-            <w:r>
-              <w:t>intg</w:t>
-            </w:r>
-            <w:proofErr w:type="spellEnd"/>
-            <w:r>
-              <w:t>)</w:t>
+              <w:t>(Had to use .remove instead of .pop cuz in intg)</w:t>
             </w:r>
           </w:p>
         </w:tc>
@@ -974,15 +818,7 @@
           </w:tcPr>
           <w:p>
             <w:r>
-              <w:t xml:space="preserve">Testing whether the list task function worked as expected, now as a </w:t>
-            </w:r>
-            <w:proofErr w:type="spellStart"/>
-            <w:r>
-              <w:t>msg</w:t>
-            </w:r>
-            <w:proofErr w:type="spellEnd"/>
-            <w:r>
-              <w:t xml:space="preserve"> box</w:t>
+              <w:t>Testing whether the list task function worked as expected, now as a msg box</w:t>
             </w:r>
           </w:p>
         </w:tc>
@@ -1012,33 +848,17 @@
           </w:tcPr>
           <w:p>
             <w:r>
-              <w:t xml:space="preserve">It displays all the tasks on a single </w:t>
-            </w:r>
-            <w:proofErr w:type="spellStart"/>
-            <w:r>
-              <w:t>msg</w:t>
-            </w:r>
-            <w:proofErr w:type="spellEnd"/>
-            <w:r>
-              <w:t xml:space="preserve"> box</w:t>
-            </w:r>
-          </w:p>
-        </w:tc>
-        <w:tc>
-          <w:tcPr>
-            <w:tcW w:w="1993" w:type="dxa"/>
-          </w:tcPr>
-          <w:p>
-            <w:r>
-              <w:t xml:space="preserve">It displays them on multiple </w:t>
-            </w:r>
-            <w:proofErr w:type="spellStart"/>
-            <w:r>
-              <w:t>msg</w:t>
-            </w:r>
-            <w:proofErr w:type="spellEnd"/>
-            <w:r>
-              <w:t xml:space="preserve"> box.</w:t>
+              <w:t>It displays all the tasks on a single msg box</w:t>
+            </w:r>
+          </w:p>
+        </w:tc>
+        <w:tc>
+          <w:tcPr>
+            <w:tcW w:w="1993" w:type="dxa"/>
+          </w:tcPr>
+          <w:p>
+            <w:r>
+              <w:t>It displays them on multiple msg box.</w:t>
             </w:r>
           </w:p>
         </w:tc>
@@ -1347,41 +1167,17 @@
           </w:tcPr>
           <w:p>
             <w:r>
-              <w:t xml:space="preserve">It displays as a choice box instead of a whole message box with </w:t>
-            </w:r>
-            <w:proofErr w:type="gramStart"/>
-            <w:r>
-              <w:t>all of</w:t>
-            </w:r>
-            <w:proofErr w:type="gramEnd"/>
-            <w:r>
-              <w:t xml:space="preserve"> the </w:t>
-            </w:r>
-            <w:proofErr w:type="gramStart"/>
-            <w:r>
-              <w:t>tasks</w:t>
-            </w:r>
-            <w:proofErr w:type="gramEnd"/>
-            <w:r>
-              <w:t xml:space="preserve"> details.</w:t>
-            </w:r>
-          </w:p>
-        </w:tc>
-        <w:tc>
-          <w:tcPr>
-            <w:tcW w:w="1993" w:type="dxa"/>
-          </w:tcPr>
-          <w:p>
-            <w:r>
-              <w:t xml:space="preserve">It was fixed by deleting the choice box option and simply displaying all the tasks in one </w:t>
-            </w:r>
-            <w:proofErr w:type="spellStart"/>
-            <w:r>
-              <w:t>msgbox</w:t>
-            </w:r>
-            <w:proofErr w:type="spellEnd"/>
-            <w:r>
-              <w:t xml:space="preserve"> as required.</w:t>
+              <w:t>It displays as a choice box instead of a whole message box with all of the tasks details.</w:t>
+            </w:r>
+          </w:p>
+        </w:tc>
+        <w:tc>
+          <w:tcPr>
+            <w:tcW w:w="1993" w:type="dxa"/>
+          </w:tcPr>
+          <w:p>
+            <w:r>
+              <w:t>It was fixed by deleting the choice box option and simply displaying all the tasks in one msgbox as required.</w:t>
             </w:r>
           </w:p>
         </w:tc>
@@ -1611,15 +1407,7 @@
           </w:tcPr>
           <w:p>
             <w:r>
-              <w:t xml:space="preserve">I entered, title, </w:t>
-            </w:r>
-            <w:proofErr w:type="spellStart"/>
-            <w:r>
-              <w:t>desc</w:t>
-            </w:r>
-            <w:proofErr w:type="spellEnd"/>
-            <w:r>
-              <w:t>, 1, Not Started, JSM</w:t>
+              <w:t>I entered, title, desc, 1, Not Started, JSM</w:t>
             </w:r>
           </w:p>
         </w:tc>
@@ -1649,17 +1437,7 @@
           </w:tcPr>
           <w:p>
             <w:r>
-              <w:t xml:space="preserve">Fixed by changing </w:t>
-            </w:r>
-            <w:proofErr w:type="spellStart"/>
-            <w:proofErr w:type="gramStart"/>
-            <w:r>
-              <w:t>a</w:t>
-            </w:r>
-            <w:proofErr w:type="spellEnd"/>
-            <w:proofErr w:type="gramEnd"/>
-            <w:r>
-              <w:t xml:space="preserve"> if statement from if “” or “” or to checking a list instead, if status not in [“”,””,””]</w:t>
+              <w:t>Fixed by changing a if statement from if “” or “” or to checking a list instead, if status not in [“”,””,””]</w:t>
             </w:r>
           </w:p>
         </w:tc>
@@ -1709,11 +1487,9 @@
             </w:r>
           </w:p>
           <w:p>
-            <w:proofErr w:type="spellStart"/>
             <w:r>
               <w:t>Desc</w:t>
             </w:r>
-            <w:proofErr w:type="spellEnd"/>
           </w:p>
           <w:p>
             <w:r>
@@ -1726,13 +1502,8 @@
             </w:r>
           </w:p>
           <w:p>
-            <w:proofErr w:type="spellStart"/>
-            <w:r>
-              <w:t>Jsm</w:t>
-            </w:r>
-            <w:proofErr w:type="spellEnd"/>
-            <w:r>
-              <w:t xml:space="preserve"> </w:t>
+            <w:r>
+              <w:t xml:space="preserve">Jsm </w:t>
             </w:r>
           </w:p>
         </w:tc>
@@ -1752,38 +1523,17 @@
           </w:tcPr>
           <w:p>
             <w:r>
-              <w:t xml:space="preserve">It breaks, </w:t>
-            </w:r>
-            <w:proofErr w:type="gramStart"/>
-            <w:r>
-              <w:t>similar to</w:t>
-            </w:r>
-            <w:proofErr w:type="gramEnd"/>
-            <w:r>
-              <w:t xml:space="preserve"> the one in update task. </w:t>
-            </w:r>
-          </w:p>
-        </w:tc>
-        <w:tc>
-          <w:tcPr>
-            <w:tcW w:w="1993" w:type="dxa"/>
-          </w:tcPr>
-          <w:p>
-            <w:proofErr w:type="gramStart"/>
-            <w:r>
-              <w:t>Added .strip</w:t>
-            </w:r>
-            <w:proofErr w:type="gramEnd"/>
-            <w:r>
-              <w:t xml:space="preserve"> </w:t>
-            </w:r>
-            <w:proofErr w:type="spellStart"/>
-            <w:r>
-              <w:t>aswell</w:t>
-            </w:r>
-            <w:proofErr w:type="spellEnd"/>
-            <w:r>
-              <w:t>.</w:t>
+              <w:t xml:space="preserve">It breaks, similar to the one in update task. </w:t>
+            </w:r>
+          </w:p>
+        </w:tc>
+        <w:tc>
+          <w:tcPr>
+            <w:tcW w:w="1993" w:type="dxa"/>
+          </w:tcPr>
+          <w:p>
+            <w:r>
+              <w:t>Added .strip aswell.</w:t>
             </w:r>
           </w:p>
         </w:tc>
@@ -1793,53 +1543,153 @@
           <w:tcPr>
             <w:tcW w:w="1992" w:type="dxa"/>
           </w:tcPr>
-          <w:p/>
-        </w:tc>
-        <w:tc>
-          <w:tcPr>
-            <w:tcW w:w="1992" w:type="dxa"/>
-          </w:tcPr>
-          <w:p/>
-        </w:tc>
-        <w:tc>
-          <w:tcPr>
-            <w:tcW w:w="1992" w:type="dxa"/>
-          </w:tcPr>
-          <w:p>
-            <w:r>
-              <w:t xml:space="preserve">Boundary - valid </w:t>
-            </w:r>
-          </w:p>
-        </w:tc>
-        <w:tc>
-          <w:tcPr>
-            <w:tcW w:w="1993" w:type="dxa"/>
-          </w:tcPr>
-          <w:p/>
-        </w:tc>
-        <w:tc>
-          <w:tcPr>
-            <w:tcW w:w="1993" w:type="dxa"/>
-          </w:tcPr>
-          <w:p/>
-        </w:tc>
-        <w:tc>
-          <w:tcPr>
-            <w:tcW w:w="1993" w:type="dxa"/>
-          </w:tcPr>
-          <w:p/>
-        </w:tc>
-        <w:tc>
-          <w:tcPr>
-            <w:tcW w:w="1993" w:type="dxa"/>
-          </w:tcPr>
-          <w:p/>
+          <w:p>
+            <w:r>
+              <w:t>3/08/2025</w:t>
+            </w:r>
+          </w:p>
+        </w:tc>
+        <w:tc>
+          <w:tcPr>
+            <w:tcW w:w="1992" w:type="dxa"/>
+          </w:tcPr>
+          <w:p>
+            <w:r>
+              <w:t>Testing whether number with a space after it still works with priority.</w:t>
+            </w:r>
+          </w:p>
+        </w:tc>
+        <w:tc>
+          <w:tcPr>
+            <w:tcW w:w="1992" w:type="dxa"/>
+          </w:tcPr>
+          <w:p>
+            <w:r>
+              <w:t>Invaid</w:t>
+            </w:r>
+          </w:p>
+        </w:tc>
+        <w:tc>
+          <w:tcPr>
+            <w:tcW w:w="1993" w:type="dxa"/>
+          </w:tcPr>
+          <w:p>
+            <w:r>
+              <w:t>Title</w:t>
+            </w:r>
+          </w:p>
+          <w:p>
+            <w:r>
+              <w:t>Desc</w:t>
+            </w:r>
+          </w:p>
+          <w:p>
+            <w:r>
+              <w:t xml:space="preserve">1 </w:t>
+            </w:r>
+          </w:p>
+          <w:p>
+            <w:r>
+              <w:t xml:space="preserve">Not started </w:t>
+            </w:r>
+          </w:p>
+          <w:p>
+            <w:r>
+              <w:t>Jsm</w:t>
+            </w:r>
+          </w:p>
+        </w:tc>
+        <w:tc>
+          <w:tcPr>
+            <w:tcW w:w="1993" w:type="dxa"/>
+          </w:tcPr>
+          <w:p>
+            <w:r>
+              <w:t>Expecting the program to break</w:t>
+            </w:r>
+          </w:p>
+        </w:tc>
+        <w:tc>
+          <w:tcPr>
+            <w:tcW w:w="1993" w:type="dxa"/>
+          </w:tcPr>
+          <w:p>
+            <w:r>
+              <w:t>It breaks, similar to the one above, giving the error message “Must enter a positive whole number.”</w:t>
+            </w:r>
+          </w:p>
+        </w:tc>
+        <w:tc>
+          <w:tcPr>
+            <w:tcW w:w="1993" w:type="dxa"/>
+          </w:tcPr>
+          <w:p>
+            <w:r>
+              <w:t>Added .strip()</w:t>
+            </w:r>
+          </w:p>
         </w:tc>
       </w:tr>
       <w:tr>
         <w:trPr>
           <w:cnfStyle w:val="000000100000" w:firstRow="0" w:lastRow="0" w:firstColumn="0" w:lastColumn="0" w:oddVBand="0" w:evenVBand="0" w:oddHBand="1" w:evenHBand="0" w:firstRowFirstColumn="0" w:firstRowLastColumn="0" w:lastRowFirstColumn="0" w:lastRowLastColumn="0"/>
         </w:trPr>
+        <w:tc>
+          <w:tcPr>
+            <w:tcW w:w="1992" w:type="dxa"/>
+          </w:tcPr>
+          <w:p>
+            <w:r>
+              <w:t>03/08/2025</w:t>
+            </w:r>
+          </w:p>
+        </w:tc>
+        <w:tc>
+          <w:tcPr>
+            <w:tcW w:w="1992" w:type="dxa"/>
+          </w:tcPr>
+          <w:p>
+            <w:r>
+              <w:t>Testing whether priority catches the priority that is outside the boundary.</w:t>
+            </w:r>
+          </w:p>
+        </w:tc>
+        <w:tc>
+          <w:tcPr>
+            <w:tcW w:w="1992" w:type="dxa"/>
+          </w:tcPr>
+          <w:p>
+            <w:r>
+              <w:t xml:space="preserve">Boundary - valid </w:t>
+            </w:r>
+          </w:p>
+        </w:tc>
+        <w:tc>
+          <w:tcPr>
+            <w:tcW w:w="1993" w:type="dxa"/>
+          </w:tcPr>
+          <w:p/>
+        </w:tc>
+        <w:tc>
+          <w:tcPr>
+            <w:tcW w:w="1993" w:type="dxa"/>
+          </w:tcPr>
+          <w:p/>
+        </w:tc>
+        <w:tc>
+          <w:tcPr>
+            <w:tcW w:w="1993" w:type="dxa"/>
+          </w:tcPr>
+          <w:p/>
+        </w:tc>
+        <w:tc>
+          <w:tcPr>
+            <w:tcW w:w="1993" w:type="dxa"/>
+          </w:tcPr>
+          <w:p/>
+        </w:tc>
+      </w:tr>
+      <w:tr>
         <w:tc>
           <w:tcPr>
             <w:tcW w:w="1992" w:type="dxa"/>
@@ -2078,64 +1928,21 @@
           </w:tcPr>
           <w:p>
             <w:r>
-              <w:t xml:space="preserve">Most of the button’s work but due to recent changes made to the Search function, the title nothing </w:t>
-            </w:r>
-            <w:proofErr w:type="gramStart"/>
-            <w:r>
-              <w:t>match</w:t>
-            </w:r>
-            <w:proofErr w:type="gramEnd"/>
-            <w:r>
-              <w:t xml:space="preserve"> </w:t>
-            </w:r>
-            <w:proofErr w:type="spellStart"/>
-            <w:proofErr w:type="gramStart"/>
-            <w:r>
-              <w:t>it’s</w:t>
-            </w:r>
-            <w:proofErr w:type="spellEnd"/>
-            <w:proofErr w:type="gramEnd"/>
-            <w:r>
-              <w:t xml:space="preserve"> function.</w:t>
-            </w:r>
-          </w:p>
-        </w:tc>
-        <w:tc>
-          <w:tcPr>
-            <w:tcW w:w="1993" w:type="dxa"/>
-          </w:tcPr>
-          <w:p>
-            <w:r>
-              <w:t xml:space="preserve">Simply change It from search task to just search. Also updated what function it redirected the user to, </w:t>
-            </w:r>
-            <w:proofErr w:type="gramStart"/>
-            <w:r>
-              <w:t>It</w:t>
-            </w:r>
-            <w:proofErr w:type="gramEnd"/>
-            <w:r>
-              <w:t xml:space="preserve"> used to direct user to </w:t>
-            </w:r>
-            <w:proofErr w:type="spellStart"/>
-            <w:proofErr w:type="gramStart"/>
-            <w:r>
-              <w:t>searchTask</w:t>
-            </w:r>
-            <w:proofErr w:type="spellEnd"/>
-            <w:r>
-              <w:t>(</w:t>
-            </w:r>
-            <w:proofErr w:type="gramEnd"/>
-            <w:r>
-              <w:t xml:space="preserve">) but now just </w:t>
-            </w:r>
-            <w:proofErr w:type="gramStart"/>
-            <w:r>
-              <w:t>search(</w:t>
-            </w:r>
-            <w:proofErr w:type="gramEnd"/>
-            <w:r>
-              <w:t>).</w:t>
+              <w:t>Most of the button’s work but due to recent changes made to the Search function, the title nothing match it’s function.</w:t>
+            </w:r>
+          </w:p>
+        </w:tc>
+        <w:tc>
+          <w:tcPr>
+            <w:tcW w:w="1993" w:type="dxa"/>
+          </w:tcPr>
+          <w:p>
+            <w:r>
+              <w:t xml:space="preserve">Simply change It from search task to just search. Also updated what function it redirected the user to, It used to direct user to </w:t>
+            </w:r>
+            <w:r>
+              <w:lastRenderedPageBreak/>
+              <w:t>searchTask() but now just search().</w:t>
             </w:r>
           </w:p>
         </w:tc>
@@ -2375,7 +2182,6 @@
                 <w:sz w:val="28"/>
                 <w:szCs w:val="28"/>
               </w:rPr>
-              <w:lastRenderedPageBreak/>
               <w:t>Update task</w:t>
             </w:r>
           </w:p>
@@ -2387,18 +2193,17 @@
         </w:trPr>
         <w:tc>
           <w:tcPr>
-            <w:tcW w:w="1992" w:type="dxa"/>
-          </w:tcPr>
-          <w:p>
-            <w:r>
-              <w:lastRenderedPageBreak/>
+            <w:tcW w:w="1745" w:type="dxa"/>
+          </w:tcPr>
+          <w:p>
+            <w:r>
               <w:t>Date</w:t>
             </w:r>
           </w:p>
         </w:tc>
         <w:tc>
           <w:tcPr>
-            <w:tcW w:w="1992" w:type="dxa"/>
+            <w:tcW w:w="1689" w:type="dxa"/>
           </w:tcPr>
           <w:p>
             <w:r>
@@ -2408,7 +2213,7 @@
         </w:tc>
         <w:tc>
           <w:tcPr>
-            <w:tcW w:w="1992" w:type="dxa"/>
+            <w:tcW w:w="1683" w:type="dxa"/>
           </w:tcPr>
           <w:p>
             <w:r>
@@ -2418,7 +2223,7 @@
         </w:tc>
         <w:tc>
           <w:tcPr>
-            <w:tcW w:w="1993" w:type="dxa"/>
+            <w:tcW w:w="1650" w:type="dxa"/>
           </w:tcPr>
           <w:p>
             <w:r>
@@ -2428,7 +2233,7 @@
         </w:tc>
         <w:tc>
           <w:tcPr>
-            <w:tcW w:w="1993" w:type="dxa"/>
+            <w:tcW w:w="1707" w:type="dxa"/>
           </w:tcPr>
           <w:p>
             <w:r>
@@ -2438,7 +2243,7 @@
         </w:tc>
         <w:tc>
           <w:tcPr>
-            <w:tcW w:w="1993" w:type="dxa"/>
+            <w:tcW w:w="3666" w:type="dxa"/>
           </w:tcPr>
           <w:p>
             <w:r>
@@ -2448,7 +2253,7 @@
         </w:tc>
         <w:tc>
           <w:tcPr>
-            <w:tcW w:w="1993" w:type="dxa"/>
+            <w:tcW w:w="1808" w:type="dxa"/>
           </w:tcPr>
           <w:p>
             <w:r>
@@ -2460,7 +2265,7 @@
       <w:tr>
         <w:tc>
           <w:tcPr>
-            <w:tcW w:w="1992" w:type="dxa"/>
+            <w:tcW w:w="1745" w:type="dxa"/>
           </w:tcPr>
           <w:p>
             <w:r>
@@ -2470,7 +2275,7 @@
         </w:tc>
         <w:tc>
           <w:tcPr>
-            <w:tcW w:w="1992" w:type="dxa"/>
+            <w:tcW w:w="1689" w:type="dxa"/>
           </w:tcPr>
           <w:p>
             <w:r>
@@ -2483,7 +2288,7 @@
         </w:tc>
         <w:tc>
           <w:tcPr>
-            <w:tcW w:w="1992" w:type="dxa"/>
+            <w:tcW w:w="1683" w:type="dxa"/>
           </w:tcPr>
           <w:p>
             <w:r>
@@ -2493,7 +2298,7 @@
         </w:tc>
         <w:tc>
           <w:tcPr>
-            <w:tcW w:w="1993" w:type="dxa"/>
+            <w:tcW w:w="1650" w:type="dxa"/>
           </w:tcPr>
           <w:p>
             <w:r>
@@ -2501,11 +2306,9 @@
             </w:r>
           </w:p>
           <w:p>
-            <w:proofErr w:type="spellStart"/>
             <w:r>
               <w:t>Desc</w:t>
             </w:r>
-            <w:proofErr w:type="spellEnd"/>
           </w:p>
           <w:p>
             <w:r>
@@ -2525,7 +2328,7 @@
         </w:tc>
         <w:tc>
           <w:tcPr>
-            <w:tcW w:w="1993" w:type="dxa"/>
+            <w:tcW w:w="1707" w:type="dxa"/>
           </w:tcPr>
           <w:p>
             <w:r>
@@ -2535,7 +2338,7 @@
         </w:tc>
         <w:tc>
           <w:tcPr>
-            <w:tcW w:w="1993" w:type="dxa"/>
+            <w:tcW w:w="3666" w:type="dxa"/>
           </w:tcPr>
           <w:p>
             <w:r>
@@ -2545,7 +2348,7 @@
         </w:tc>
         <w:tc>
           <w:tcPr>
-            <w:tcW w:w="1993" w:type="dxa"/>
+            <w:tcW w:w="1808" w:type="dxa"/>
           </w:tcPr>
           <w:p>
             <w:r>
@@ -2560,7 +2363,7 @@
         </w:trPr>
         <w:tc>
           <w:tcPr>
-            <w:tcW w:w="1992" w:type="dxa"/>
+            <w:tcW w:w="1745" w:type="dxa"/>
           </w:tcPr>
           <w:p>
             <w:r>
@@ -2570,7 +2373,7 @@
         </w:tc>
         <w:tc>
           <w:tcPr>
-            <w:tcW w:w="1992" w:type="dxa"/>
+            <w:tcW w:w="1689" w:type="dxa"/>
           </w:tcPr>
           <w:p>
             <w:r>
@@ -2580,7 +2383,7 @@
         </w:tc>
         <w:tc>
           <w:tcPr>
-            <w:tcW w:w="1992" w:type="dxa"/>
+            <w:tcW w:w="1683" w:type="dxa"/>
           </w:tcPr>
           <w:p>
             <w:r>
@@ -2590,7 +2393,7 @@
         </w:tc>
         <w:tc>
           <w:tcPr>
-            <w:tcW w:w="1993" w:type="dxa"/>
+            <w:tcW w:w="1650" w:type="dxa"/>
           </w:tcPr>
           <w:p>
             <w:r>
@@ -2598,11 +2401,9 @@
             </w:r>
           </w:p>
           <w:p>
-            <w:proofErr w:type="spellStart"/>
             <w:r>
               <w:t>Desc</w:t>
             </w:r>
-            <w:proofErr w:type="spellEnd"/>
           </w:p>
           <w:p>
             <w:r>
@@ -2615,19 +2416,14 @@
             </w:r>
           </w:p>
           <w:p>
-            <w:proofErr w:type="spellStart"/>
-            <w:r>
-              <w:t>Jsm</w:t>
-            </w:r>
-            <w:proofErr w:type="spellEnd"/>
-            <w:r>
-              <w:t xml:space="preserve"> [space]</w:t>
-            </w:r>
-          </w:p>
-        </w:tc>
-        <w:tc>
-          <w:tcPr>
-            <w:tcW w:w="1993" w:type="dxa"/>
+            <w:r>
+              <w:t>Jsm [space]</w:t>
+            </w:r>
+          </w:p>
+        </w:tc>
+        <w:tc>
+          <w:tcPr>
+            <w:tcW w:w="1707" w:type="dxa"/>
           </w:tcPr>
           <w:p>
             <w:r>
@@ -2637,7 +2433,7 @@
         </w:tc>
         <w:tc>
           <w:tcPr>
-            <w:tcW w:w="1993" w:type="dxa"/>
+            <w:tcW w:w="3666" w:type="dxa"/>
           </w:tcPr>
           <w:p>
             <w:r>
@@ -2647,16 +2443,11 @@
         </w:tc>
         <w:tc>
           <w:tcPr>
-            <w:tcW w:w="1993" w:type="dxa"/>
-          </w:tcPr>
-          <w:p>
-            <w:proofErr w:type="gramStart"/>
-            <w:r>
-              <w:t>Added .strip</w:t>
-            </w:r>
-            <w:proofErr w:type="gramEnd"/>
-            <w:r>
-              <w:t>() to most of them, first to remove the unnecessary spaces and makes lists nicer.</w:t>
+            <w:tcW w:w="1808" w:type="dxa"/>
+          </w:tcPr>
+          <w:p>
+            <w:r>
+              <w:t>Added .strip() to most of them, first to remove the unnecessary spaces and makes lists nicer.</w:t>
             </w:r>
           </w:p>
         </w:tc>
@@ -2664,7 +2455,7 @@
       <w:tr>
         <w:tc>
           <w:tcPr>
-            <w:tcW w:w="1992" w:type="dxa"/>
+            <w:tcW w:w="1745" w:type="dxa"/>
           </w:tcPr>
           <w:p>
             <w:r>
@@ -2674,7 +2465,7 @@
         </w:tc>
         <w:tc>
           <w:tcPr>
-            <w:tcW w:w="1992" w:type="dxa"/>
+            <w:tcW w:w="1689" w:type="dxa"/>
           </w:tcPr>
           <w:p>
             <w:r>
@@ -2684,7 +2475,7 @@
         </w:tc>
         <w:tc>
           <w:tcPr>
-            <w:tcW w:w="1992" w:type="dxa"/>
+            <w:tcW w:w="1683" w:type="dxa"/>
           </w:tcPr>
           <w:p>
             <w:r>
@@ -2694,45 +2485,47 @@
         </w:tc>
         <w:tc>
           <w:tcPr>
-            <w:tcW w:w="1993" w:type="dxa"/>
-          </w:tcPr>
-          <w:p>
-            <w:r>
-              <w:t>I clicked update task, selected the task I wanted to edit, then choose the field I wanted to edit. Then entering the value.</w:t>
-            </w:r>
-          </w:p>
-        </w:tc>
-        <w:tc>
-          <w:tcPr>
-            <w:tcW w:w="1993" w:type="dxa"/>
-          </w:tcPr>
-          <w:p>
-            <w:r>
-              <w:t>I expected everything to work, meaning that everything I enter shows up on the list task function after edit as expected.</w:t>
-            </w:r>
-          </w:p>
-        </w:tc>
-        <w:tc>
-          <w:tcPr>
-            <w:tcW w:w="1993" w:type="dxa"/>
-          </w:tcPr>
-          <w:p>
-            <w:r>
-              <w:t xml:space="preserve">All values </w:t>
-            </w:r>
-            <w:proofErr w:type="gramStart"/>
-            <w:r>
-              <w:t>shows</w:t>
-            </w:r>
-            <w:proofErr w:type="gramEnd"/>
-            <w:r>
-              <w:t xml:space="preserve"> up as expected.</w:t>
-            </w:r>
-          </w:p>
-        </w:tc>
-        <w:tc>
-          <w:tcPr>
-            <w:tcW w:w="1993" w:type="dxa"/>
+            <w:tcW w:w="1650" w:type="dxa"/>
+          </w:tcPr>
+          <w:p>
+            <w:r>
+              <w:t xml:space="preserve">I clicked update task, selected the task I wanted to edit, then choose the field I wanted </w:t>
+            </w:r>
+            <w:r>
+              <w:lastRenderedPageBreak/>
+              <w:t>to edit. Then entering the value.</w:t>
+            </w:r>
+          </w:p>
+        </w:tc>
+        <w:tc>
+          <w:tcPr>
+            <w:tcW w:w="1707" w:type="dxa"/>
+          </w:tcPr>
+          <w:p>
+            <w:r>
+              <w:lastRenderedPageBreak/>
+              <w:t xml:space="preserve">I expected everything to work, meaning that everything I enter shows up on the list task function </w:t>
+            </w:r>
+            <w:r>
+              <w:lastRenderedPageBreak/>
+              <w:t>after edit as expected.</w:t>
+            </w:r>
+          </w:p>
+        </w:tc>
+        <w:tc>
+          <w:tcPr>
+            <w:tcW w:w="3666" w:type="dxa"/>
+          </w:tcPr>
+          <w:p>
+            <w:r>
+              <w:lastRenderedPageBreak/>
+              <w:t>All values shows up as expected.</w:t>
+            </w:r>
+          </w:p>
+        </w:tc>
+        <w:tc>
+          <w:tcPr>
+            <w:tcW w:w="1808" w:type="dxa"/>
           </w:tcPr>
           <w:p>
             <w:r>
@@ -2747,18 +2540,17 @@
         </w:trPr>
         <w:tc>
           <w:tcPr>
-            <w:tcW w:w="1992" w:type="dxa"/>
-          </w:tcPr>
-          <w:p>
-            <w:r>
-              <w:lastRenderedPageBreak/>
+            <w:tcW w:w="1745" w:type="dxa"/>
+          </w:tcPr>
+          <w:p>
+            <w:r>
               <w:t>29/07/2025</w:t>
             </w:r>
           </w:p>
         </w:tc>
         <w:tc>
           <w:tcPr>
-            <w:tcW w:w="1992" w:type="dxa"/>
+            <w:tcW w:w="1689" w:type="dxa"/>
           </w:tcPr>
           <w:p>
             <w:r>
@@ -2768,7 +2560,7 @@
         </w:tc>
         <w:tc>
           <w:tcPr>
-            <w:tcW w:w="1992" w:type="dxa"/>
+            <w:tcW w:w="1683" w:type="dxa"/>
           </w:tcPr>
           <w:p>
             <w:r>
@@ -2778,7 +2570,7 @@
         </w:tc>
         <w:tc>
           <w:tcPr>
-            <w:tcW w:w="1993" w:type="dxa"/>
+            <w:tcW w:w="1650" w:type="dxa"/>
           </w:tcPr>
           <w:p>
             <w:r>
@@ -2788,25 +2580,17 @@
         </w:tc>
         <w:tc>
           <w:tcPr>
-            <w:tcW w:w="1993" w:type="dxa"/>
-          </w:tcPr>
-          <w:p>
-            <w:r>
-              <w:t xml:space="preserve">I expected the program to </w:t>
-            </w:r>
-            <w:proofErr w:type="gramStart"/>
-            <w:r>
-              <w:t>still  put</w:t>
-            </w:r>
-            <w:proofErr w:type="gramEnd"/>
-            <w:r>
-              <w:t xml:space="preserve"> the word “string” under the priority when listing task, as I did not program a validation system yet.</w:t>
-            </w:r>
-          </w:p>
-        </w:tc>
-        <w:tc>
-          <w:tcPr>
-            <w:tcW w:w="1993" w:type="dxa"/>
+            <w:tcW w:w="1707" w:type="dxa"/>
+          </w:tcPr>
+          <w:p>
+            <w:r>
+              <w:t>I expected the program to still  put the word “string” under the priority when listing task, as I did not program a validation system yet.</w:t>
+            </w:r>
+          </w:p>
+        </w:tc>
+        <w:tc>
+          <w:tcPr>
+            <w:tcW w:w="3666" w:type="dxa"/>
           </w:tcPr>
           <w:p>
             <w:r>
@@ -2858,7 +2642,7 @@
         </w:tc>
         <w:tc>
           <w:tcPr>
-            <w:tcW w:w="1993" w:type="dxa"/>
+            <w:tcW w:w="1808" w:type="dxa"/>
           </w:tcPr>
           <w:p>
             <w:r>
@@ -2870,49 +2654,183 @@
       <w:tr>
         <w:tc>
           <w:tcPr>
-            <w:tcW w:w="1992" w:type="dxa"/>
-          </w:tcPr>
-          <w:p/>
-        </w:tc>
-        <w:tc>
-          <w:tcPr>
-            <w:tcW w:w="1992" w:type="dxa"/>
-          </w:tcPr>
-          <w:p/>
-        </w:tc>
-        <w:tc>
-          <w:tcPr>
-            <w:tcW w:w="1992" w:type="dxa"/>
-          </w:tcPr>
-          <w:p>
-            <w:r>
-              <w:t>Boundary - invalid</w:t>
-            </w:r>
-          </w:p>
-        </w:tc>
-        <w:tc>
-          <w:tcPr>
-            <w:tcW w:w="1993" w:type="dxa"/>
-          </w:tcPr>
-          <w:p/>
-        </w:tc>
-        <w:tc>
-          <w:tcPr>
-            <w:tcW w:w="1993" w:type="dxa"/>
-          </w:tcPr>
-          <w:p/>
-        </w:tc>
-        <w:tc>
-          <w:tcPr>
-            <w:tcW w:w="1993" w:type="dxa"/>
-          </w:tcPr>
-          <w:p/>
-        </w:tc>
-        <w:tc>
-          <w:tcPr>
-            <w:tcW w:w="1993" w:type="dxa"/>
-          </w:tcPr>
-          <w:p/>
+            <w:tcW w:w="1745" w:type="dxa"/>
+          </w:tcPr>
+          <w:p>
+            <w:r>
+              <w:t>05/08/2025</w:t>
+            </w:r>
+          </w:p>
+        </w:tc>
+        <w:tc>
+          <w:tcPr>
+            <w:tcW w:w="1689" w:type="dxa"/>
+          </w:tcPr>
+          <w:p>
+            <w:r>
+              <w:t>Testing whether I can enter incorrect range of int into the priority box.</w:t>
+            </w:r>
+          </w:p>
+        </w:tc>
+        <w:tc>
+          <w:tcPr>
+            <w:tcW w:w="1683" w:type="dxa"/>
+          </w:tcPr>
+          <w:p>
+            <w:r>
+              <w:t>Boundary test, invalid.</w:t>
+            </w:r>
+          </w:p>
+        </w:tc>
+        <w:tc>
+          <w:tcPr>
+            <w:tcW w:w="1650" w:type="dxa"/>
+          </w:tcPr>
+          <w:p>
+            <w:r>
+              <w:t xml:space="preserve">To test </w:t>
+            </w:r>
+            <w:proofErr w:type="gramStart"/>
+            <w:r>
+              <w:t>this</w:t>
+            </w:r>
+            <w:proofErr w:type="gramEnd"/>
+            <w:r>
+              <w:t xml:space="preserve"> I clicked the update task, priority, then entered 4.</w:t>
+            </w:r>
+          </w:p>
+        </w:tc>
+        <w:tc>
+          <w:tcPr>
+            <w:tcW w:w="1707" w:type="dxa"/>
+          </w:tcPr>
+          <w:p>
+            <w:r>
+              <w:t xml:space="preserve">I expected for the program to catch this </w:t>
+            </w:r>
+            <w:proofErr w:type="gramStart"/>
+            <w:r>
+              <w:t>out of range</w:t>
+            </w:r>
+            <w:proofErr w:type="gramEnd"/>
+            <w:r>
+              <w:t xml:space="preserve"> value, </w:t>
+            </w:r>
+            <w:proofErr w:type="gramStart"/>
+            <w:r>
+              <w:t>similar to</w:t>
+            </w:r>
+            <w:proofErr w:type="gramEnd"/>
+            <w:r>
+              <w:t xml:space="preserve"> the ones in new task. </w:t>
+            </w:r>
+          </w:p>
+        </w:tc>
+        <w:tc>
+          <w:tcPr>
+            <w:tcW w:w="3666" w:type="dxa"/>
+          </w:tcPr>
+          <w:p>
+            <w:r>
+              <w:t>It was not what I expected, as the value went through.</w:t>
+            </w:r>
+          </w:p>
+        </w:tc>
+        <w:tc>
+          <w:tcPr>
+            <w:tcW w:w="1808" w:type="dxa"/>
+          </w:tcPr>
+          <w:p>
+            <w:r>
+              <w:t>To fix this, I copied the validation from new task to account for the range.</w:t>
+            </w:r>
+          </w:p>
+        </w:tc>
+      </w:tr>
+      <w:tr>
+        <w:trPr>
+          <w:cnfStyle w:val="000000100000" w:firstRow="0" w:lastRow="0" w:firstColumn="0" w:lastColumn="0" w:oddVBand="0" w:evenVBand="0" w:oddHBand="1" w:evenHBand="0" w:firstRowFirstColumn="0" w:firstRowLastColumn="0" w:lastRowFirstColumn="0" w:lastRowLastColumn="0"/>
+        </w:trPr>
+        <w:tc>
+          <w:tcPr>
+            <w:tcW w:w="1745" w:type="dxa"/>
+          </w:tcPr>
+          <w:p>
+            <w:r>
+              <w:t>05/08/2025</w:t>
+            </w:r>
+          </w:p>
+        </w:tc>
+        <w:tc>
+          <w:tcPr>
+            <w:tcW w:w="1689" w:type="dxa"/>
+          </w:tcPr>
+          <w:p>
+            <w:r>
+              <w:t>Testing whether I can enter an invalid assignee.</w:t>
+            </w:r>
+          </w:p>
+        </w:tc>
+        <w:tc>
+          <w:tcPr>
+            <w:tcW w:w="1683" w:type="dxa"/>
+          </w:tcPr>
+          <w:p>
+            <w:r>
+              <w:t xml:space="preserve">Invalid </w:t>
+            </w:r>
+          </w:p>
+        </w:tc>
+        <w:tc>
+          <w:tcPr>
+            <w:tcW w:w="1650" w:type="dxa"/>
+          </w:tcPr>
+          <w:p>
+            <w:r>
+              <w:t>To test this, I clicked update task, then assignee, then I entered x, then JLO</w:t>
+            </w:r>
+          </w:p>
+        </w:tc>
+        <w:tc>
+          <w:tcPr>
+            <w:tcW w:w="1707" w:type="dxa"/>
+          </w:tcPr>
+          <w:p>
+            <w:r>
+              <w:t>I expected the program to account for this, as I copied all the checks from the new task.</w:t>
+            </w:r>
+          </w:p>
+        </w:tc>
+        <w:tc>
+          <w:tcPr>
+            <w:tcW w:w="3666" w:type="dxa"/>
+          </w:tcPr>
+          <w:p>
+            <w:r>
+              <w:t xml:space="preserve">It worked exactly as I expected. </w:t>
+            </w:r>
+            <w:r>
+              <w:t xml:space="preserve">When invalid, </w:t>
+            </w:r>
+            <w:proofErr w:type="gramStart"/>
+            <w:r>
+              <w:t>It</w:t>
+            </w:r>
+            <w:proofErr w:type="gramEnd"/>
+            <w:r>
+              <w:t xml:space="preserve"> prints a list of valid users. When valid, it passes through with no blocks.</w:t>
+            </w:r>
+          </w:p>
+        </w:tc>
+        <w:tc>
+          <w:tcPr>
+            <w:tcW w:w="1808" w:type="dxa"/>
+          </w:tcPr>
+          <w:p>
+            <w:r>
+              <w:t>N/A</w:t>
+            </w:r>
+          </w:p>
         </w:tc>
       </w:tr>
     </w:tbl>
@@ -2987,6 +2905,7 @@
           </w:tcPr>
           <w:p>
             <w:r>
+              <w:lastRenderedPageBreak/>
               <w:t>Date</w:t>
             </w:r>
           </w:p>
@@ -3427,25 +3346,10 @@
           </w:tcPr>
           <w:p>
             <w:r>
-              <w:t xml:space="preserve">I first added a task with the values of “title, </w:t>
-            </w:r>
-            <w:proofErr w:type="spellStart"/>
-            <w:r>
-              <w:t>desc</w:t>
-            </w:r>
-            <w:proofErr w:type="spellEnd"/>
-            <w:r>
-              <w:t xml:space="preserve">, 1, in progress, </w:t>
-            </w:r>
-            <w:proofErr w:type="spellStart"/>
-            <w:r>
-              <w:t>jsm</w:t>
-            </w:r>
-            <w:proofErr w:type="spellEnd"/>
-            <w:r>
-              <w:t xml:space="preserve">”, then I updated the status from in progress to completed in update task, </w:t>
-            </w:r>
-            <w:r>
+              <w:t xml:space="preserve">I first added a task with the values of “title, desc, 1, in progress, jsm”, then I updated the status from in progress to completed in update task, </w:t>
+            </w:r>
+            <w:r>
+              <w:lastRenderedPageBreak/>
               <w:t xml:space="preserve">searched up “completed”, then generating a report. </w:t>
             </w:r>
           </w:p>
@@ -3456,25 +3360,27 @@
           </w:tcPr>
           <w:p>
             <w:r>
-              <w:t>I expected everything to show up as it should, meaning that new task goes through successfully, the update task to go through, the search task coming up with the correct values, and lastly for the completed to go from 0 to 1.</w:t>
-            </w:r>
-          </w:p>
-        </w:tc>
-        <w:tc>
-          <w:tcPr>
-            <w:tcW w:w="1993" w:type="dxa"/>
-          </w:tcPr>
-          <w:p>
-            <w:r>
-              <w:t xml:space="preserve">Most of that worked, expect when searching the </w:t>
-            </w:r>
-            <w:proofErr w:type="gramStart"/>
-            <w:r>
-              <w:t>task</w:t>
-            </w:r>
-            <w:proofErr w:type="gramEnd"/>
-            <w:r>
-              <w:t xml:space="preserve"> the status was completed instead of Completed, which also means that the report will not show completed as 1 but instead 0. </w:t>
+              <w:lastRenderedPageBreak/>
+              <w:t xml:space="preserve">I expected everything to show up as it should, meaning that new task goes through successfully, the update task to go through, the search task </w:t>
+            </w:r>
+            <w:r>
+              <w:lastRenderedPageBreak/>
+              <w:t>coming up with the correct values, and lastly for the completed to go from 0 to 1.</w:t>
+            </w:r>
+          </w:p>
+        </w:tc>
+        <w:tc>
+          <w:tcPr>
+            <w:tcW w:w="1993" w:type="dxa"/>
+          </w:tcPr>
+          <w:p>
+            <w:r>
+              <w:lastRenderedPageBreak/>
+              <w:t xml:space="preserve">Most of that worked, expect when searching the task the status was completed instead of Completed, which also means that the report will not </w:t>
+            </w:r>
+            <w:r>
+              <w:lastRenderedPageBreak/>
+              <w:t xml:space="preserve">show completed as 1 but instead 0. </w:t>
             </w:r>
           </w:p>
         </w:tc>
@@ -4153,7 +4059,7 @@
   <w:style w:type="paragraph" w:default="1" w:styleId="Normal">
     <w:name w:val="Normal"/>
     <w:qFormat/>
-    <w:rsid w:val="000F03FC"/>
+    <w:rsid w:val="00D77A26"/>
   </w:style>
   <w:style w:type="paragraph" w:styleId="Heading1">
     <w:name w:val="heading 1"/>
@@ -5096,7 +5002,12 @@
 </file>
 
 <file path=customXml/item1.xml><?xml version="1.0" encoding="utf-8"?>
-<b:Sources xmlns:b="http://schemas.openxmlformats.org/officeDocument/2006/bibliography" xmlns="http://schemas.openxmlformats.org/officeDocument/2006/bibliography" SelectedStyle="\APASixthEditionOfficeOnline.xsl" StyleName="APA" Version="6"/>
+<?mso-contentType ?>
+<FormTemplates xmlns="http://schemas.microsoft.com/sharepoint/v3/contenttype/forms">
+  <Display>DocumentLibraryForm</Display>
+  <Edit>DocumentLibraryForm</Edit>
+  <New>DocumentLibraryForm</New>
+</FormTemplates>
 </file>
 
 <file path=customXml/item2.xml><?xml version="1.0" encoding="utf-8"?>
@@ -5295,15 +5206,6 @@
 </file>
 
 <file path=customXml/item3.xml><?xml version="1.0" encoding="utf-8"?>
-<?mso-contentType ?>
-<FormTemplates xmlns="http://schemas.microsoft.com/sharepoint/v3/contenttype/forms">
-  <Display>DocumentLibraryForm</Display>
-  <Edit>DocumentLibraryForm</Edit>
-  <New>DocumentLibraryForm</New>
-</FormTemplates>
-</file>
-
-<file path=customXml/item4.xml><?xml version="1.0" encoding="utf-8"?>
 <p:properties xmlns:p="http://schemas.microsoft.com/office/2006/metadata/properties" xmlns:xsi="http://www.w3.org/2001/XMLSchema-instance" xmlns:pc="http://schemas.microsoft.com/office/infopath/2007/PartnerControls">
   <documentManagement>
     <TaxCatchAll xmlns="36c75000-58b1-48ef-889f-834f55adc240" xsi:nil="true"/>
@@ -5314,10 +5216,14 @@
 </p:properties>
 </file>
 
+<file path=customXml/item4.xml><?xml version="1.0" encoding="utf-8"?>
+<b:Sources xmlns:b="http://schemas.openxmlformats.org/officeDocument/2006/bibliography" xmlns="http://schemas.openxmlformats.org/officeDocument/2006/bibliography" SelectedStyle="\APASixthEditionOfficeOnline.xsl" StyleName="APA" Version="6"/>
+</file>
+
 <file path=customXml/itemProps1.xml><?xml version="1.0" encoding="utf-8"?>
-<ds:datastoreItem xmlns:ds="http://schemas.openxmlformats.org/officeDocument/2006/customXml" ds:itemID="{78BB65EE-6258-407F-8134-4AA82E4B65CF}">
+<ds:datastoreItem xmlns:ds="http://schemas.openxmlformats.org/officeDocument/2006/customXml" ds:itemID="{1D738709-4E75-423A-A58E-A367BEE6EA78}">
   <ds:schemaRefs>
-    <ds:schemaRef ds:uri="http://schemas.openxmlformats.org/officeDocument/2006/bibliography"/>
+    <ds:schemaRef ds:uri="http://schemas.microsoft.com/sharepoint/v3/contenttype/forms"/>
   </ds:schemaRefs>
 </ds:datastoreItem>
 </file>
@@ -5342,14 +5248,6 @@
 </file>
 
 <file path=customXml/itemProps3.xml><?xml version="1.0" encoding="utf-8"?>
-<ds:datastoreItem xmlns:ds="http://schemas.openxmlformats.org/officeDocument/2006/customXml" ds:itemID="{1D738709-4E75-423A-A58E-A367BEE6EA78}">
-  <ds:schemaRefs>
-    <ds:schemaRef ds:uri="http://schemas.microsoft.com/sharepoint/v3/contenttype/forms"/>
-  </ds:schemaRefs>
-</ds:datastoreItem>
-</file>
-
-<file path=customXml/itemProps4.xml><?xml version="1.0" encoding="utf-8"?>
 <ds:datastoreItem xmlns:ds="http://schemas.openxmlformats.org/officeDocument/2006/customXml" ds:itemID="{C7515DB5-DEF0-4F12-A4AA-38224E91E24A}">
   <ds:schemaRefs>
     <ds:schemaRef ds:uri="http://schemas.microsoft.com/office/2006/metadata/properties"/>
@@ -5358,4 +5256,12 @@
     <ds:schemaRef ds:uri="123be271-b045-42f2-9f8f-350d6f8ef38d"/>
   </ds:schemaRefs>
 </ds:datastoreItem>
+</file>
+
+<file path=customXml/itemProps4.xml><?xml version="1.0" encoding="utf-8"?>
+<ds:datastoreItem xmlns:ds="http://schemas.openxmlformats.org/officeDocument/2006/customXml" ds:itemID="{78BB65EE-6258-407F-8134-4AA82E4B65CF}">
+  <ds:schemaRefs>
+    <ds:schemaRef ds:uri="http://schemas.openxmlformats.org/officeDocument/2006/bibliography"/>
+  </ds:schemaRefs>
+</ds:datastoreItem>
 </file>
</xml_diff>